<commit_message>
Atualiza Documento de requisitos.docx — RNF01
</commit_message>
<xml_diff>
--- a/Documento de requisitos.docx
+++ b/Documento de requisitos.docx
@@ -899,7 +899,7 @@
               <w:widowControl w:val="1"/>
               <w:numPr>
                 <w:ilvl w:val="0"/>
-                <w:numId w:val="5"/>
+                <w:numId w:val="6"/>
               </w:numPr>
               <w:pBdr>
                 <w:top w:color="auto" w:space="0" w:sz="0" w:val="none"/>
@@ -927,7 +927,7 @@
               <w:widowControl w:val="1"/>
               <w:numPr>
                 <w:ilvl w:val="0"/>
-                <w:numId w:val="5"/>
+                <w:numId w:val="6"/>
               </w:numPr>
               <w:pBdr>
                 <w:top w:color="auto" w:space="0" w:sz="0" w:val="none"/>
@@ -955,7 +955,7 @@
               <w:widowControl w:val="1"/>
               <w:numPr>
                 <w:ilvl w:val="0"/>
-                <w:numId w:val="5"/>
+                <w:numId w:val="6"/>
               </w:numPr>
               <w:pBdr>
                 <w:top w:color="auto" w:space="0" w:sz="0" w:val="none"/>
@@ -1054,7 +1054,7 @@
               <w:widowControl w:val="1"/>
               <w:numPr>
                 <w:ilvl w:val="0"/>
-                <w:numId w:val="2"/>
+                <w:numId w:val="3"/>
               </w:numPr>
               <w:pBdr>
                 <w:top w:color="auto" w:space="0" w:sz="0" w:val="none"/>
@@ -1085,7 +1085,7 @@
               <w:widowControl w:val="1"/>
               <w:numPr>
                 <w:ilvl w:val="1"/>
-                <w:numId w:val="2"/>
+                <w:numId w:val="3"/>
               </w:numPr>
               <w:pBdr>
                 <w:top w:color="auto" w:space="0" w:sz="0" w:val="none"/>
@@ -1115,7 +1115,7 @@
               <w:widowControl w:val="1"/>
               <w:numPr>
                 <w:ilvl w:val="1"/>
-                <w:numId w:val="2"/>
+                <w:numId w:val="3"/>
               </w:numPr>
               <w:pBdr>
                 <w:top w:color="auto" w:space="0" w:sz="0" w:val="none"/>
@@ -1145,7 +1145,7 @@
               <w:widowControl w:val="1"/>
               <w:numPr>
                 <w:ilvl w:val="1"/>
-                <w:numId w:val="2"/>
+                <w:numId w:val="3"/>
               </w:numPr>
               <w:pBdr>
                 <w:top w:color="auto" w:space="0" w:sz="0" w:val="none"/>
@@ -2057,7 +2057,7 @@
               <w:widowControl w:val="1"/>
               <w:numPr>
                 <w:ilvl w:val="0"/>
-                <w:numId w:val="4"/>
+                <w:numId w:val="5"/>
               </w:numPr>
               <w:pBdr>
                 <w:top w:color="auto" w:space="0" w:sz="0" w:val="none"/>
@@ -2086,7 +2086,7 @@
               <w:widowControl w:val="1"/>
               <w:numPr>
                 <w:ilvl w:val="0"/>
-                <w:numId w:val="4"/>
+                <w:numId w:val="5"/>
               </w:numPr>
               <w:pBdr>
                 <w:top w:color="auto" w:space="0" w:sz="0" w:val="none"/>
@@ -2115,7 +2115,7 @@
               <w:widowControl w:val="1"/>
               <w:numPr>
                 <w:ilvl w:val="0"/>
-                <w:numId w:val="4"/>
+                <w:numId w:val="5"/>
               </w:numPr>
               <w:pBdr>
                 <w:top w:color="auto" w:space="0" w:sz="0" w:val="none"/>
@@ -2144,7 +2144,7 @@
               <w:widowControl w:val="1"/>
               <w:numPr>
                 <w:ilvl w:val="0"/>
-                <w:numId w:val="4"/>
+                <w:numId w:val="5"/>
               </w:numPr>
               <w:pBdr>
                 <w:top w:color="auto" w:space="0" w:sz="0" w:val="none"/>
@@ -2584,7 +2584,7 @@
               <w:widowControl w:val="1"/>
               <w:numPr>
                 <w:ilvl w:val="0"/>
-                <w:numId w:val="3"/>
+                <w:numId w:val="4"/>
               </w:numPr>
               <w:pBdr>
                 <w:top w:color="auto" w:space="0" w:sz="0" w:val="none"/>
@@ -2613,7 +2613,7 @@
               <w:widowControl w:val="1"/>
               <w:numPr>
                 <w:ilvl w:val="0"/>
-                <w:numId w:val="3"/>
+                <w:numId w:val="4"/>
               </w:numPr>
               <w:pBdr>
                 <w:top w:color="auto" w:space="0" w:sz="0" w:val="none"/>
@@ -2642,7 +2642,7 @@
               <w:widowControl w:val="1"/>
               <w:numPr>
                 <w:ilvl w:val="0"/>
-                <w:numId w:val="3"/>
+                <w:numId w:val="4"/>
               </w:numPr>
               <w:pBdr>
                 <w:top w:color="auto" w:space="0" w:sz="0" w:val="none"/>
@@ -2671,7 +2671,7 @@
               <w:widowControl w:val="1"/>
               <w:numPr>
                 <w:ilvl w:val="0"/>
-                <w:numId w:val="3"/>
+                <w:numId w:val="4"/>
               </w:numPr>
               <w:pBdr>
                 <w:top w:color="auto" w:space="0" w:sz="0" w:val="none"/>
@@ -3265,7 +3265,7 @@
               <w:widowControl w:val="1"/>
               <w:numPr>
                 <w:ilvl w:val="0"/>
-                <w:numId w:val="6"/>
+                <w:numId w:val="7"/>
               </w:numPr>
               <w:pBdr>
                 <w:top w:color="auto" w:space="0" w:sz="0" w:val="none"/>
@@ -3294,7 +3294,7 @@
               <w:widowControl w:val="1"/>
               <w:numPr>
                 <w:ilvl w:val="0"/>
-                <w:numId w:val="6"/>
+                <w:numId w:val="7"/>
               </w:numPr>
               <w:pBdr>
                 <w:top w:color="auto" w:space="0" w:sz="0" w:val="none"/>
@@ -3734,7 +3734,7 @@
               <w:widowControl w:val="1"/>
               <w:numPr>
                 <w:ilvl w:val="0"/>
-                <w:numId w:val="3"/>
+                <w:numId w:val="4"/>
               </w:numPr>
               <w:pBdr>
                 <w:top w:color="auto" w:space="0" w:sz="0" w:val="none"/>
@@ -3762,7 +3762,7 @@
               <w:widowControl w:val="1"/>
               <w:numPr>
                 <w:ilvl w:val="0"/>
-                <w:numId w:val="3"/>
+                <w:numId w:val="4"/>
               </w:numPr>
               <w:pBdr>
                 <w:top w:color="auto" w:space="0" w:sz="0" w:val="none"/>
@@ -3790,7 +3790,7 @@
               <w:widowControl w:val="1"/>
               <w:numPr>
                 <w:ilvl w:val="0"/>
-                <w:numId w:val="3"/>
+                <w:numId w:val="4"/>
               </w:numPr>
               <w:pBdr>
                 <w:top w:color="auto" w:space="0" w:sz="0" w:val="none"/>
@@ -3818,7 +3818,7 @@
               <w:widowControl w:val="1"/>
               <w:numPr>
                 <w:ilvl w:val="0"/>
-                <w:numId w:val="3"/>
+                <w:numId w:val="4"/>
               </w:numPr>
               <w:pBdr>
                 <w:top w:color="auto" w:space="0" w:sz="0" w:val="none"/>
@@ -4411,7 +4411,7 @@
               <w:widowControl w:val="1"/>
               <w:numPr>
                 <w:ilvl w:val="0"/>
-                <w:numId w:val="6"/>
+                <w:numId w:val="7"/>
               </w:numPr>
               <w:pBdr>
                 <w:top w:color="auto" w:space="0" w:sz="0" w:val="none"/>
@@ -4439,7 +4439,7 @@
               <w:widowControl w:val="1"/>
               <w:numPr>
                 <w:ilvl w:val="0"/>
-                <w:numId w:val="6"/>
+                <w:numId w:val="7"/>
               </w:numPr>
               <w:pBdr>
                 <w:top w:color="auto" w:space="0" w:sz="0" w:val="none"/>
@@ -5403,7 +5403,7 @@
               <w:widowControl w:val="1"/>
               <w:numPr>
                 <w:ilvl w:val="0"/>
-                <w:numId w:val="1"/>
+                <w:numId w:val="2"/>
               </w:numPr>
               <w:pBdr>
                 <w:top w:color="auto" w:space="0" w:sz="0" w:val="none"/>
@@ -5432,7 +5432,7 @@
               <w:widowControl w:val="1"/>
               <w:numPr>
                 <w:ilvl w:val="0"/>
-                <w:numId w:val="1"/>
+                <w:numId w:val="2"/>
               </w:numPr>
               <w:pBdr>
                 <w:top w:color="auto" w:space="0" w:sz="0" w:val="none"/>
@@ -5461,7 +5461,7 @@
               <w:widowControl w:val="1"/>
               <w:numPr>
                 <w:ilvl w:val="0"/>
-                <w:numId w:val="1"/>
+                <w:numId w:val="2"/>
               </w:numPr>
               <w:pBdr>
                 <w:top w:color="auto" w:space="0" w:sz="0" w:val="none"/>
@@ -5490,7 +5490,7 @@
               <w:widowControl w:val="1"/>
               <w:numPr>
                 <w:ilvl w:val="0"/>
-                <w:numId w:val="1"/>
+                <w:numId w:val="2"/>
               </w:numPr>
               <w:pBdr>
                 <w:top w:color="auto" w:space="0" w:sz="0" w:val="none"/>
@@ -5624,6 +5624,980 @@
         </w:rPr>
       </w:r>
     </w:p>
+    <w:p>
+      <w:pPr>
+        <w:widowControl w:val="1"/>
+        <w:spacing w:line="276" w:lineRule="auto"/>
+        <w:rPr>
+          <w:rFonts w:ascii="Arial" w:cs="Arial" w:eastAsia="Arial" w:hAnsi="Arial"/>
+          <w:b w:val="1"/>
+        </w:rPr>
+      </w:pPr>
+      <w:r>
+        <w:rPr>
+          <w:rtl w:val="0"/>
+        </w:rPr>
+      </w:r>
+    </w:p>
+    <w:tbl>
+      <w:tblPr>
+        <w:tblStyle w:val="Table6"/>
+        <w:tblW w:w="9360.0" w:type="dxa"/>
+        <w:jc w:val="left"/>
+        <w:tblBorders>
+          <w:top w:color="808080" w:space="0" w:sz="6" w:val="single"/>
+          <w:left w:color="808080" w:space="0" w:sz="6" w:val="single"/>
+          <w:bottom w:color="808080" w:space="0" w:sz="6" w:val="single"/>
+          <w:right w:color="808080" w:space="0" w:sz="6" w:val="single"/>
+          <w:insideH w:color="808080" w:space="0" w:sz="6" w:val="single"/>
+          <w:insideV w:color="808080" w:space="0" w:sz="6" w:val="single"/>
+        </w:tblBorders>
+        <w:tblLayout w:type="fixed"/>
+        <w:tblLook w:val="0600"/>
+      </w:tblPr>
+      <w:tblGrid>
+        <w:gridCol w:w="1800"/>
+        <w:gridCol w:w="990"/>
+        <w:gridCol w:w="600"/>
+        <w:gridCol w:w="1990"/>
+        <w:gridCol w:w="1990"/>
+        <w:gridCol w:w="1990"/>
+        <w:tblGridChange w:id="0">
+          <w:tblGrid>
+            <w:gridCol w:w="1800"/>
+            <w:gridCol w:w="990"/>
+            <w:gridCol w:w="600"/>
+            <w:gridCol w:w="1990"/>
+            <w:gridCol w:w="1990"/>
+            <w:gridCol w:w="1990"/>
+          </w:tblGrid>
+        </w:tblGridChange>
+      </w:tblGrid>
+      <w:tr>
+        <w:trPr>
+          <w:cantSplit w:val="0"/>
+          <w:trHeight w:val="345" w:hRule="atLeast"/>
+          <w:tblHeader w:val="0"/>
+        </w:trPr>
+        <w:tc>
+          <w:tcPr>
+            <w:gridSpan w:val="6"/>
+            <w:tcBorders>
+              <w:top w:color="999999" w:space="0" w:sz="6" w:val="single"/>
+              <w:left w:color="999999" w:space="0" w:sz="6" w:val="single"/>
+              <w:bottom w:color="999999" w:space="0" w:sz="6" w:val="single"/>
+              <w:right w:color="999999" w:space="0" w:sz="6" w:val="single"/>
+            </w:tcBorders>
+            <w:shd w:fill="e6e6e6" w:val="clear"/>
+            <w:tcMar>
+              <w:top w:w="0.0" w:type="dxa"/>
+              <w:left w:w="0.0" w:type="dxa"/>
+              <w:bottom w:w="0.0" w:type="dxa"/>
+              <w:right w:w="0.0" w:type="dxa"/>
+            </w:tcMar>
+            <w:vAlign w:val="top"/>
+          </w:tcPr>
+          <w:p>
+            <w:pPr>
+              <w:widowControl w:val="1"/>
+              <w:pBdr>
+                <w:top w:color="auto" w:space="0" w:sz="0" w:val="none"/>
+                <w:left w:color="auto" w:space="0" w:sz="0" w:val="none"/>
+                <w:bottom w:color="auto" w:space="0" w:sz="0" w:val="none"/>
+                <w:right w:color="auto" w:space="0" w:sz="0" w:val="none"/>
+                <w:between w:color="auto" w:space="0" w:sz="0" w:val="none"/>
+              </w:pBdr>
+              <w:spacing w:line="276" w:lineRule="auto"/>
+              <w:ind w:firstLine="560"/>
+              <w:rPr>
+                <w:rFonts w:ascii="Arial" w:cs="Arial" w:eastAsia="Arial" w:hAnsi="Arial"/>
+                <w:b w:val="1"/>
+              </w:rPr>
+            </w:pPr>
+            <w:r>
+              <w:rPr>
+                <w:rFonts w:ascii="Arial" w:cs="Arial" w:eastAsia="Arial" w:hAnsi="Arial"/>
+                <w:b w:val="1"/>
+                <w:rtl w:val="0"/>
+              </w:rPr>
+              <w:t xml:space="preserve">RNF 01</w:t>
+            </w:r>
+          </w:p>
+        </w:tc>
+      </w:tr>
+      <w:tr>
+        <w:trPr>
+          <w:cantSplit w:val="0"/>
+          <w:trHeight w:val="375" w:hRule="atLeast"/>
+          <w:tblHeader w:val="0"/>
+        </w:trPr>
+        <w:tc>
+          <w:tcPr>
+            <w:tcBorders>
+              <w:top w:color="000000" w:space="0" w:sz="0" w:val="nil"/>
+              <w:left w:color="999999" w:space="0" w:sz="6" w:val="single"/>
+              <w:bottom w:color="999999" w:space="0" w:sz="6" w:val="single"/>
+              <w:right w:color="999999" w:space="0" w:sz="6" w:val="single"/>
+            </w:tcBorders>
+            <w:shd w:fill="auto" w:val="clear"/>
+            <w:tcMar>
+              <w:top w:w="0.0" w:type="dxa"/>
+              <w:left w:w="0.0" w:type="dxa"/>
+              <w:bottom w:w="0.0" w:type="dxa"/>
+              <w:right w:w="0.0" w:type="dxa"/>
+            </w:tcMar>
+            <w:vAlign w:val="top"/>
+          </w:tcPr>
+          <w:p>
+            <w:pPr>
+              <w:widowControl w:val="1"/>
+              <w:pBdr>
+                <w:top w:color="auto" w:space="0" w:sz="0" w:val="none"/>
+                <w:left w:color="auto" w:space="0" w:sz="0" w:val="none"/>
+                <w:bottom w:color="auto" w:space="0" w:sz="0" w:val="none"/>
+                <w:right w:color="auto" w:space="0" w:sz="0" w:val="none"/>
+                <w:between w:color="auto" w:space="0" w:sz="0" w:val="none"/>
+              </w:pBdr>
+              <w:spacing w:line="276" w:lineRule="auto"/>
+              <w:ind w:firstLine="560"/>
+              <w:rPr>
+                <w:rFonts w:ascii="Arial" w:cs="Arial" w:eastAsia="Arial" w:hAnsi="Arial"/>
+                <w:i w:val="1"/>
+              </w:rPr>
+            </w:pPr>
+            <w:r>
+              <w:rPr>
+                <w:rFonts w:ascii="Arial" w:cs="Arial" w:eastAsia="Arial" w:hAnsi="Arial"/>
+                <w:b w:val="1"/>
+                <w:i w:val="1"/>
+                <w:rtl w:val="0"/>
+              </w:rPr>
+              <w:t xml:space="preserve">Nome:</w:t>
+            </w:r>
+            <w:r>
+              <w:rPr>
+                <w:rFonts w:ascii="Arial" w:cs="Arial" w:eastAsia="Arial" w:hAnsi="Arial"/>
+                <w:i w:val="1"/>
+                <w:rtl w:val="0"/>
+              </w:rPr>
+              <w:t xml:space="preserve"> </w:t>
+            </w:r>
+          </w:p>
+        </w:tc>
+        <w:tc>
+          <w:tcPr>
+            <w:gridSpan w:val="5"/>
+            <w:tcBorders>
+              <w:top w:color="000000" w:space="0" w:sz="0" w:val="nil"/>
+              <w:left w:color="000000" w:space="0" w:sz="0" w:val="nil"/>
+              <w:bottom w:color="999999" w:space="0" w:sz="6" w:val="single"/>
+              <w:right w:color="999999" w:space="0" w:sz="6" w:val="single"/>
+            </w:tcBorders>
+            <w:shd w:fill="auto" w:val="clear"/>
+            <w:tcMar>
+              <w:top w:w="0.0" w:type="dxa"/>
+              <w:left w:w="0.0" w:type="dxa"/>
+              <w:bottom w:w="0.0" w:type="dxa"/>
+              <w:right w:w="0.0" w:type="dxa"/>
+            </w:tcMar>
+            <w:vAlign w:val="top"/>
+          </w:tcPr>
+          <w:p>
+            <w:pPr>
+              <w:widowControl w:val="1"/>
+              <w:pBdr>
+                <w:top w:color="auto" w:space="0" w:sz="0" w:val="none"/>
+                <w:left w:color="auto" w:space="0" w:sz="0" w:val="none"/>
+                <w:bottom w:color="auto" w:space="0" w:sz="0" w:val="none"/>
+                <w:right w:color="auto" w:space="0" w:sz="0" w:val="none"/>
+                <w:between w:color="auto" w:space="0" w:sz="0" w:val="none"/>
+              </w:pBdr>
+              <w:spacing w:line="276" w:lineRule="auto"/>
+              <w:rPr>
+                <w:rFonts w:ascii="Arial" w:cs="Arial" w:eastAsia="Arial" w:hAnsi="Arial"/>
+              </w:rPr>
+            </w:pPr>
+            <w:r>
+              <w:rPr>
+                <w:rFonts w:ascii="Arial" w:cs="Arial" w:eastAsia="Arial" w:hAnsi="Arial"/>
+                <w:rtl w:val="0"/>
+              </w:rPr>
+              <w:t xml:space="preserve">Responsividade e adaptação de tela</w:t>
+            </w:r>
+          </w:p>
+        </w:tc>
+      </w:tr>
+      <w:tr>
+        <w:trPr>
+          <w:cantSplit w:val="0"/>
+          <w:trHeight w:val="1095" w:hRule="atLeast"/>
+          <w:tblHeader w:val="0"/>
+        </w:trPr>
+        <w:tc>
+          <w:tcPr>
+            <w:tcBorders>
+              <w:top w:color="000000" w:space="0" w:sz="0" w:val="nil"/>
+              <w:left w:color="999999" w:space="0" w:sz="6" w:val="single"/>
+              <w:bottom w:color="999999" w:space="0" w:sz="6" w:val="single"/>
+              <w:right w:color="999999" w:space="0" w:sz="6" w:val="single"/>
+            </w:tcBorders>
+            <w:shd w:fill="auto" w:val="clear"/>
+            <w:tcMar>
+              <w:top w:w="0.0" w:type="dxa"/>
+              <w:left w:w="0.0" w:type="dxa"/>
+              <w:bottom w:w="0.0" w:type="dxa"/>
+              <w:right w:w="0.0" w:type="dxa"/>
+            </w:tcMar>
+            <w:vAlign w:val="top"/>
+          </w:tcPr>
+          <w:p>
+            <w:pPr>
+              <w:widowControl w:val="1"/>
+              <w:pBdr>
+                <w:top w:color="auto" w:space="0" w:sz="0" w:val="none"/>
+                <w:left w:color="auto" w:space="0" w:sz="0" w:val="none"/>
+                <w:bottom w:color="auto" w:space="0" w:sz="0" w:val="none"/>
+                <w:right w:color="auto" w:space="0" w:sz="0" w:val="none"/>
+                <w:between w:color="auto" w:space="0" w:sz="0" w:val="none"/>
+              </w:pBdr>
+              <w:spacing w:line="276" w:lineRule="auto"/>
+              <w:ind w:firstLine="560"/>
+              <w:rPr>
+                <w:rFonts w:ascii="Arial" w:cs="Arial" w:eastAsia="Arial" w:hAnsi="Arial"/>
+              </w:rPr>
+            </w:pPr>
+            <w:r>
+              <w:rPr>
+                <w:rFonts w:ascii="Arial" w:cs="Arial" w:eastAsia="Arial" w:hAnsi="Arial"/>
+                <w:b w:val="1"/>
+                <w:rtl w:val="0"/>
+              </w:rPr>
+              <w:t xml:space="preserve">Descrição:</w:t>
+            </w:r>
+            <w:r>
+              <w:rPr>
+                <w:rFonts w:ascii="Arial" w:cs="Arial" w:eastAsia="Arial" w:hAnsi="Arial"/>
+                <w:rtl w:val="0"/>
+              </w:rPr>
+              <w:t xml:space="preserve"> </w:t>
+            </w:r>
+          </w:p>
+        </w:tc>
+        <w:tc>
+          <w:tcPr>
+            <w:gridSpan w:val="5"/>
+            <w:tcBorders>
+              <w:top w:color="000000" w:space="0" w:sz="0" w:val="nil"/>
+              <w:left w:color="000000" w:space="0" w:sz="0" w:val="nil"/>
+              <w:bottom w:color="999999" w:space="0" w:sz="6" w:val="single"/>
+              <w:right w:color="999999" w:space="0" w:sz="6" w:val="single"/>
+            </w:tcBorders>
+            <w:shd w:fill="auto" w:val="clear"/>
+            <w:tcMar>
+              <w:top w:w="0.0" w:type="dxa"/>
+              <w:left w:w="0.0" w:type="dxa"/>
+              <w:bottom w:w="0.0" w:type="dxa"/>
+              <w:right w:w="0.0" w:type="dxa"/>
+            </w:tcMar>
+            <w:vAlign w:val="top"/>
+          </w:tcPr>
+          <w:p>
+            <w:pPr>
+              <w:widowControl w:val="1"/>
+              <w:pBdr>
+                <w:top w:color="auto" w:space="0" w:sz="0" w:val="none"/>
+                <w:left w:color="auto" w:space="0" w:sz="0" w:val="none"/>
+                <w:bottom w:color="auto" w:space="0" w:sz="0" w:val="none"/>
+                <w:right w:color="auto" w:space="0" w:sz="0" w:val="none"/>
+                <w:between w:color="auto" w:space="0" w:sz="0" w:val="none"/>
+              </w:pBdr>
+              <w:spacing w:after="240" w:before="240" w:line="276" w:lineRule="auto"/>
+              <w:rPr>
+                <w:rFonts w:ascii="Arial" w:cs="Arial" w:eastAsia="Arial" w:hAnsi="Arial"/>
+              </w:rPr>
+            </w:pPr>
+            <w:r>
+              <w:rPr>
+                <w:rFonts w:ascii="Arial" w:cs="Arial" w:eastAsia="Arial" w:hAnsi="Arial"/>
+                <w:rtl w:val="0"/>
+              </w:rPr>
+              <w:t xml:space="preserve">O sistema deve se adaptar a qualquer resolução de tela, mantendo boa usabilidade tanto em desktop quanto em mobile.</w:t>
+            </w:r>
+          </w:p>
+          <w:p>
+            <w:pPr>
+              <w:widowControl w:val="1"/>
+              <w:pBdr>
+                <w:top w:color="auto" w:space="0" w:sz="0" w:val="none"/>
+                <w:left w:color="auto" w:space="0" w:sz="0" w:val="none"/>
+                <w:bottom w:color="auto" w:space="0" w:sz="0" w:val="none"/>
+                <w:right w:color="auto" w:space="0" w:sz="0" w:val="none"/>
+                <w:between w:color="auto" w:space="0" w:sz="0" w:val="none"/>
+              </w:pBdr>
+              <w:spacing w:line="276" w:lineRule="auto"/>
+              <w:rPr>
+                <w:rFonts w:ascii="Arial" w:cs="Arial" w:eastAsia="Arial" w:hAnsi="Arial"/>
+              </w:rPr>
+            </w:pPr>
+            <w:r>
+              <w:rPr>
+                <w:rtl w:val="0"/>
+              </w:rPr>
+            </w:r>
+          </w:p>
+        </w:tc>
+      </w:tr>
+      <w:tr>
+        <w:trPr>
+          <w:cantSplit w:val="0"/>
+          <w:trHeight w:val="360" w:hRule="atLeast"/>
+          <w:tblHeader w:val="0"/>
+        </w:trPr>
+        <w:tc>
+          <w:tcPr>
+            <w:tcBorders>
+              <w:top w:color="000000" w:space="0" w:sz="0" w:val="nil"/>
+              <w:left w:color="999999" w:space="0" w:sz="6" w:val="single"/>
+              <w:bottom w:color="999999" w:space="0" w:sz="6" w:val="single"/>
+              <w:right w:color="999999" w:space="0" w:sz="6" w:val="single"/>
+            </w:tcBorders>
+            <w:shd w:fill="auto" w:val="clear"/>
+            <w:tcMar>
+              <w:top w:w="0.0" w:type="dxa"/>
+              <w:left w:w="0.0" w:type="dxa"/>
+              <w:bottom w:w="0.0" w:type="dxa"/>
+              <w:right w:w="0.0" w:type="dxa"/>
+            </w:tcMar>
+            <w:vAlign w:val="top"/>
+          </w:tcPr>
+          <w:p>
+            <w:pPr>
+              <w:widowControl w:val="1"/>
+              <w:pBdr>
+                <w:top w:color="auto" w:space="0" w:sz="0" w:val="none"/>
+                <w:left w:color="auto" w:space="0" w:sz="0" w:val="none"/>
+                <w:bottom w:color="auto" w:space="0" w:sz="0" w:val="none"/>
+                <w:right w:color="auto" w:space="0" w:sz="0" w:val="none"/>
+                <w:between w:color="auto" w:space="0" w:sz="0" w:val="none"/>
+              </w:pBdr>
+              <w:spacing w:line="276" w:lineRule="auto"/>
+              <w:ind w:firstLine="560"/>
+              <w:rPr>
+                <w:rFonts w:ascii="Arial" w:cs="Arial" w:eastAsia="Arial" w:hAnsi="Arial"/>
+                <w:b w:val="1"/>
+              </w:rPr>
+            </w:pPr>
+            <w:r>
+              <w:rPr>
+                <w:rFonts w:ascii="Arial" w:cs="Arial" w:eastAsia="Arial" w:hAnsi="Arial"/>
+                <w:b w:val="1"/>
+                <w:rtl w:val="0"/>
+              </w:rPr>
+              <w:t xml:space="preserve">Atores: </w:t>
+            </w:r>
+          </w:p>
+        </w:tc>
+        <w:tc>
+          <w:tcPr>
+            <w:gridSpan w:val="5"/>
+            <w:tcBorders>
+              <w:top w:color="000000" w:space="0" w:sz="0" w:val="nil"/>
+              <w:left w:color="000000" w:space="0" w:sz="0" w:val="nil"/>
+              <w:bottom w:color="999999" w:space="0" w:sz="6" w:val="single"/>
+              <w:right w:color="999999" w:space="0" w:sz="6" w:val="single"/>
+            </w:tcBorders>
+            <w:shd w:fill="auto" w:val="clear"/>
+            <w:tcMar>
+              <w:top w:w="0.0" w:type="dxa"/>
+              <w:left w:w="0.0" w:type="dxa"/>
+              <w:bottom w:w="0.0" w:type="dxa"/>
+              <w:right w:w="0.0" w:type="dxa"/>
+            </w:tcMar>
+            <w:vAlign w:val="top"/>
+          </w:tcPr>
+          <w:p>
+            <w:pPr>
+              <w:widowControl w:val="1"/>
+              <w:pBdr>
+                <w:top w:color="auto" w:space="0" w:sz="0" w:val="none"/>
+                <w:left w:color="auto" w:space="0" w:sz="0" w:val="none"/>
+                <w:bottom w:color="auto" w:space="0" w:sz="0" w:val="none"/>
+                <w:right w:color="auto" w:space="0" w:sz="0" w:val="none"/>
+                <w:between w:color="auto" w:space="0" w:sz="0" w:val="none"/>
+              </w:pBdr>
+              <w:spacing w:line="276" w:lineRule="auto"/>
+              <w:rPr>
+                <w:rFonts w:ascii="Arial" w:cs="Arial" w:eastAsia="Arial" w:hAnsi="Arial"/>
+              </w:rPr>
+            </w:pPr>
+            <w:r>
+              <w:rPr>
+                <w:rFonts w:ascii="Arial" w:cs="Arial" w:eastAsia="Arial" w:hAnsi="Arial"/>
+                <w:rtl w:val="0"/>
+              </w:rPr>
+              <w:t xml:space="preserve">Jogador/Usuário final.</w:t>
+            </w:r>
+          </w:p>
+        </w:tc>
+      </w:tr>
+      <w:tr>
+        <w:trPr>
+          <w:cantSplit w:val="0"/>
+          <w:trHeight w:val="690" w:hRule="atLeast"/>
+          <w:tblHeader w:val="0"/>
+        </w:trPr>
+        <w:tc>
+          <w:tcPr>
+            <w:tcBorders>
+              <w:top w:color="000000" w:space="0" w:sz="0" w:val="nil"/>
+              <w:left w:color="999999" w:space="0" w:sz="6" w:val="single"/>
+              <w:bottom w:color="999999" w:space="0" w:sz="6" w:val="single"/>
+              <w:right w:color="999999" w:space="0" w:sz="6" w:val="single"/>
+            </w:tcBorders>
+            <w:shd w:fill="auto" w:val="clear"/>
+            <w:tcMar>
+              <w:top w:w="0.0" w:type="dxa"/>
+              <w:left w:w="0.0" w:type="dxa"/>
+              <w:bottom w:w="0.0" w:type="dxa"/>
+              <w:right w:w="0.0" w:type="dxa"/>
+            </w:tcMar>
+            <w:vAlign w:val="top"/>
+          </w:tcPr>
+          <w:p>
+            <w:pPr>
+              <w:widowControl w:val="1"/>
+              <w:pBdr>
+                <w:top w:color="auto" w:space="0" w:sz="0" w:val="none"/>
+                <w:left w:color="auto" w:space="0" w:sz="0" w:val="none"/>
+                <w:bottom w:color="auto" w:space="0" w:sz="0" w:val="none"/>
+                <w:right w:color="auto" w:space="0" w:sz="0" w:val="none"/>
+                <w:between w:color="auto" w:space="0" w:sz="0" w:val="none"/>
+              </w:pBdr>
+              <w:spacing w:line="276" w:lineRule="auto"/>
+              <w:ind w:firstLine="560"/>
+              <w:rPr>
+                <w:rFonts w:ascii="Arial" w:cs="Arial" w:eastAsia="Arial" w:hAnsi="Arial"/>
+                <w:b w:val="1"/>
+              </w:rPr>
+            </w:pPr>
+            <w:r>
+              <w:rPr>
+                <w:rFonts w:ascii="Arial" w:cs="Arial" w:eastAsia="Arial" w:hAnsi="Arial"/>
+                <w:b w:val="1"/>
+                <w:rtl w:val="0"/>
+              </w:rPr>
+              <w:t xml:space="preserve">Prioridade: </w:t>
+            </w:r>
+          </w:p>
+        </w:tc>
+        <w:tc>
+          <w:tcPr>
+            <w:gridSpan w:val="5"/>
+            <w:tcBorders>
+              <w:top w:color="000000" w:space="0" w:sz="0" w:val="nil"/>
+              <w:left w:color="000000" w:space="0" w:sz="0" w:val="nil"/>
+              <w:bottom w:color="999999" w:space="0" w:sz="6" w:val="single"/>
+              <w:right w:color="999999" w:space="0" w:sz="6" w:val="single"/>
+            </w:tcBorders>
+            <w:shd w:fill="auto" w:val="clear"/>
+            <w:tcMar>
+              <w:top w:w="0.0" w:type="dxa"/>
+              <w:left w:w="0.0" w:type="dxa"/>
+              <w:bottom w:w="0.0" w:type="dxa"/>
+              <w:right w:w="0.0" w:type="dxa"/>
+            </w:tcMar>
+            <w:vAlign w:val="top"/>
+          </w:tcPr>
+          <w:p>
+            <w:pPr>
+              <w:widowControl w:val="1"/>
+              <w:pBdr>
+                <w:top w:color="auto" w:space="0" w:sz="0" w:val="none"/>
+                <w:left w:color="auto" w:space="0" w:sz="0" w:val="none"/>
+                <w:bottom w:color="auto" w:space="0" w:sz="0" w:val="none"/>
+                <w:right w:color="auto" w:space="0" w:sz="0" w:val="none"/>
+                <w:between w:color="auto" w:space="0" w:sz="0" w:val="none"/>
+              </w:pBdr>
+              <w:spacing w:line="276" w:lineRule="auto"/>
+              <w:rPr>
+                <w:rFonts w:ascii="Arial" w:cs="Arial" w:eastAsia="Arial" w:hAnsi="Arial"/>
+              </w:rPr>
+            </w:pPr>
+            <w:r>
+              <w:rPr>
+                <w:rFonts w:ascii="Arial" w:cs="Arial" w:eastAsia="Arial" w:hAnsi="Arial"/>
+                <w:rtl w:val="0"/>
+              </w:rPr>
+              <w:t xml:space="preserve">Importante</w:t>
+            </w:r>
+          </w:p>
+        </w:tc>
+      </w:tr>
+      <w:tr>
+        <w:trPr>
+          <w:cantSplit w:val="0"/>
+          <w:trHeight w:val="360" w:hRule="atLeast"/>
+          <w:tblHeader w:val="0"/>
+        </w:trPr>
+        <w:tc>
+          <w:tcPr>
+            <w:gridSpan w:val="3"/>
+            <w:tcBorders>
+              <w:top w:color="000000" w:space="0" w:sz="0" w:val="nil"/>
+              <w:left w:color="999999" w:space="0" w:sz="6" w:val="single"/>
+              <w:bottom w:color="999999" w:space="0" w:sz="6" w:val="single"/>
+              <w:right w:color="999999" w:space="0" w:sz="6" w:val="single"/>
+            </w:tcBorders>
+            <w:shd w:fill="auto" w:val="clear"/>
+            <w:tcMar>
+              <w:top w:w="0.0" w:type="dxa"/>
+              <w:left w:w="0.0" w:type="dxa"/>
+              <w:bottom w:w="0.0" w:type="dxa"/>
+              <w:right w:w="0.0" w:type="dxa"/>
+            </w:tcMar>
+            <w:vAlign w:val="top"/>
+          </w:tcPr>
+          <w:p>
+            <w:pPr>
+              <w:widowControl w:val="1"/>
+              <w:pBdr>
+                <w:top w:color="auto" w:space="0" w:sz="0" w:val="none"/>
+                <w:left w:color="auto" w:space="0" w:sz="0" w:val="none"/>
+                <w:bottom w:color="auto" w:space="0" w:sz="0" w:val="none"/>
+                <w:right w:color="auto" w:space="0" w:sz="0" w:val="none"/>
+                <w:between w:color="auto" w:space="0" w:sz="0" w:val="none"/>
+              </w:pBdr>
+              <w:spacing w:line="276" w:lineRule="auto"/>
+              <w:ind w:firstLine="560"/>
+              <w:rPr>
+                <w:rFonts w:ascii="Arial" w:cs="Arial" w:eastAsia="Arial" w:hAnsi="Arial"/>
+                <w:b w:val="1"/>
+              </w:rPr>
+            </w:pPr>
+            <w:r>
+              <w:rPr>
+                <w:rFonts w:ascii="Arial" w:cs="Arial" w:eastAsia="Arial" w:hAnsi="Arial"/>
+                <w:b w:val="1"/>
+                <w:rtl w:val="0"/>
+              </w:rPr>
+              <w:t xml:space="preserve">Entradas e pré-condições: </w:t>
+            </w:r>
+          </w:p>
+        </w:tc>
+        <w:tc>
+          <w:tcPr>
+            <w:gridSpan w:val="3"/>
+            <w:tcBorders>
+              <w:top w:color="000000" w:space="0" w:sz="0" w:val="nil"/>
+              <w:left w:color="000000" w:space="0" w:sz="0" w:val="nil"/>
+              <w:bottom w:color="999999" w:space="0" w:sz="6" w:val="single"/>
+              <w:right w:color="999999" w:space="0" w:sz="6" w:val="single"/>
+            </w:tcBorders>
+            <w:shd w:fill="auto" w:val="clear"/>
+            <w:tcMar>
+              <w:top w:w="0.0" w:type="dxa"/>
+              <w:left w:w="0.0" w:type="dxa"/>
+              <w:bottom w:w="0.0" w:type="dxa"/>
+              <w:right w:w="0.0" w:type="dxa"/>
+            </w:tcMar>
+            <w:vAlign w:val="top"/>
+          </w:tcPr>
+          <w:p>
+            <w:pPr>
+              <w:widowControl w:val="1"/>
+              <w:pBdr>
+                <w:top w:color="auto" w:space="0" w:sz="0" w:val="none"/>
+                <w:left w:color="auto" w:space="0" w:sz="0" w:val="none"/>
+                <w:bottom w:color="auto" w:space="0" w:sz="0" w:val="none"/>
+                <w:right w:color="auto" w:space="0" w:sz="0" w:val="none"/>
+                <w:between w:color="auto" w:space="0" w:sz="0" w:val="none"/>
+              </w:pBdr>
+              <w:spacing w:after="240" w:before="0" w:line="276" w:lineRule="auto"/>
+              <w:ind w:left="0" w:firstLine="0"/>
+              <w:rPr>
+                <w:rFonts w:ascii="Arial" w:cs="Arial" w:eastAsia="Arial" w:hAnsi="Arial"/>
+              </w:rPr>
+            </w:pPr>
+            <w:r>
+              <w:rPr>
+                <w:rFonts w:ascii="Arial" w:cs="Arial" w:eastAsia="Arial" w:hAnsi="Arial"/>
+                <w:rtl w:val="0"/>
+              </w:rPr>
+              <w:t xml:space="preserve">Dispositivo com navegador compatível.</w:t>
+            </w:r>
+          </w:p>
+        </w:tc>
+      </w:tr>
+      <w:tr>
+        <w:trPr>
+          <w:cantSplit w:val="0"/>
+          <w:trHeight w:val="690" w:hRule="atLeast"/>
+          <w:tblHeader w:val="0"/>
+        </w:trPr>
+        <w:tc>
+          <w:tcPr>
+            <w:gridSpan w:val="3"/>
+            <w:tcBorders>
+              <w:top w:color="000000" w:space="0" w:sz="0" w:val="nil"/>
+              <w:left w:color="999999" w:space="0" w:sz="6" w:val="single"/>
+              <w:bottom w:color="999999" w:space="0" w:sz="6" w:val="single"/>
+              <w:right w:color="999999" w:space="0" w:sz="6" w:val="single"/>
+            </w:tcBorders>
+            <w:shd w:fill="auto" w:val="clear"/>
+            <w:tcMar>
+              <w:top w:w="0.0" w:type="dxa"/>
+              <w:left w:w="0.0" w:type="dxa"/>
+              <w:bottom w:w="0.0" w:type="dxa"/>
+              <w:right w:w="0.0" w:type="dxa"/>
+            </w:tcMar>
+            <w:vAlign w:val="top"/>
+          </w:tcPr>
+          <w:p>
+            <w:pPr>
+              <w:widowControl w:val="1"/>
+              <w:pBdr>
+                <w:top w:color="auto" w:space="0" w:sz="0" w:val="none"/>
+                <w:left w:color="auto" w:space="0" w:sz="0" w:val="none"/>
+                <w:bottom w:color="auto" w:space="0" w:sz="0" w:val="none"/>
+                <w:right w:color="auto" w:space="0" w:sz="0" w:val="none"/>
+                <w:between w:color="auto" w:space="0" w:sz="0" w:val="none"/>
+              </w:pBdr>
+              <w:spacing w:line="276" w:lineRule="auto"/>
+              <w:ind w:firstLine="560"/>
+              <w:rPr>
+                <w:rFonts w:ascii="Arial" w:cs="Arial" w:eastAsia="Arial" w:hAnsi="Arial"/>
+                <w:b w:val="1"/>
+              </w:rPr>
+            </w:pPr>
+            <w:r>
+              <w:rPr>
+                <w:rFonts w:ascii="Arial" w:cs="Arial" w:eastAsia="Arial" w:hAnsi="Arial"/>
+                <w:b w:val="1"/>
+                <w:rtl w:val="0"/>
+              </w:rPr>
+              <w:t xml:space="preserve">Saídas e pós-condições: </w:t>
+            </w:r>
+          </w:p>
+        </w:tc>
+        <w:tc>
+          <w:tcPr>
+            <w:gridSpan w:val="3"/>
+            <w:tcBorders>
+              <w:top w:color="000000" w:space="0" w:sz="0" w:val="nil"/>
+              <w:left w:color="000000" w:space="0" w:sz="0" w:val="nil"/>
+              <w:bottom w:color="999999" w:space="0" w:sz="6" w:val="single"/>
+              <w:right w:color="999999" w:space="0" w:sz="6" w:val="single"/>
+            </w:tcBorders>
+            <w:shd w:fill="auto" w:val="clear"/>
+            <w:tcMar>
+              <w:top w:w="0.0" w:type="dxa"/>
+              <w:left w:w="0.0" w:type="dxa"/>
+              <w:bottom w:w="0.0" w:type="dxa"/>
+              <w:right w:w="0.0" w:type="dxa"/>
+            </w:tcMar>
+            <w:vAlign w:val="top"/>
+          </w:tcPr>
+          <w:p>
+            <w:pPr>
+              <w:widowControl w:val="1"/>
+              <w:pBdr>
+                <w:top w:color="auto" w:space="0" w:sz="0" w:val="none"/>
+                <w:left w:color="auto" w:space="0" w:sz="0" w:val="none"/>
+                <w:bottom w:color="auto" w:space="0" w:sz="0" w:val="none"/>
+                <w:right w:color="auto" w:space="0" w:sz="0" w:val="none"/>
+                <w:between w:color="auto" w:space="0" w:sz="0" w:val="none"/>
+              </w:pBdr>
+              <w:spacing w:after="240" w:before="0" w:line="276" w:lineRule="auto"/>
+              <w:ind w:left="0" w:firstLine="0"/>
+              <w:rPr>
+                <w:rFonts w:ascii="Arial" w:cs="Arial" w:eastAsia="Arial" w:hAnsi="Arial"/>
+              </w:rPr>
+            </w:pPr>
+            <w:r>
+              <w:rPr>
+                <w:rFonts w:ascii="Arial" w:cs="Arial" w:eastAsia="Arial" w:hAnsi="Arial"/>
+                <w:rtl w:val="0"/>
+              </w:rPr>
+              <w:t xml:space="preserve">Layout adaptado automaticamente (centralizado e legível).</w:t>
+            </w:r>
+          </w:p>
+        </w:tc>
+      </w:tr>
+      <w:tr>
+        <w:trPr>
+          <w:cantSplit w:val="0"/>
+          <w:trHeight w:val="360" w:hRule="atLeast"/>
+          <w:tblHeader w:val="0"/>
+        </w:trPr>
+        <w:tc>
+          <w:tcPr>
+            <w:gridSpan w:val="6"/>
+            <w:tcBorders>
+              <w:top w:color="000000" w:space="0" w:sz="0" w:val="nil"/>
+              <w:left w:color="999999" w:space="0" w:sz="6" w:val="single"/>
+              <w:bottom w:color="999999" w:space="0" w:sz="6" w:val="single"/>
+              <w:right w:color="999999" w:space="0" w:sz="6" w:val="single"/>
+            </w:tcBorders>
+            <w:shd w:fill="e5e5e5" w:val="clear"/>
+            <w:tcMar>
+              <w:top w:w="0.0" w:type="dxa"/>
+              <w:left w:w="0.0" w:type="dxa"/>
+              <w:bottom w:w="0.0" w:type="dxa"/>
+              <w:right w:w="0.0" w:type="dxa"/>
+            </w:tcMar>
+            <w:vAlign w:val="top"/>
+          </w:tcPr>
+          <w:p>
+            <w:pPr>
+              <w:widowControl w:val="1"/>
+              <w:pBdr>
+                <w:top w:color="auto" w:space="0" w:sz="0" w:val="none"/>
+                <w:left w:color="auto" w:space="0" w:sz="0" w:val="none"/>
+                <w:bottom w:color="auto" w:space="0" w:sz="0" w:val="none"/>
+                <w:right w:color="auto" w:space="0" w:sz="0" w:val="none"/>
+                <w:between w:color="auto" w:space="0" w:sz="0" w:val="none"/>
+              </w:pBdr>
+              <w:spacing w:line="276" w:lineRule="auto"/>
+              <w:ind w:firstLine="560"/>
+              <w:rPr>
+                <w:rFonts w:ascii="Arial" w:cs="Arial" w:eastAsia="Arial" w:hAnsi="Arial"/>
+                <w:b w:val="1"/>
+              </w:rPr>
+            </w:pPr>
+            <w:r>
+              <w:rPr>
+                <w:rFonts w:ascii="Arial" w:cs="Arial" w:eastAsia="Arial" w:hAnsi="Arial"/>
+                <w:b w:val="1"/>
+                <w:rtl w:val="0"/>
+              </w:rPr>
+              <w:t xml:space="preserve">Fluxos de eventos </w:t>
+            </w:r>
+          </w:p>
+        </w:tc>
+      </w:tr>
+      <w:tr>
+        <w:trPr>
+          <w:cantSplit w:val="0"/>
+          <w:trHeight w:val="1684.5830485304173" w:hRule="atLeast"/>
+          <w:tblHeader w:val="0"/>
+        </w:trPr>
+        <w:tc>
+          <w:tcPr>
+            <w:gridSpan w:val="2"/>
+            <w:tcBorders>
+              <w:top w:color="000000" w:space="0" w:sz="0" w:val="nil"/>
+              <w:left w:color="999999" w:space="0" w:sz="6" w:val="single"/>
+              <w:bottom w:color="999999" w:space="0" w:sz="6" w:val="single"/>
+              <w:right w:color="999999" w:space="0" w:sz="6" w:val="single"/>
+            </w:tcBorders>
+            <w:shd w:fill="auto" w:val="clear"/>
+            <w:tcMar>
+              <w:top w:w="0.0" w:type="dxa"/>
+              <w:left w:w="0.0" w:type="dxa"/>
+              <w:bottom w:w="0.0" w:type="dxa"/>
+              <w:right w:w="0.0" w:type="dxa"/>
+            </w:tcMar>
+            <w:vAlign w:val="top"/>
+          </w:tcPr>
+          <w:p>
+            <w:pPr>
+              <w:widowControl w:val="1"/>
+              <w:pBdr>
+                <w:top w:color="auto" w:space="0" w:sz="0" w:val="none"/>
+                <w:left w:color="auto" w:space="0" w:sz="0" w:val="none"/>
+                <w:bottom w:color="auto" w:space="0" w:sz="0" w:val="none"/>
+                <w:right w:color="auto" w:space="0" w:sz="0" w:val="none"/>
+                <w:between w:color="auto" w:space="0" w:sz="0" w:val="none"/>
+              </w:pBdr>
+              <w:spacing w:line="276" w:lineRule="auto"/>
+              <w:ind w:firstLine="560"/>
+              <w:rPr>
+                <w:rFonts w:ascii="Arial" w:cs="Arial" w:eastAsia="Arial" w:hAnsi="Arial"/>
+                <w:b w:val="1"/>
+              </w:rPr>
+            </w:pPr>
+            <w:r>
+              <w:rPr>
+                <w:rFonts w:ascii="Arial" w:cs="Arial" w:eastAsia="Arial" w:hAnsi="Arial"/>
+                <w:b w:val="1"/>
+                <w:rtl w:val="0"/>
+              </w:rPr>
+              <w:t xml:space="preserve">Fluxo principal: </w:t>
+            </w:r>
+          </w:p>
+        </w:tc>
+        <w:tc>
+          <w:tcPr>
+            <w:gridSpan w:val="4"/>
+            <w:tcBorders>
+              <w:top w:color="000000" w:space="0" w:sz="0" w:val="nil"/>
+              <w:left w:color="000000" w:space="0" w:sz="0" w:val="nil"/>
+              <w:bottom w:color="999999" w:space="0" w:sz="6" w:val="single"/>
+              <w:right w:color="999999" w:space="0" w:sz="6" w:val="single"/>
+            </w:tcBorders>
+            <w:shd w:fill="auto" w:val="clear"/>
+            <w:tcMar>
+              <w:top w:w="0.0" w:type="dxa"/>
+              <w:left w:w="0.0" w:type="dxa"/>
+              <w:bottom w:w="0.0" w:type="dxa"/>
+              <w:right w:w="0.0" w:type="dxa"/>
+            </w:tcMar>
+            <w:vAlign w:val="top"/>
+          </w:tcPr>
+          <w:p>
+            <w:pPr>
+              <w:widowControl w:val="1"/>
+              <w:numPr>
+                <w:ilvl w:val="0"/>
+                <w:numId w:val="1"/>
+              </w:numPr>
+              <w:pBdr>
+                <w:top w:color="auto" w:space="0" w:sz="0" w:val="none"/>
+                <w:left w:color="auto" w:space="0" w:sz="0" w:val="none"/>
+                <w:bottom w:color="auto" w:space="0" w:sz="0" w:val="none"/>
+                <w:right w:color="auto" w:space="0" w:sz="0" w:val="none"/>
+                <w:between w:color="auto" w:space="0" w:sz="0" w:val="none"/>
+              </w:pBdr>
+              <w:spacing w:after="0" w:afterAutospacing="0" w:before="0" w:line="276" w:lineRule="auto"/>
+              <w:ind w:left="720" w:hanging="360"/>
+              <w:rPr>
+                <w:rFonts w:ascii="Arial" w:cs="Arial" w:eastAsia="Arial" w:hAnsi="Arial"/>
+                <w:u w:val="none"/>
+              </w:rPr>
+            </w:pPr>
+            <w:r>
+              <w:rPr>
+                <w:rFonts w:ascii="Arial" w:cs="Arial" w:eastAsia="Arial" w:hAnsi="Arial"/>
+                <w:rtl w:val="0"/>
+              </w:rPr>
+              <w:t xml:space="preserve">O sistema detecta a resolução da tela.</w:t>
+            </w:r>
+          </w:p>
+          <w:p>
+            <w:pPr>
+              <w:widowControl w:val="1"/>
+              <w:numPr>
+                <w:ilvl w:val="0"/>
+                <w:numId w:val="1"/>
+              </w:numPr>
+              <w:pBdr>
+                <w:top w:color="auto" w:space="0" w:sz="0" w:val="none"/>
+                <w:left w:color="auto" w:space="0" w:sz="0" w:val="none"/>
+                <w:bottom w:color="auto" w:space="0" w:sz="0" w:val="none"/>
+                <w:right w:color="auto" w:space="0" w:sz="0" w:val="none"/>
+                <w:between w:color="auto" w:space="0" w:sz="0" w:val="none"/>
+              </w:pBdr>
+              <w:spacing w:after="240" w:before="0" w:line="276" w:lineRule="auto"/>
+              <w:ind w:left="720" w:hanging="360"/>
+              <w:rPr>
+                <w:rFonts w:ascii="Arial" w:cs="Arial" w:eastAsia="Arial" w:hAnsi="Arial"/>
+                <w:u w:val="none"/>
+              </w:rPr>
+            </w:pPr>
+            <w:r>
+              <w:rPr>
+                <w:rFonts w:ascii="Arial" w:cs="Arial" w:eastAsia="Arial" w:hAnsi="Arial"/>
+                <w:rtl w:val="0"/>
+              </w:rPr>
+              <w:t xml:space="preserve">O layout se ajusta utilizando CSS responsivo (media queries e grid/flexbox).</w:t>
+            </w:r>
+          </w:p>
+        </w:tc>
+      </w:tr>
+      <w:tr>
+        <w:trPr>
+          <w:cantSplit w:val="0"/>
+          <w:trHeight w:val="1478.4996582365006" w:hRule="atLeast"/>
+          <w:tblHeader w:val="0"/>
+        </w:trPr>
+        <w:tc>
+          <w:tcPr>
+            <w:gridSpan w:val="2"/>
+            <w:tcBorders>
+              <w:top w:color="000000" w:space="0" w:sz="0" w:val="nil"/>
+              <w:left w:color="999999" w:space="0" w:sz="6" w:val="single"/>
+              <w:bottom w:color="999999" w:space="0" w:sz="6" w:val="single"/>
+              <w:right w:color="999999" w:space="0" w:sz="6" w:val="single"/>
+            </w:tcBorders>
+            <w:shd w:fill="auto" w:val="clear"/>
+            <w:tcMar>
+              <w:top w:w="0.0" w:type="dxa"/>
+              <w:left w:w="0.0" w:type="dxa"/>
+              <w:bottom w:w="0.0" w:type="dxa"/>
+              <w:right w:w="0.0" w:type="dxa"/>
+            </w:tcMar>
+            <w:vAlign w:val="top"/>
+          </w:tcPr>
+          <w:p>
+            <w:pPr>
+              <w:widowControl w:val="1"/>
+              <w:pBdr>
+                <w:top w:color="auto" w:space="0" w:sz="0" w:val="none"/>
+                <w:left w:color="auto" w:space="0" w:sz="0" w:val="none"/>
+                <w:bottom w:color="auto" w:space="0" w:sz="0" w:val="none"/>
+                <w:right w:color="auto" w:space="0" w:sz="0" w:val="none"/>
+                <w:between w:color="auto" w:space="0" w:sz="0" w:val="none"/>
+              </w:pBdr>
+              <w:spacing w:line="276" w:lineRule="auto"/>
+              <w:ind w:firstLine="560"/>
+              <w:rPr>
+                <w:rFonts w:ascii="Arial" w:cs="Arial" w:eastAsia="Arial" w:hAnsi="Arial"/>
+                <w:b w:val="1"/>
+              </w:rPr>
+            </w:pPr>
+            <w:r>
+              <w:rPr>
+                <w:rFonts w:ascii="Arial" w:cs="Arial" w:eastAsia="Arial" w:hAnsi="Arial"/>
+                <w:b w:val="1"/>
+                <w:rtl w:val="0"/>
+              </w:rPr>
+              <w:t xml:space="preserve">Fluxo secundário 1:</w:t>
+            </w:r>
+          </w:p>
+        </w:tc>
+        <w:tc>
+          <w:tcPr>
+            <w:gridSpan w:val="4"/>
+            <w:tcBorders>
+              <w:top w:color="000000" w:space="0" w:sz="0" w:val="nil"/>
+              <w:left w:color="000000" w:space="0" w:sz="0" w:val="nil"/>
+              <w:bottom w:color="999999" w:space="0" w:sz="6" w:val="single"/>
+              <w:right w:color="999999" w:space="0" w:sz="6" w:val="single"/>
+            </w:tcBorders>
+            <w:shd w:fill="auto" w:val="clear"/>
+            <w:tcMar>
+              <w:top w:w="0.0" w:type="dxa"/>
+              <w:left w:w="0.0" w:type="dxa"/>
+              <w:bottom w:w="0.0" w:type="dxa"/>
+              <w:right w:w="0.0" w:type="dxa"/>
+            </w:tcMar>
+            <w:vAlign w:val="top"/>
+          </w:tcPr>
+          <w:p>
+            <w:pPr>
+              <w:widowControl w:val="1"/>
+              <w:pBdr>
+                <w:top w:color="auto" w:space="0" w:sz="0" w:val="none"/>
+                <w:left w:color="auto" w:space="0" w:sz="0" w:val="none"/>
+                <w:bottom w:color="auto" w:space="0" w:sz="0" w:val="none"/>
+                <w:right w:color="auto" w:space="0" w:sz="0" w:val="none"/>
+                <w:between w:color="auto" w:space="0" w:sz="0" w:val="none"/>
+              </w:pBdr>
+              <w:spacing w:line="276" w:lineRule="auto"/>
+              <w:ind w:firstLine="560"/>
+              <w:rPr>
+                <w:rFonts w:ascii="Arial" w:cs="Arial" w:eastAsia="Arial" w:hAnsi="Arial"/>
+              </w:rPr>
+            </w:pPr>
+            <w:r>
+              <w:rPr>
+                <w:rtl w:val="0"/>
+              </w:rPr>
+            </w:r>
+          </w:p>
+        </w:tc>
+      </w:tr>
+    </w:tbl>
     <w:p>
       <w:pPr>
         <w:rPr>
@@ -5760,6 +6734,116 @@
   <w:abstractNum w:abstractNumId="2">
     <w:lvl w:ilvl="0">
       <w:start w:val="1"/>
+      <w:numFmt w:val="decimal"/>
+      <w:lvlText w:val="%1."/>
+      <w:lvlJc w:val="left"/>
+      <w:pPr>
+        <w:ind w:left="720" w:hanging="360"/>
+      </w:pPr>
+      <w:rPr>
+        <w:u w:val="none"/>
+      </w:rPr>
+    </w:lvl>
+    <w:lvl w:ilvl="1">
+      <w:start w:val="1"/>
+      <w:numFmt w:val="lowerLetter"/>
+      <w:lvlText w:val="%2."/>
+      <w:lvlJc w:val="left"/>
+      <w:pPr>
+        <w:ind w:left="1440" w:hanging="360"/>
+      </w:pPr>
+      <w:rPr>
+        <w:u w:val="none"/>
+      </w:rPr>
+    </w:lvl>
+    <w:lvl w:ilvl="2">
+      <w:start w:val="1"/>
+      <w:numFmt w:val="lowerRoman"/>
+      <w:lvlText w:val="%3."/>
+      <w:lvlJc w:val="right"/>
+      <w:pPr>
+        <w:ind w:left="2160" w:hanging="360"/>
+      </w:pPr>
+      <w:rPr>
+        <w:u w:val="none"/>
+      </w:rPr>
+    </w:lvl>
+    <w:lvl w:ilvl="3">
+      <w:start w:val="1"/>
+      <w:numFmt w:val="decimal"/>
+      <w:lvlText w:val="%4."/>
+      <w:lvlJc w:val="left"/>
+      <w:pPr>
+        <w:ind w:left="2880" w:hanging="360"/>
+      </w:pPr>
+      <w:rPr>
+        <w:u w:val="none"/>
+      </w:rPr>
+    </w:lvl>
+    <w:lvl w:ilvl="4">
+      <w:start w:val="1"/>
+      <w:numFmt w:val="lowerLetter"/>
+      <w:lvlText w:val="%5."/>
+      <w:lvlJc w:val="left"/>
+      <w:pPr>
+        <w:ind w:left="3600" w:hanging="360"/>
+      </w:pPr>
+      <w:rPr>
+        <w:u w:val="none"/>
+      </w:rPr>
+    </w:lvl>
+    <w:lvl w:ilvl="5">
+      <w:start w:val="1"/>
+      <w:numFmt w:val="lowerRoman"/>
+      <w:lvlText w:val="%6."/>
+      <w:lvlJc w:val="right"/>
+      <w:pPr>
+        <w:ind w:left="4320" w:hanging="360"/>
+      </w:pPr>
+      <w:rPr>
+        <w:u w:val="none"/>
+      </w:rPr>
+    </w:lvl>
+    <w:lvl w:ilvl="6">
+      <w:start w:val="1"/>
+      <w:numFmt w:val="decimal"/>
+      <w:lvlText w:val="%7."/>
+      <w:lvlJc w:val="left"/>
+      <w:pPr>
+        <w:ind w:left="5040" w:hanging="360"/>
+      </w:pPr>
+      <w:rPr>
+        <w:u w:val="none"/>
+      </w:rPr>
+    </w:lvl>
+    <w:lvl w:ilvl="7">
+      <w:start w:val="1"/>
+      <w:numFmt w:val="lowerLetter"/>
+      <w:lvlText w:val="%8."/>
+      <w:lvlJc w:val="left"/>
+      <w:pPr>
+        <w:ind w:left="5760" w:hanging="360"/>
+      </w:pPr>
+      <w:rPr>
+        <w:u w:val="none"/>
+      </w:rPr>
+    </w:lvl>
+    <w:lvl w:ilvl="8">
+      <w:start w:val="1"/>
+      <w:numFmt w:val="lowerRoman"/>
+      <w:lvlText w:val="%9."/>
+      <w:lvlJc w:val="right"/>
+      <w:pPr>
+        <w:ind w:left="6480" w:hanging="360"/>
+      </w:pPr>
+      <w:rPr>
+        <w:u w:val="none"/>
+      </w:rPr>
+    </w:lvl>
+  </w:abstractNum>
+  <w:abstractNum w:abstractNumId="3">
+    <w:lvl w:ilvl="0">
+      <w:start w:val="1"/>
       <w:numFmt w:val="bullet"/>
       <w:lvlText w:val="●"/>
       <w:lvlJc w:val="left"/>
@@ -5875,7 +6959,7 @@
       </w:rPr>
     </w:lvl>
   </w:abstractNum>
-  <w:abstractNum w:abstractNumId="3">
+  <w:abstractNum w:abstractNumId="4">
     <w:lvl w:ilvl="0">
       <w:start w:val="1"/>
       <w:numFmt w:val="bullet"/>
@@ -5985,7 +7069,7 @@
       </w:rPr>
     </w:lvl>
   </w:abstractNum>
-  <w:abstractNum w:abstractNumId="4">
+  <w:abstractNum w:abstractNumId="5">
     <w:lvl w:ilvl="0">
       <w:start w:val="1"/>
       <w:numFmt w:val="decimal"/>
@@ -6095,7 +7179,7 @@
       </w:rPr>
     </w:lvl>
   </w:abstractNum>
-  <w:abstractNum w:abstractNumId="5">
+  <w:abstractNum w:abstractNumId="6">
     <w:lvl w:ilvl="0">
       <w:start w:val="1"/>
       <w:numFmt w:val="decimal"/>
@@ -6205,7 +7289,7 @@
       </w:rPr>
     </w:lvl>
   </w:abstractNum>
-  <w:abstractNum w:abstractNumId="6">
+  <w:abstractNum w:abstractNumId="7">
     <w:lvl w:ilvl="0">
       <w:start w:val="1"/>
       <w:numFmt w:val="decimal"/>
@@ -6332,6 +7416,9 @@
   </w:num>
   <w:num w:numId="6">
     <w:abstractNumId w:val="6"/>
+  </w:num>
+  <w:num w:numId="7">
+    <w:abstractNumId w:val="7"/>
   </w:num>
 </w:numbering>
 </file>
@@ -6527,6 +7614,14 @@
     </w:tblPr>
   </w:style>
   <w:style w:type="table" w:styleId="Table5">
+    <w:basedOn w:val="TableNormal"/>
+    <w:tblPr>
+      <w:tblStyleRowBandSize w:val="1"/>
+      <w:tblStyleColBandSize w:val="1"/>
+      <w:tblCellMar/>
+    </w:tblPr>
+  </w:style>
+  <w:style w:type="table" w:styleId="Table6">
     <w:basedOn w:val="TableNormal"/>
     <w:tblPr>
       <w:tblStyleRowBandSize w:val="1"/>

</xml_diff>

<commit_message>
Modificação de RF e RNF
</commit_message>
<xml_diff>
--- a/Documento de requisitos.docx
+++ b/Documento de requisitos.docx
@@ -18,7 +18,7 @@
           <w:b w:val="1"/>
           <w:rtl w:val="0"/>
         </w:rPr>
-        <w:t xml:space="preserve">MODELO PARA O DOCUMENTO DE REQUISITOS DO PROJETO</w:t>
+        <w:t xml:space="preserve">DOCUMENTO DE REQUISITOS DO PROJETO</w:t>
       </w:r>
     </w:p>
     <w:p>
@@ -585,49 +585,59 @@
           <w:p>
             <w:pPr>
               <w:widowControl w:val="1"/>
-              <w:pBdr>
-                <w:top w:color="auto" w:space="0" w:sz="0" w:val="none"/>
-                <w:left w:color="auto" w:space="0" w:sz="0" w:val="none"/>
-                <w:bottom w:color="auto" w:space="0" w:sz="0" w:val="none"/>
-                <w:right w:color="auto" w:space="0" w:sz="0" w:val="none"/>
-                <w:between w:color="auto" w:space="0" w:sz="0" w:val="none"/>
-              </w:pBdr>
-              <w:spacing w:line="276" w:lineRule="auto"/>
-              <w:ind w:left="0" w:firstLine="0"/>
-              <w:rPr>
-                <w:rFonts w:ascii="Arial" w:cs="Arial" w:eastAsia="Arial" w:hAnsi="Arial"/>
-              </w:rPr>
-            </w:pPr>
-            <w:r>
-              <w:rPr>
-                <w:rFonts w:ascii="Arial" w:cs="Arial" w:eastAsia="Arial" w:hAnsi="Arial"/>
-                <w:rtl w:val="0"/>
-              </w:rPr>
-              <w:t xml:space="preserve">Página carregada no navegador.</w:t>
-            </w:r>
-          </w:p>
-          <w:p>
-            <w:pPr>
-              <w:widowControl w:val="1"/>
-              <w:pBdr>
-                <w:top w:color="auto" w:space="0" w:sz="0" w:val="none"/>
-                <w:left w:color="auto" w:space="0" w:sz="0" w:val="none"/>
-                <w:bottom w:color="auto" w:space="0" w:sz="0" w:val="none"/>
-                <w:right w:color="auto" w:space="0" w:sz="0" w:val="none"/>
-                <w:between w:color="auto" w:space="0" w:sz="0" w:val="none"/>
-              </w:pBdr>
-              <w:spacing w:line="276" w:lineRule="auto"/>
-              <w:ind w:left="0" w:firstLine="0"/>
-              <w:rPr>
-                <w:rFonts w:ascii="Arial" w:cs="Arial" w:eastAsia="Arial" w:hAnsi="Arial"/>
-              </w:rPr>
-            </w:pPr>
-            <w:r>
-              <w:rPr>
-                <w:rFonts w:ascii="Arial" w:cs="Arial" w:eastAsia="Arial" w:hAnsi="Arial"/>
-                <w:rtl w:val="0"/>
-              </w:rPr>
-              <w:t xml:space="preserve">Conexão mínima com a internet (ou cache local para rodar offline).</w:t>
+              <w:numPr>
+                <w:ilvl w:val="0"/>
+                <w:numId w:val="1"/>
+              </w:numPr>
+              <w:pBdr>
+                <w:top w:color="auto" w:space="0" w:sz="0" w:val="none"/>
+                <w:left w:color="auto" w:space="0" w:sz="0" w:val="none"/>
+                <w:bottom w:color="auto" w:space="0" w:sz="0" w:val="none"/>
+                <w:right w:color="auto" w:space="0" w:sz="0" w:val="none"/>
+                <w:between w:color="auto" w:space="0" w:sz="0" w:val="none"/>
+              </w:pBdr>
+              <w:spacing w:line="276" w:lineRule="auto"/>
+              <w:ind w:left="720" w:hanging="360"/>
+              <w:rPr>
+                <w:rFonts w:ascii="Arial" w:cs="Arial" w:eastAsia="Arial" w:hAnsi="Arial"/>
+                <w:u w:val="none"/>
+              </w:rPr>
+            </w:pPr>
+            <w:r>
+              <w:rPr>
+                <w:rFonts w:ascii="Arial" w:cs="Arial" w:eastAsia="Arial" w:hAnsi="Arial"/>
+                <w:rtl w:val="0"/>
+              </w:rPr>
+              <w:t xml:space="preserve">Aplicação iniciada em ambiente desktop.</w:t>
+            </w:r>
+          </w:p>
+          <w:p>
+            <w:pPr>
+              <w:widowControl w:val="1"/>
+              <w:numPr>
+                <w:ilvl w:val="0"/>
+                <w:numId w:val="1"/>
+              </w:numPr>
+              <w:pBdr>
+                <w:top w:color="auto" w:space="0" w:sz="0" w:val="none"/>
+                <w:left w:color="auto" w:space="0" w:sz="0" w:val="none"/>
+                <w:bottom w:color="auto" w:space="0" w:sz="0" w:val="none"/>
+                <w:right w:color="auto" w:space="0" w:sz="0" w:val="none"/>
+                <w:between w:color="auto" w:space="0" w:sz="0" w:val="none"/>
+              </w:pBdr>
+              <w:spacing w:line="276" w:lineRule="auto"/>
+              <w:ind w:left="720" w:hanging="360"/>
+              <w:rPr>
+                <w:rFonts w:ascii="Arial" w:cs="Arial" w:eastAsia="Arial" w:hAnsi="Arial"/>
+                <w:u w:val="none"/>
+              </w:rPr>
+            </w:pPr>
+            <w:r>
+              <w:rPr>
+                <w:rFonts w:ascii="Arial" w:cs="Arial" w:eastAsia="Arial" w:hAnsi="Arial"/>
+                <w:rtl w:val="0"/>
+              </w:rPr>
+              <w:t xml:space="preserve">Sistema operacional compatível com Python 3.x.</w:t>
             </w:r>
           </w:p>
           <w:p>
@@ -1067,25 +1077,26 @@
               <w:spacing w:after="0" w:afterAutospacing="0" w:before="240" w:line="276" w:lineRule="auto"/>
               <w:ind w:left="720" w:hanging="360"/>
               <w:rPr>
-                <w:sz w:val="22"/>
-                <w:szCs w:val="22"/>
-              </w:rPr>
-            </w:pPr>
-            <w:r>
-              <w:rPr>
                 <w:rFonts w:ascii="Roboto" w:cs="Roboto" w:eastAsia="Roboto" w:hAnsi="Roboto"/>
                 <w:color w:val="0f1115"/>
-                <w:rtl w:val="0"/>
-              </w:rPr>
-              <w:t xml:space="preserve">FA 01: Sem conexão com internet</w:t>
+                <w:u w:val="none"/>
+              </w:rPr>
+            </w:pPr>
+            <w:r>
+              <w:rPr>
+                <w:rFonts w:ascii="Roboto" w:cs="Roboto" w:eastAsia="Roboto" w:hAnsi="Roboto"/>
+                <w:color w:val="0f1115"/>
+                <w:rtl w:val="0"/>
+              </w:rPr>
+              <w:t xml:space="preserve">FA 01: Caso ocorra erro ao carregar o card</w:t>
             </w:r>
           </w:p>
           <w:p>
             <w:pPr>
               <w:widowControl w:val="1"/>
               <w:numPr>
-                <w:ilvl w:val="1"/>
-                <w:numId w:val="3"/>
+                <w:ilvl w:val="0"/>
+                <w:numId w:val="9"/>
               </w:numPr>
               <w:pBdr>
                 <w:top w:color="auto" w:space="0" w:sz="0" w:val="none"/>
@@ -1094,28 +1105,30 @@
                 <w:right w:color="auto" w:space="0" w:sz="0" w:val="none"/>
                 <w:between w:color="auto" w:space="0" w:sz="0" w:val="none"/>
               </w:pBdr>
+              <w:shd w:fill="ffffff" w:val="clear"/>
               <w:spacing w:after="0" w:afterAutospacing="0" w:before="0" w:beforeAutospacing="0" w:line="276" w:lineRule="auto"/>
               <w:ind w:left="1440" w:hanging="360"/>
               <w:rPr>
-                <w:sz w:val="22"/>
-                <w:szCs w:val="22"/>
-              </w:rPr>
-            </w:pPr>
-            <w:r>
-              <w:rPr>
                 <w:rFonts w:ascii="Roboto" w:cs="Roboto" w:eastAsia="Roboto" w:hAnsi="Roboto"/>
                 <w:color w:val="0f1115"/>
-                <w:rtl w:val="0"/>
-              </w:rPr>
-              <w:t xml:space="preserve">Sistema verifica que não há conexão</w:t>
+                <w:u w:val="none"/>
+              </w:rPr>
+            </w:pPr>
+            <w:r>
+              <w:rPr>
+                <w:rFonts w:ascii="Roboto" w:cs="Roboto" w:eastAsia="Roboto" w:hAnsi="Roboto"/>
+                <w:color w:val="0f1115"/>
+                <w:rtl w:val="0"/>
+              </w:rPr>
+              <w:t xml:space="preserve">O sistema identifica a falha.</w:t>
             </w:r>
           </w:p>
           <w:p>
             <w:pPr>
               <w:widowControl w:val="1"/>
               <w:numPr>
-                <w:ilvl w:val="1"/>
-                <w:numId w:val="3"/>
+                <w:ilvl w:val="0"/>
+                <w:numId w:val="9"/>
               </w:numPr>
               <w:pBdr>
                 <w:top w:color="auto" w:space="0" w:sz="0" w:val="none"/>
@@ -1124,28 +1137,30 @@
                 <w:right w:color="auto" w:space="0" w:sz="0" w:val="none"/>
                 <w:between w:color="auto" w:space="0" w:sz="0" w:val="none"/>
               </w:pBdr>
+              <w:shd w:fill="ffffff" w:val="clear"/>
               <w:spacing w:after="0" w:afterAutospacing="0" w:before="0" w:beforeAutospacing="0" w:line="276" w:lineRule="auto"/>
               <w:ind w:left="1440" w:hanging="360"/>
               <w:rPr>
-                <w:sz w:val="22"/>
-                <w:szCs w:val="22"/>
-              </w:rPr>
-            </w:pPr>
-            <w:r>
-              <w:rPr>
                 <w:rFonts w:ascii="Roboto" w:cs="Roboto" w:eastAsia="Roboto" w:hAnsi="Roboto"/>
                 <w:color w:val="0f1115"/>
-                <w:rtl w:val="0"/>
-              </w:rPr>
-              <w:t xml:space="preserve">Sistema utiliza cache local para carregar cards</w:t>
+                <w:u w:val="none"/>
+              </w:rPr>
+            </w:pPr>
+            <w:r>
+              <w:rPr>
+                <w:rFonts w:ascii="Roboto" w:cs="Roboto" w:eastAsia="Roboto" w:hAnsi="Roboto"/>
+                <w:color w:val="0f1115"/>
+                <w:rtl w:val="0"/>
+              </w:rPr>
+              <w:t xml:space="preserve">O sistema exibe mensagem de erro.</w:t>
             </w:r>
           </w:p>
           <w:p>
             <w:pPr>
               <w:widowControl w:val="1"/>
               <w:numPr>
-                <w:ilvl w:val="1"/>
-                <w:numId w:val="3"/>
+                <w:ilvl w:val="0"/>
+                <w:numId w:val="9"/>
               </w:numPr>
               <w:pBdr>
                 <w:top w:color="auto" w:space="0" w:sz="0" w:val="none"/>
@@ -1154,20 +1169,46 @@
                 <w:right w:color="auto" w:space="0" w:sz="0" w:val="none"/>
                 <w:between w:color="auto" w:space="0" w:sz="0" w:val="none"/>
               </w:pBdr>
+              <w:shd w:fill="ffffff" w:val="clear"/>
               <w:spacing w:after="240" w:before="0" w:beforeAutospacing="0" w:line="276" w:lineRule="auto"/>
               <w:ind w:left="1440" w:hanging="360"/>
               <w:rPr>
-                <w:sz w:val="22"/>
-                <w:szCs w:val="22"/>
-              </w:rPr>
-            </w:pPr>
-            <w:r>
-              <w:rPr>
                 <w:rFonts w:ascii="Roboto" w:cs="Roboto" w:eastAsia="Roboto" w:hAnsi="Roboto"/>
                 <w:color w:val="0f1115"/>
-                <w:rtl w:val="0"/>
-              </w:rPr>
-              <w:t xml:space="preserve">Sistema exibe mensagem de modo offline</w:t>
+                <w:u w:val="none"/>
+              </w:rPr>
+            </w:pPr>
+            <w:r>
+              <w:rPr>
+                <w:rFonts w:ascii="Roboto" w:cs="Roboto" w:eastAsia="Roboto" w:hAnsi="Roboto"/>
+                <w:color w:val="0f1115"/>
+                <w:rtl w:val="0"/>
+              </w:rPr>
+              <w:t xml:space="preserve">O jogador pode reiniciar a aplicação.</w:t>
+            </w:r>
+          </w:p>
+          <w:p>
+            <w:pPr>
+              <w:widowControl w:val="1"/>
+              <w:pBdr>
+                <w:top w:color="auto" w:space="0" w:sz="0" w:val="none"/>
+                <w:left w:color="auto" w:space="0" w:sz="0" w:val="none"/>
+                <w:bottom w:color="auto" w:space="0" w:sz="0" w:val="none"/>
+                <w:right w:color="auto" w:space="0" w:sz="0" w:val="none"/>
+                <w:between w:color="auto" w:space="0" w:sz="0" w:val="none"/>
+              </w:pBdr>
+              <w:shd w:fill="ffffff" w:val="clear"/>
+              <w:spacing w:after="240" w:before="240" w:line="276" w:lineRule="auto"/>
+              <w:ind w:left="720" w:firstLine="0"/>
+              <w:rPr>
+                <w:rFonts w:ascii="Roboto" w:cs="Roboto" w:eastAsia="Roboto" w:hAnsi="Roboto"/>
+                <w:color w:val="0f1115"/>
+              </w:rPr>
+            </w:pPr>
+            <w:r>
+              <w:rPr>
+                <w:rtl w:val="0"/>
+              </w:rPr>
             </w:r>
           </w:p>
           <w:p>
@@ -1777,39 +1818,18 @@
                 <w:right w:color="auto" w:space="0" w:sz="0" w:val="none"/>
                 <w:between w:color="auto" w:space="0" w:sz="0" w:val="none"/>
               </w:pBdr>
-              <w:spacing w:line="276" w:lineRule="auto"/>
-              <w:rPr>
-                <w:rFonts w:ascii="Arial" w:cs="Arial" w:eastAsia="Arial" w:hAnsi="Arial"/>
-              </w:rPr>
-            </w:pPr>
-            <w:r>
-              <w:rPr>
-                <w:rFonts w:ascii="Arial" w:cs="Arial" w:eastAsia="Arial" w:hAnsi="Arial"/>
-                <w:rtl w:val="0"/>
-              </w:rPr>
-              <w:t xml:space="preserve">Jogador clicou em um botão de decisão.</w:t>
-            </w:r>
-          </w:p>
-          <w:p>
-            <w:pPr>
-              <w:widowControl w:val="1"/>
-              <w:pBdr>
-                <w:top w:color="auto" w:space="0" w:sz="0" w:val="none"/>
-                <w:left w:color="auto" w:space="0" w:sz="0" w:val="none"/>
-                <w:bottom w:color="auto" w:space="0" w:sz="0" w:val="none"/>
-                <w:right w:color="auto" w:space="0" w:sz="0" w:val="none"/>
-                <w:between w:color="auto" w:space="0" w:sz="0" w:val="none"/>
-              </w:pBdr>
-              <w:spacing w:line="276" w:lineRule="auto"/>
-              <w:ind w:firstLine="560"/>
-              <w:rPr>
-                <w:rFonts w:ascii="Arial" w:cs="Arial" w:eastAsia="Arial" w:hAnsi="Arial"/>
-              </w:rPr>
-            </w:pPr>
-            <w:r>
-              <w:rPr>
-                <w:rtl w:val="0"/>
-              </w:rPr>
+              <w:spacing w:after="240" w:before="0" w:line="276" w:lineRule="auto"/>
+              <w:ind w:left="0" w:firstLine="0"/>
+              <w:rPr>
+                <w:rFonts w:ascii="Arial" w:cs="Arial" w:eastAsia="Arial" w:hAnsi="Arial"/>
+              </w:rPr>
+            </w:pPr>
+            <w:r>
+              <w:rPr>
+                <w:rFonts w:ascii="Arial" w:cs="Arial" w:eastAsia="Arial" w:hAnsi="Arial"/>
+                <w:rtl w:val="0"/>
+              </w:rPr>
+              <w:t xml:space="preserve">Jogador escolhe uma das opções de decisão.</w:t>
             </w:r>
           </w:p>
         </w:tc>
@@ -1903,30 +1923,7 @@
                 <w:rFonts w:ascii="Arial" w:cs="Arial" w:eastAsia="Arial" w:hAnsi="Arial"/>
                 <w:rtl w:val="0"/>
               </w:rPr>
-              <w:t xml:space="preserve">Indicadores são recalculados.</w:t>
-            </w:r>
-          </w:p>
-          <w:p>
-            <w:pPr>
-              <w:widowControl w:val="1"/>
-              <w:pBdr>
-                <w:top w:color="auto" w:space="0" w:sz="0" w:val="none"/>
-                <w:left w:color="auto" w:space="0" w:sz="0" w:val="none"/>
-                <w:bottom w:color="auto" w:space="0" w:sz="0" w:val="none"/>
-                <w:right w:color="auto" w:space="0" w:sz="0" w:val="none"/>
-                <w:between w:color="auto" w:space="0" w:sz="0" w:val="none"/>
-              </w:pBdr>
-              <w:spacing w:line="276" w:lineRule="auto"/>
-              <w:rPr>
-                <w:rFonts w:ascii="Arial" w:cs="Arial" w:eastAsia="Arial" w:hAnsi="Arial"/>
-              </w:rPr>
-            </w:pPr>
-            <w:r>
-              <w:rPr>
-                <w:rFonts w:ascii="Arial" w:cs="Arial" w:eastAsia="Arial" w:hAnsi="Arial"/>
-                <w:rtl w:val="0"/>
-              </w:rPr>
-              <w:t xml:space="preserve">Interface exibe valores atualizados em tempo real.</w:t>
+              <w:t xml:space="preserve">Indicadores são recalculados e atualizados na interface.</w:t>
             </w:r>
           </w:p>
         </w:tc>
@@ -2993,30 +2990,7 @@
                 <w:rFonts w:ascii="Arial" w:cs="Arial" w:eastAsia="Arial" w:hAnsi="Arial"/>
                 <w:rtl w:val="0"/>
               </w:rPr>
-              <w:t xml:space="preserve">Sistema iniciado.</w:t>
-            </w:r>
-          </w:p>
-          <w:p>
-            <w:pPr>
-              <w:widowControl w:val="1"/>
-              <w:pBdr>
-                <w:top w:color="auto" w:space="0" w:sz="0" w:val="none"/>
-                <w:left w:color="auto" w:space="0" w:sz="0" w:val="none"/>
-                <w:bottom w:color="auto" w:space="0" w:sz="0" w:val="none"/>
-                <w:right w:color="auto" w:space="0" w:sz="0" w:val="none"/>
-                <w:between w:color="auto" w:space="0" w:sz="0" w:val="none"/>
-              </w:pBdr>
-              <w:spacing w:line="276" w:lineRule="auto"/>
-              <w:rPr>
-                <w:rFonts w:ascii="Arial" w:cs="Arial" w:eastAsia="Arial" w:hAnsi="Arial"/>
-              </w:rPr>
-            </w:pPr>
-            <w:r>
-              <w:rPr>
-                <w:rFonts w:ascii="Arial" w:cs="Arial" w:eastAsia="Arial" w:hAnsi="Arial"/>
-                <w:rtl w:val="0"/>
-              </w:rPr>
-              <w:t xml:space="preserve">Variáveis de indicadores inicializadas.</w:t>
+              <w:t xml:space="preserve">Aplicação iniciada.</w:t>
             </w:r>
           </w:p>
           <w:p>
@@ -3132,9 +3106,7 @@
                 <w:rFonts w:ascii="Arial" w:cs="Arial" w:eastAsia="Arial" w:hAnsi="Arial"/>
                 <w:rtl w:val="0"/>
               </w:rPr>
-              <w:t xml:space="preserve">Interface mostra os valores de cada indicador.</w:t>
-              <w:br w:type="textWrapping"/>
-              <w:t xml:space="preserve">Valores são atualizados após cada escolha.</w:t>
+              <w:t xml:space="preserve">Interface atualiza os indicadores após cada decisão.</w:t>
             </w:r>
           </w:p>
         </w:tc>
@@ -3265,7 +3237,7 @@
               <w:widowControl w:val="1"/>
               <w:numPr>
                 <w:ilvl w:val="0"/>
-                <w:numId w:val="7"/>
+                <w:numId w:val="8"/>
               </w:numPr>
               <w:pBdr>
                 <w:top w:color="auto" w:space="0" w:sz="0" w:val="none"/>
@@ -3286,7 +3258,7 @@
                 <w:rFonts w:ascii="Arial" w:cs="Arial" w:eastAsia="Arial" w:hAnsi="Arial"/>
                 <w:rtl w:val="0"/>
               </w:rPr>
-              <w:t xml:space="preserve">O sistema exibe os indicadores logo ao iniciar o jogo.</w:t>
+              <w:t xml:space="preserve">O sistema exibe os indicadores ao iniciar o jogo.</w:t>
             </w:r>
           </w:p>
           <w:p>
@@ -3294,7 +3266,7 @@
               <w:widowControl w:val="1"/>
               <w:numPr>
                 <w:ilvl w:val="0"/>
-                <w:numId w:val="7"/>
+                <w:numId w:val="8"/>
               </w:numPr>
               <w:pBdr>
                 <w:top w:color="auto" w:space="0" w:sz="0" w:val="none"/>
@@ -3432,7 +3404,6 @@
       <w:pPr>
         <w:widowControl w:val="1"/>
         <w:spacing w:line="276" w:lineRule="auto"/>
-        <w:jc w:val="left"/>
         <w:rPr>
           <w:rFonts w:ascii="Arial" w:cs="Arial" w:eastAsia="Arial" w:hAnsi="Arial"/>
           <w:b w:val="1"/>
@@ -3627,7 +3598,7 @@
                 <w:rFonts w:ascii="Arial" w:cs="Arial" w:eastAsia="Arial" w:hAnsi="Arial"/>
                 <w:rtl w:val="0"/>
               </w:rPr>
-              <w:t xml:space="preserve">Exibir indicadores dos ODS em tempo real</w:t>
+              <w:t xml:space="preserve">Finalizar jogo quando indicador chegar a zero</w:t>
             </w:r>
           </w:p>
         </w:tc>
@@ -3716,129 +3687,17 @@
                 <w:right w:color="auto" w:space="0" w:sz="0" w:val="none"/>
                 <w:between w:color="auto" w:space="0" w:sz="0" w:val="none"/>
               </w:pBdr>
-              <w:spacing w:before="240" w:line="276" w:lineRule="auto"/>
-              <w:rPr>
-                <w:rFonts w:ascii="Arial" w:cs="Arial" w:eastAsia="Arial" w:hAnsi="Arial"/>
-              </w:rPr>
-            </w:pPr>
-            <w:r>
-              <w:rPr>
-                <w:rFonts w:ascii="Arial" w:cs="Arial" w:eastAsia="Arial" w:hAnsi="Arial"/>
-                <w:rtl w:val="0"/>
-              </w:rPr>
-              <w:t xml:space="preserve">O sistema deve apresentar visualmente os níveis de:</w:t>
-            </w:r>
-          </w:p>
-          <w:p>
-            <w:pPr>
-              <w:widowControl w:val="1"/>
-              <w:numPr>
-                <w:ilvl w:val="0"/>
-                <w:numId w:val="4"/>
-              </w:numPr>
-              <w:pBdr>
-                <w:top w:color="auto" w:space="0" w:sz="0" w:val="none"/>
-                <w:left w:color="auto" w:space="0" w:sz="0" w:val="none"/>
-                <w:bottom w:color="auto" w:space="0" w:sz="0" w:val="none"/>
-                <w:right w:color="auto" w:space="0" w:sz="0" w:val="none"/>
-                <w:between w:color="auto" w:space="0" w:sz="0" w:val="none"/>
-              </w:pBdr>
-              <w:spacing w:line="276" w:lineRule="auto"/>
-              <w:ind w:left="720" w:hanging="360"/>
-              <w:rPr>
-                <w:rFonts w:ascii="Arial" w:cs="Arial" w:eastAsia="Arial" w:hAnsi="Arial"/>
-              </w:rPr>
-            </w:pPr>
-            <w:r>
-              <w:rPr>
-                <w:rFonts w:ascii="Arial" w:cs="Arial" w:eastAsia="Arial" w:hAnsi="Arial"/>
-                <w:rtl w:val="0"/>
-              </w:rPr>
-              <w:t xml:space="preserve">Pobreza (ODS 1)</w:t>
-            </w:r>
-          </w:p>
-          <w:p>
-            <w:pPr>
-              <w:widowControl w:val="1"/>
-              <w:numPr>
-                <w:ilvl w:val="0"/>
-                <w:numId w:val="4"/>
-              </w:numPr>
-              <w:pBdr>
-                <w:top w:color="auto" w:space="0" w:sz="0" w:val="none"/>
-                <w:left w:color="auto" w:space="0" w:sz="0" w:val="none"/>
-                <w:bottom w:color="auto" w:space="0" w:sz="0" w:val="none"/>
-                <w:right w:color="auto" w:space="0" w:sz="0" w:val="none"/>
-                <w:between w:color="auto" w:space="0" w:sz="0" w:val="none"/>
-              </w:pBdr>
-              <w:spacing w:line="276" w:lineRule="auto"/>
-              <w:ind w:left="720" w:hanging="360"/>
-              <w:rPr>
-                <w:rFonts w:ascii="Arial" w:cs="Arial" w:eastAsia="Arial" w:hAnsi="Arial"/>
-              </w:rPr>
-            </w:pPr>
-            <w:r>
-              <w:rPr>
-                <w:rFonts w:ascii="Arial" w:cs="Arial" w:eastAsia="Arial" w:hAnsi="Arial"/>
-                <w:rtl w:val="0"/>
-              </w:rPr>
-              <w:t xml:space="preserve">Economia/Emprego (ODS 8)</w:t>
-            </w:r>
-          </w:p>
-          <w:p>
-            <w:pPr>
-              <w:widowControl w:val="1"/>
-              <w:numPr>
-                <w:ilvl w:val="0"/>
-                <w:numId w:val="4"/>
-              </w:numPr>
-              <w:pBdr>
-                <w:top w:color="auto" w:space="0" w:sz="0" w:val="none"/>
-                <w:left w:color="auto" w:space="0" w:sz="0" w:val="none"/>
-                <w:bottom w:color="auto" w:space="0" w:sz="0" w:val="none"/>
-                <w:right w:color="auto" w:space="0" w:sz="0" w:val="none"/>
-                <w:between w:color="auto" w:space="0" w:sz="0" w:val="none"/>
-              </w:pBdr>
-              <w:spacing w:line="276" w:lineRule="auto"/>
-              <w:ind w:left="720" w:hanging="360"/>
-              <w:rPr>
-                <w:rFonts w:ascii="Arial" w:cs="Arial" w:eastAsia="Arial" w:hAnsi="Arial"/>
-              </w:rPr>
-            </w:pPr>
-            <w:r>
-              <w:rPr>
-                <w:rFonts w:ascii="Arial" w:cs="Arial" w:eastAsia="Arial" w:hAnsi="Arial"/>
-                <w:rtl w:val="0"/>
-              </w:rPr>
-              <w:t xml:space="preserve">Educação (ODS 4)</w:t>
-            </w:r>
-          </w:p>
-          <w:p>
-            <w:pPr>
-              <w:widowControl w:val="1"/>
-              <w:numPr>
-                <w:ilvl w:val="0"/>
-                <w:numId w:val="4"/>
-              </w:numPr>
-              <w:pBdr>
-                <w:top w:color="auto" w:space="0" w:sz="0" w:val="none"/>
-                <w:left w:color="auto" w:space="0" w:sz="0" w:val="none"/>
-                <w:bottom w:color="auto" w:space="0" w:sz="0" w:val="none"/>
-                <w:right w:color="auto" w:space="0" w:sz="0" w:val="none"/>
-                <w:between w:color="auto" w:space="0" w:sz="0" w:val="none"/>
-              </w:pBdr>
-              <w:spacing w:line="276" w:lineRule="auto"/>
-              <w:ind w:left="720" w:hanging="360"/>
-              <w:rPr>
-                <w:rFonts w:ascii="Arial" w:cs="Arial" w:eastAsia="Arial" w:hAnsi="Arial"/>
-              </w:rPr>
-            </w:pPr>
-            <w:r>
-              <w:rPr>
-                <w:rFonts w:ascii="Arial" w:cs="Arial" w:eastAsia="Arial" w:hAnsi="Arial"/>
-                <w:rtl w:val="0"/>
-              </w:rPr>
-              <w:t xml:space="preserve">Natureza (ODS 15)</w:t>
+              <w:spacing w:line="276" w:lineRule="auto"/>
+              <w:rPr>
+                <w:rFonts w:ascii="Arial" w:cs="Arial" w:eastAsia="Arial" w:hAnsi="Arial"/>
+              </w:rPr>
+            </w:pPr>
+            <w:r>
+              <w:rPr>
+                <w:rFonts w:ascii="Arial Unicode MS" w:cs="Arial Unicode MS" w:eastAsia="Arial Unicode MS" w:hAnsi="Arial Unicode MS"/>
+                <w:rtl w:val="0"/>
+              </w:rPr>
+              <w:t xml:space="preserve">O sistema deve detectar quando um dos indicadores atingir valores críticos (ex.: pobreza ≥ 100% ou natureza ≤ 0%) e exibir mensagem de fim de jogo, oferecendo opção de reinício.</w:t>
             </w:r>
           </w:p>
           <w:p>
@@ -4139,30 +3998,7 @@
                 <w:rFonts w:ascii="Arial" w:cs="Arial" w:eastAsia="Arial" w:hAnsi="Arial"/>
                 <w:rtl w:val="0"/>
               </w:rPr>
-              <w:t xml:space="preserve">Sistema iniciado.</w:t>
-            </w:r>
-          </w:p>
-          <w:p>
-            <w:pPr>
-              <w:widowControl w:val="1"/>
-              <w:pBdr>
-                <w:top w:color="auto" w:space="0" w:sz="0" w:val="none"/>
-                <w:left w:color="auto" w:space="0" w:sz="0" w:val="none"/>
-                <w:bottom w:color="auto" w:space="0" w:sz="0" w:val="none"/>
-                <w:right w:color="auto" w:space="0" w:sz="0" w:val="none"/>
-                <w:between w:color="auto" w:space="0" w:sz="0" w:val="none"/>
-              </w:pBdr>
-              <w:spacing w:line="276" w:lineRule="auto"/>
-              <w:rPr>
-                <w:rFonts w:ascii="Arial" w:cs="Arial" w:eastAsia="Arial" w:hAnsi="Arial"/>
-              </w:rPr>
-            </w:pPr>
-            <w:r>
-              <w:rPr>
-                <w:rFonts w:ascii="Arial" w:cs="Arial" w:eastAsia="Arial" w:hAnsi="Arial"/>
-                <w:rtl w:val="0"/>
-              </w:rPr>
-              <w:t xml:space="preserve">Variáveis de indicadores inicializadas.</w:t>
+              <w:t xml:space="preserve">Indicador atualizado após uma decisão.</w:t>
             </w:r>
           </w:p>
           <w:p>
@@ -4278,9 +4114,30 @@
                 <w:rFonts w:ascii="Arial" w:cs="Arial" w:eastAsia="Arial" w:hAnsi="Arial"/>
                 <w:rtl w:val="0"/>
               </w:rPr>
-              <w:t xml:space="preserve">Interface mostra os valores de cada indicador.</w:t>
-              <w:br w:type="textWrapping"/>
-              <w:t xml:space="preserve">Valores são atualizados após cada escolha.</w:t>
+              <w:t xml:space="preserve">Mensagem de “fim de jogo” exibida.</w:t>
+            </w:r>
+          </w:p>
+          <w:p>
+            <w:pPr>
+              <w:widowControl w:val="1"/>
+              <w:pBdr>
+                <w:top w:color="auto" w:space="0" w:sz="0" w:val="none"/>
+                <w:left w:color="auto" w:space="0" w:sz="0" w:val="none"/>
+                <w:bottom w:color="auto" w:space="0" w:sz="0" w:val="none"/>
+                <w:right w:color="auto" w:space="0" w:sz="0" w:val="none"/>
+                <w:between w:color="auto" w:space="0" w:sz="0" w:val="none"/>
+              </w:pBdr>
+              <w:spacing w:line="276" w:lineRule="auto"/>
+              <w:rPr>
+                <w:rFonts w:ascii="Arial" w:cs="Arial" w:eastAsia="Arial" w:hAnsi="Arial"/>
+              </w:rPr>
+            </w:pPr>
+            <w:r>
+              <w:rPr>
+                <w:rFonts w:ascii="Arial" w:cs="Arial" w:eastAsia="Arial" w:hAnsi="Arial"/>
+                <w:rtl w:val="0"/>
+              </w:rPr>
+              <w:t xml:space="preserve">Opção de reiniciar disponível.</w:t>
             </w:r>
           </w:p>
         </w:tc>
@@ -4411,7 +4268,7 @@
               <w:widowControl w:val="1"/>
               <w:numPr>
                 <w:ilvl w:val="0"/>
-                <w:numId w:val="7"/>
+                <w:numId w:val="2"/>
               </w:numPr>
               <w:pBdr>
                 <w:top w:color="auto" w:space="0" w:sz="0" w:val="none"/>
@@ -4424,14 +4281,15 @@
               <w:ind w:left="720" w:hanging="360"/>
               <w:rPr>
                 <w:rFonts w:ascii="Arial" w:cs="Arial" w:eastAsia="Arial" w:hAnsi="Arial"/>
-              </w:rPr>
-            </w:pPr>
-            <w:r>
-              <w:rPr>
-                <w:rFonts w:ascii="Arial" w:cs="Arial" w:eastAsia="Arial" w:hAnsi="Arial"/>
-                <w:rtl w:val="0"/>
-              </w:rPr>
-              <w:t xml:space="preserve">O sistema exibe os indicadores logo ao iniciar o jogo.</w:t>
+                <w:u w:val="none"/>
+              </w:rPr>
+            </w:pPr>
+            <w:r>
+              <w:rPr>
+                <w:rFonts w:ascii="Arial" w:cs="Arial" w:eastAsia="Arial" w:hAnsi="Arial"/>
+                <w:rtl w:val="0"/>
+              </w:rPr>
+              <w:t xml:space="preserve">jogador clica em jogar novamente</w:t>
             </w:r>
           </w:p>
           <w:p>
@@ -4439,7 +4297,65 @@
               <w:widowControl w:val="1"/>
               <w:numPr>
                 <w:ilvl w:val="0"/>
-                <w:numId w:val="7"/>
+                <w:numId w:val="2"/>
+              </w:numPr>
+              <w:pBdr>
+                <w:top w:color="auto" w:space="0" w:sz="0" w:val="none"/>
+                <w:left w:color="auto" w:space="0" w:sz="0" w:val="none"/>
+                <w:bottom w:color="auto" w:space="0" w:sz="0" w:val="none"/>
+                <w:right w:color="auto" w:space="0" w:sz="0" w:val="none"/>
+                <w:between w:color="auto" w:space="0" w:sz="0" w:val="none"/>
+              </w:pBdr>
+              <w:spacing w:after="0" w:afterAutospacing="0" w:before="0" w:beforeAutospacing="0" w:line="276" w:lineRule="auto"/>
+              <w:ind w:left="720" w:hanging="360"/>
+              <w:rPr>
+                <w:rFonts w:ascii="Arial" w:cs="Arial" w:eastAsia="Arial" w:hAnsi="Arial"/>
+                <w:u w:val="none"/>
+              </w:rPr>
+            </w:pPr>
+            <w:r>
+              <w:rPr>
+                <w:rFonts w:ascii="Arial" w:cs="Arial" w:eastAsia="Arial" w:hAnsi="Arial"/>
+                <w:rtl w:val="0"/>
+              </w:rPr>
+              <w:t xml:space="preserve">o sistema reseta valores de indicadores</w:t>
+            </w:r>
+          </w:p>
+          <w:p>
+            <w:pPr>
+              <w:widowControl w:val="1"/>
+              <w:numPr>
+                <w:ilvl w:val="0"/>
+                <w:numId w:val="2"/>
+              </w:numPr>
+              <w:pBdr>
+                <w:top w:color="auto" w:space="0" w:sz="0" w:val="none"/>
+                <w:left w:color="auto" w:space="0" w:sz="0" w:val="none"/>
+                <w:bottom w:color="auto" w:space="0" w:sz="0" w:val="none"/>
+                <w:right w:color="auto" w:space="0" w:sz="0" w:val="none"/>
+                <w:between w:color="auto" w:space="0" w:sz="0" w:val="none"/>
+              </w:pBdr>
+              <w:spacing w:after="0" w:afterAutospacing="0" w:before="0" w:beforeAutospacing="0" w:line="276" w:lineRule="auto"/>
+              <w:ind w:left="720" w:hanging="360"/>
+              <w:rPr>
+                <w:rFonts w:ascii="Arial" w:cs="Arial" w:eastAsia="Arial" w:hAnsi="Arial"/>
+                <w:u w:val="none"/>
+              </w:rPr>
+            </w:pPr>
+            <w:r>
+              <w:rPr>
+                <w:rFonts w:ascii="Arial" w:cs="Arial" w:eastAsia="Arial" w:hAnsi="Arial"/>
+                <w:rtl w:val="0"/>
+              </w:rPr>
+              <w:t xml:space="preserve">o jogo reinicia a pilha de cartas</w:t>
+            </w:r>
+          </w:p>
+          <w:p>
+            <w:pPr>
+              <w:widowControl w:val="1"/>
+              <w:numPr>
+                <w:ilvl w:val="0"/>
+                <w:numId w:val="2"/>
               </w:numPr>
               <w:pBdr>
                 <w:top w:color="auto" w:space="0" w:sz="0" w:val="none"/>
@@ -4452,14 +4368,15 @@
               <w:ind w:left="720" w:hanging="360"/>
               <w:rPr>
                 <w:rFonts w:ascii="Arial" w:cs="Arial" w:eastAsia="Arial" w:hAnsi="Arial"/>
-              </w:rPr>
-            </w:pPr>
-            <w:r>
-              <w:rPr>
-                <w:rFonts w:ascii="Arial" w:cs="Arial" w:eastAsia="Arial" w:hAnsi="Arial"/>
-                <w:rtl w:val="0"/>
-              </w:rPr>
-              <w:t xml:space="preserve">A cada decisão tomada, os valores são recalculados e mostrados.</w:t>
+                <w:u w:val="none"/>
+              </w:rPr>
+            </w:pPr>
+            <w:r>
+              <w:rPr>
+                <w:rFonts w:ascii="Arial" w:cs="Arial" w:eastAsia="Arial" w:hAnsi="Arial"/>
+                <w:rtl w:val="0"/>
+              </w:rPr>
+              <w:t xml:space="preserve">o jogo recomeça da primeira carta</w:t>
             </w:r>
           </w:p>
         </w:tc>
@@ -4555,9 +4472,75 @@
               </w:rPr>
             </w:r>
           </w:p>
+          <w:p>
+            <w:pPr>
+              <w:widowControl w:val="1"/>
+              <w:pBdr>
+                <w:top w:color="auto" w:space="0" w:sz="0" w:val="none"/>
+                <w:left w:color="auto" w:space="0" w:sz="0" w:val="none"/>
+                <w:bottom w:color="auto" w:space="0" w:sz="0" w:val="none"/>
+                <w:right w:color="auto" w:space="0" w:sz="0" w:val="none"/>
+                <w:between w:color="auto" w:space="0" w:sz="0" w:val="none"/>
+              </w:pBdr>
+              <w:spacing w:line="276" w:lineRule="auto"/>
+              <w:ind w:firstLine="560"/>
+              <w:rPr>
+                <w:rFonts w:ascii="Arial" w:cs="Arial" w:eastAsia="Arial" w:hAnsi="Arial"/>
+              </w:rPr>
+            </w:pPr>
+            <w:r>
+              <w:rPr>
+                <w:rtl w:val="0"/>
+              </w:rPr>
+            </w:r>
+          </w:p>
         </w:tc>
       </w:tr>
     </w:tbl>
+    <w:p>
+      <w:pPr>
+        <w:widowControl w:val="1"/>
+        <w:spacing w:line="276" w:lineRule="auto"/>
+        <w:rPr>
+          <w:rFonts w:ascii="Arial" w:cs="Arial" w:eastAsia="Arial" w:hAnsi="Arial"/>
+        </w:rPr>
+      </w:pPr>
+      <w:r>
+        <w:rPr>
+          <w:rtl w:val="0"/>
+        </w:rPr>
+      </w:r>
+    </w:p>
+    <w:p>
+      <w:pPr>
+        <w:widowControl w:val="1"/>
+        <w:spacing w:line="276" w:lineRule="auto"/>
+        <w:rPr>
+          <w:rFonts w:ascii="Arial" w:cs="Arial" w:eastAsia="Arial" w:hAnsi="Arial"/>
+          <w:b w:val="1"/>
+        </w:rPr>
+      </w:pPr>
+      <w:r>
+        <w:rPr>
+          <w:rtl w:val="0"/>
+        </w:rPr>
+      </w:r>
+    </w:p>
+    <w:p>
+      <w:pPr>
+        <w:widowControl w:val="1"/>
+        <w:spacing w:line="276" w:lineRule="auto"/>
+        <w:rPr>
+          <w:rFonts w:ascii="Arial" w:cs="Arial" w:eastAsia="Arial" w:hAnsi="Arial"/>
+          <w:b w:val="1"/>
+        </w:rPr>
+      </w:pPr>
+      <w:r>
+        <w:rPr>
+          <w:rtl w:val="0"/>
+        </w:rPr>
+      </w:r>
+    </w:p>
     <w:p>
       <w:pPr>
         <w:widowControl w:val="1"/>
@@ -4756,7 +4739,7 @@
                 <w:rFonts w:ascii="Arial" w:cs="Arial" w:eastAsia="Arial" w:hAnsi="Arial"/>
                 <w:rtl w:val="0"/>
               </w:rPr>
-              <w:t xml:space="preserve">Finalizar jogo quando indicador chegar a zero</w:t>
+              <w:t xml:space="preserve"> Salvar e carregar progresso</w:t>
             </w:r>
           </w:p>
         </w:tc>
@@ -4855,28 +4838,193 @@
                 <w:rFonts w:ascii="Arial" w:cs="Arial" w:eastAsia="Arial" w:hAnsi="Arial"/>
                 <w:rtl w:val="0"/>
               </w:rPr>
-              <w:t xml:space="preserve">O sistema deve encerrar o jogo quando um dos indicadores atingir valor zero.</w:t>
-            </w:r>
-          </w:p>
-          <w:p>
-            <w:pPr>
-              <w:widowControl w:val="1"/>
-              <w:pBdr>
-                <w:top w:color="auto" w:space="0" w:sz="0" w:val="none"/>
-                <w:left w:color="auto" w:space="0" w:sz="0" w:val="none"/>
-                <w:bottom w:color="auto" w:space="0" w:sz="0" w:val="none"/>
-                <w:right w:color="auto" w:space="0" w:sz="0" w:val="none"/>
-                <w:between w:color="auto" w:space="0" w:sz="0" w:val="none"/>
-              </w:pBdr>
-              <w:spacing w:line="276" w:lineRule="auto"/>
-              <w:rPr>
-                <w:rFonts w:ascii="Arial" w:cs="Arial" w:eastAsia="Arial" w:hAnsi="Arial"/>
-              </w:rPr>
-            </w:pPr>
-            <w:r>
-              <w:rPr>
-                <w:rtl w:val="0"/>
-              </w:rPr>
+              <w:t xml:space="preserve">O sistema deve permitir salvar o estado atual do jogo (indicadores e posição nos cards) em um arquivo local para posterior retomada.</w:t>
+            </w:r>
+          </w:p>
+        </w:tc>
+      </w:tr>
+      <w:tr>
+        <w:trPr>
+          <w:cantSplit w:val="0"/>
+          <w:trHeight w:val="345" w:hRule="atLeast"/>
+          <w:tblHeader w:val="0"/>
+        </w:trPr>
+        <w:tc>
+          <w:tcPr>
+            <w:tcBorders>
+              <w:top w:color="000000" w:space="0" w:sz="0" w:val="nil"/>
+              <w:left w:color="999999" w:space="0" w:sz="6" w:val="single"/>
+              <w:bottom w:color="999999" w:space="0" w:sz="6" w:val="single"/>
+              <w:right w:color="999999" w:space="0" w:sz="6" w:val="single"/>
+            </w:tcBorders>
+            <w:shd w:fill="auto" w:val="clear"/>
+            <w:tcMar>
+              <w:top w:w="0.0" w:type="dxa"/>
+              <w:left w:w="0.0" w:type="dxa"/>
+              <w:bottom w:w="0.0" w:type="dxa"/>
+              <w:right w:w="0.0" w:type="dxa"/>
+            </w:tcMar>
+            <w:vAlign w:val="top"/>
+          </w:tcPr>
+          <w:p>
+            <w:pPr>
+              <w:widowControl w:val="1"/>
+              <w:pBdr>
+                <w:top w:color="auto" w:space="0" w:sz="0" w:val="none"/>
+                <w:left w:color="auto" w:space="0" w:sz="0" w:val="none"/>
+                <w:bottom w:color="auto" w:space="0" w:sz="0" w:val="none"/>
+                <w:right w:color="auto" w:space="0" w:sz="0" w:val="none"/>
+                <w:between w:color="auto" w:space="0" w:sz="0" w:val="none"/>
+              </w:pBdr>
+              <w:spacing w:line="276" w:lineRule="auto"/>
+              <w:ind w:firstLine="560"/>
+              <w:rPr>
+                <w:rFonts w:ascii="Arial" w:cs="Arial" w:eastAsia="Arial" w:hAnsi="Arial"/>
+                <w:b w:val="1"/>
+              </w:rPr>
+            </w:pPr>
+            <w:r>
+              <w:rPr>
+                <w:rFonts w:ascii="Arial" w:cs="Arial" w:eastAsia="Arial" w:hAnsi="Arial"/>
+                <w:b w:val="1"/>
+                <w:rtl w:val="0"/>
+              </w:rPr>
+              <w:t xml:space="preserve">Atores: </w:t>
+            </w:r>
+          </w:p>
+        </w:tc>
+        <w:tc>
+          <w:tcPr>
+            <w:gridSpan w:val="5"/>
+            <w:tcBorders>
+              <w:top w:color="000000" w:space="0" w:sz="0" w:val="nil"/>
+              <w:left w:color="000000" w:space="0" w:sz="0" w:val="nil"/>
+              <w:bottom w:color="999999" w:space="0" w:sz="6" w:val="single"/>
+              <w:right w:color="999999" w:space="0" w:sz="6" w:val="single"/>
+            </w:tcBorders>
+            <w:shd w:fill="auto" w:val="clear"/>
+            <w:tcMar>
+              <w:top w:w="0.0" w:type="dxa"/>
+              <w:left w:w="0.0" w:type="dxa"/>
+              <w:bottom w:w="0.0" w:type="dxa"/>
+              <w:right w:w="0.0" w:type="dxa"/>
+            </w:tcMar>
+            <w:vAlign w:val="top"/>
+          </w:tcPr>
+          <w:p>
+            <w:pPr>
+              <w:widowControl w:val="1"/>
+              <w:pBdr>
+                <w:top w:color="auto" w:space="0" w:sz="0" w:val="none"/>
+                <w:left w:color="auto" w:space="0" w:sz="0" w:val="none"/>
+                <w:bottom w:color="auto" w:space="0" w:sz="0" w:val="none"/>
+                <w:right w:color="auto" w:space="0" w:sz="0" w:val="none"/>
+                <w:between w:color="auto" w:space="0" w:sz="0" w:val="none"/>
+              </w:pBdr>
+              <w:spacing w:line="276" w:lineRule="auto"/>
+              <w:rPr>
+                <w:rFonts w:ascii="Arial" w:cs="Arial" w:eastAsia="Arial" w:hAnsi="Arial"/>
+              </w:rPr>
+            </w:pPr>
+            <w:r>
+              <w:rPr>
+                <w:rFonts w:ascii="Arial" w:cs="Arial" w:eastAsia="Arial" w:hAnsi="Arial"/>
+                <w:rtl w:val="0"/>
+              </w:rPr>
+              <w:t xml:space="preserve">Jogador/Usuário final.</w:t>
+            </w:r>
+          </w:p>
+        </w:tc>
+      </w:tr>
+      <w:tr>
+        <w:trPr>
+          <w:cantSplit w:val="0"/>
+          <w:trHeight w:val="690" w:hRule="atLeast"/>
+          <w:tblHeader w:val="0"/>
+        </w:trPr>
+        <w:tc>
+          <w:tcPr>
+            <w:tcBorders>
+              <w:top w:color="000000" w:space="0" w:sz="0" w:val="nil"/>
+              <w:left w:color="999999" w:space="0" w:sz="6" w:val="single"/>
+              <w:bottom w:color="999999" w:space="0" w:sz="6" w:val="single"/>
+              <w:right w:color="999999" w:space="0" w:sz="6" w:val="single"/>
+            </w:tcBorders>
+            <w:shd w:fill="auto" w:val="clear"/>
+            <w:tcMar>
+              <w:top w:w="0.0" w:type="dxa"/>
+              <w:left w:w="0.0" w:type="dxa"/>
+              <w:bottom w:w="0.0" w:type="dxa"/>
+              <w:right w:w="0.0" w:type="dxa"/>
+            </w:tcMar>
+            <w:vAlign w:val="top"/>
+          </w:tcPr>
+          <w:p>
+            <w:pPr>
+              <w:widowControl w:val="1"/>
+              <w:pBdr>
+                <w:top w:color="auto" w:space="0" w:sz="0" w:val="none"/>
+                <w:left w:color="auto" w:space="0" w:sz="0" w:val="none"/>
+                <w:bottom w:color="auto" w:space="0" w:sz="0" w:val="none"/>
+                <w:right w:color="auto" w:space="0" w:sz="0" w:val="none"/>
+                <w:between w:color="auto" w:space="0" w:sz="0" w:val="none"/>
+              </w:pBdr>
+              <w:spacing w:line="276" w:lineRule="auto"/>
+              <w:ind w:firstLine="560"/>
+              <w:rPr>
+                <w:rFonts w:ascii="Arial" w:cs="Arial" w:eastAsia="Arial" w:hAnsi="Arial"/>
+                <w:b w:val="1"/>
+              </w:rPr>
+            </w:pPr>
+            <w:r>
+              <w:rPr>
+                <w:rFonts w:ascii="Arial" w:cs="Arial" w:eastAsia="Arial" w:hAnsi="Arial"/>
+                <w:b w:val="1"/>
+                <w:rtl w:val="0"/>
+              </w:rPr>
+              <w:t xml:space="preserve">Prioridade: </w:t>
+            </w:r>
+          </w:p>
+        </w:tc>
+        <w:tc>
+          <w:tcPr>
+            <w:gridSpan w:val="5"/>
+            <w:tcBorders>
+              <w:top w:color="000000" w:space="0" w:sz="0" w:val="nil"/>
+              <w:left w:color="000000" w:space="0" w:sz="0" w:val="nil"/>
+              <w:bottom w:color="999999" w:space="0" w:sz="6" w:val="single"/>
+              <w:right w:color="999999" w:space="0" w:sz="6" w:val="single"/>
+            </w:tcBorders>
+            <w:shd w:fill="auto" w:val="clear"/>
+            <w:tcMar>
+              <w:top w:w="0.0" w:type="dxa"/>
+              <w:left w:w="0.0" w:type="dxa"/>
+              <w:bottom w:w="0.0" w:type="dxa"/>
+              <w:right w:w="0.0" w:type="dxa"/>
+            </w:tcMar>
+            <w:vAlign w:val="top"/>
+          </w:tcPr>
+          <w:p>
+            <w:pPr>
+              <w:widowControl w:val="1"/>
+              <w:pBdr>
+                <w:top w:color="auto" w:space="0" w:sz="0" w:val="none"/>
+                <w:left w:color="auto" w:space="0" w:sz="0" w:val="none"/>
+                <w:bottom w:color="auto" w:space="0" w:sz="0" w:val="none"/>
+                <w:right w:color="auto" w:space="0" w:sz="0" w:val="none"/>
+                <w:between w:color="auto" w:space="0" w:sz="0" w:val="none"/>
+              </w:pBdr>
+              <w:spacing w:line="276" w:lineRule="auto"/>
+              <w:rPr>
+                <w:rFonts w:ascii="Arial" w:cs="Arial" w:eastAsia="Arial" w:hAnsi="Arial"/>
+              </w:rPr>
+            </w:pPr>
+            <w:r>
+              <w:rPr>
+                <w:rFonts w:ascii="Arial" w:cs="Arial" w:eastAsia="Arial" w:hAnsi="Arial"/>
+                <w:rtl w:val="0"/>
+              </w:rPr>
+              <w:t xml:space="preserve">Importante.</w:t>
             </w:r>
           </w:p>
         </w:tc>
@@ -4889,6 +5037,7 @@
         </w:trPr>
         <w:tc>
           <w:tcPr>
+            <w:gridSpan w:val="3"/>
             <w:tcBorders>
               <w:top w:color="000000" w:space="0" w:sz="0" w:val="nil"/>
               <w:left w:color="999999" w:space="0" w:sz="6" w:val="single"/>
@@ -4927,13 +5076,13 @@
                 <w:b w:val="1"/>
                 <w:rtl w:val="0"/>
               </w:rPr>
-              <w:t xml:space="preserve">Atores: </w:t>
-            </w:r>
-          </w:p>
-        </w:tc>
-        <w:tc>
-          <w:tcPr>
-            <w:gridSpan w:val="5"/>
+              <w:t xml:space="preserve">Entradas e pré-condições: </w:t>
+            </w:r>
+          </w:p>
+        </w:tc>
+        <w:tc>
+          <w:tcPr>
+            <w:gridSpan w:val="3"/>
             <w:tcBorders>
               <w:top w:color="000000" w:space="0" w:sz="0" w:val="nil"/>
               <w:left w:color="000000" w:space="0" w:sz="0" w:val="nil"/>
@@ -4960,16 +5109,17 @@
                 <w:between w:color="auto" w:space="0" w:sz="0" w:val="none"/>
               </w:pBdr>
               <w:spacing w:line="276" w:lineRule="auto"/>
-              <w:rPr>
-                <w:rFonts w:ascii="Arial" w:cs="Arial" w:eastAsia="Arial" w:hAnsi="Arial"/>
-              </w:rPr>
-            </w:pPr>
-            <w:r>
-              <w:rPr>
-                <w:rFonts w:ascii="Arial" w:cs="Arial" w:eastAsia="Arial" w:hAnsi="Arial"/>
-                <w:rtl w:val="0"/>
-              </w:rPr>
-              <w:t xml:space="preserve">Jogador/Usuário final.</w:t>
+              <w:ind w:left="0" w:firstLine="0"/>
+              <w:rPr>
+                <w:rFonts w:ascii="Arial" w:cs="Arial" w:eastAsia="Arial" w:hAnsi="Arial"/>
+              </w:rPr>
+            </w:pPr>
+            <w:r>
+              <w:rPr>
+                <w:rFonts w:ascii="Arial" w:cs="Arial" w:eastAsia="Arial" w:hAnsi="Arial"/>
+                <w:rtl w:val="0"/>
+              </w:rPr>
+              <w:t xml:space="preserve">Usuário solicita salvar ou carregar progresso.</w:t>
             </w:r>
           </w:p>
         </w:tc>
@@ -4982,6 +5132,7 @@
         </w:trPr>
         <w:tc>
           <w:tcPr>
+            <w:gridSpan w:val="3"/>
             <w:tcBorders>
               <w:top w:color="000000" w:space="0" w:sz="0" w:val="nil"/>
               <w:left w:color="999999" w:space="0" w:sz="6" w:val="single"/>
@@ -5020,13 +5171,13 @@
                 <w:b w:val="1"/>
                 <w:rtl w:val="0"/>
               </w:rPr>
-              <w:t xml:space="preserve">Prioridade: </w:t>
-            </w:r>
-          </w:p>
-        </w:tc>
-        <w:tc>
-          <w:tcPr>
-            <w:gridSpan w:val="5"/>
+              <w:t xml:space="preserve">Saídas e pós-condições: </w:t>
+            </w:r>
+          </w:p>
+        </w:tc>
+        <w:tc>
+          <w:tcPr>
+            <w:gridSpan w:val="3"/>
             <w:tcBorders>
               <w:top w:color="000000" w:space="0" w:sz="0" w:val="nil"/>
               <w:left w:color="000000" w:space="0" w:sz="0" w:val="nil"/>
@@ -5045,24 +5196,59 @@
           <w:p>
             <w:pPr>
               <w:widowControl w:val="1"/>
-              <w:pBdr>
-                <w:top w:color="auto" w:space="0" w:sz="0" w:val="none"/>
-                <w:left w:color="auto" w:space="0" w:sz="0" w:val="none"/>
-                <w:bottom w:color="auto" w:space="0" w:sz="0" w:val="none"/>
-                <w:right w:color="auto" w:space="0" w:sz="0" w:val="none"/>
-                <w:between w:color="auto" w:space="0" w:sz="0" w:val="none"/>
-              </w:pBdr>
-              <w:spacing w:line="276" w:lineRule="auto"/>
-              <w:rPr>
-                <w:rFonts w:ascii="Arial" w:cs="Arial" w:eastAsia="Arial" w:hAnsi="Arial"/>
-              </w:rPr>
-            </w:pPr>
-            <w:r>
-              <w:rPr>
-                <w:rFonts w:ascii="Arial" w:cs="Arial" w:eastAsia="Arial" w:hAnsi="Arial"/>
-                <w:rtl w:val="0"/>
-              </w:rPr>
-              <w:t xml:space="preserve">Essencial</w:t>
+              <w:numPr>
+                <w:ilvl w:val="0"/>
+                <w:numId w:val="7"/>
+              </w:numPr>
+              <w:pBdr>
+                <w:top w:color="auto" w:space="0" w:sz="0" w:val="none"/>
+                <w:left w:color="auto" w:space="0" w:sz="0" w:val="none"/>
+                <w:bottom w:color="auto" w:space="0" w:sz="0" w:val="none"/>
+                <w:right w:color="auto" w:space="0" w:sz="0" w:val="none"/>
+                <w:between w:color="auto" w:space="0" w:sz="0" w:val="none"/>
+              </w:pBdr>
+              <w:spacing w:line="276" w:lineRule="auto"/>
+              <w:ind w:left="720" w:hanging="360"/>
+              <w:rPr>
+                <w:rFonts w:ascii="Arial" w:cs="Arial" w:eastAsia="Arial" w:hAnsi="Arial"/>
+                <w:u w:val="none"/>
+              </w:rPr>
+            </w:pPr>
+            <w:r>
+              <w:rPr>
+                <w:rFonts w:ascii="Arial" w:cs="Arial" w:eastAsia="Arial" w:hAnsi="Arial"/>
+                <w:rtl w:val="0"/>
+              </w:rPr>
+              <w:t xml:space="preserve">Arquivo local criado/atualizado.</w:t>
+            </w:r>
+          </w:p>
+          <w:p>
+            <w:pPr>
+              <w:widowControl w:val="1"/>
+              <w:numPr>
+                <w:ilvl w:val="0"/>
+                <w:numId w:val="7"/>
+              </w:numPr>
+              <w:pBdr>
+                <w:top w:color="auto" w:space="0" w:sz="0" w:val="none"/>
+                <w:left w:color="auto" w:space="0" w:sz="0" w:val="none"/>
+                <w:bottom w:color="auto" w:space="0" w:sz="0" w:val="none"/>
+                <w:right w:color="auto" w:space="0" w:sz="0" w:val="none"/>
+                <w:between w:color="auto" w:space="0" w:sz="0" w:val="none"/>
+              </w:pBdr>
+              <w:spacing w:line="276" w:lineRule="auto"/>
+              <w:ind w:left="720" w:hanging="360"/>
+              <w:rPr>
+                <w:rFonts w:ascii="Arial" w:cs="Arial" w:eastAsia="Arial" w:hAnsi="Arial"/>
+                <w:u w:val="none"/>
+              </w:rPr>
+            </w:pPr>
+            <w:r>
+              <w:rPr>
+                <w:rFonts w:ascii="Arial" w:cs="Arial" w:eastAsia="Arial" w:hAnsi="Arial"/>
+                <w:rtl w:val="0"/>
+              </w:rPr>
+              <w:t xml:space="preserve">Progresso restaurado ao carregar.</w:t>
             </w:r>
           </w:p>
         </w:tc>
@@ -5075,216 +5261,6 @@
         </w:trPr>
         <w:tc>
           <w:tcPr>
-            <w:gridSpan w:val="3"/>
-            <w:tcBorders>
-              <w:top w:color="000000" w:space="0" w:sz="0" w:val="nil"/>
-              <w:left w:color="999999" w:space="0" w:sz="6" w:val="single"/>
-              <w:bottom w:color="999999" w:space="0" w:sz="6" w:val="single"/>
-              <w:right w:color="999999" w:space="0" w:sz="6" w:val="single"/>
-            </w:tcBorders>
-            <w:shd w:fill="auto" w:val="clear"/>
-            <w:tcMar>
-              <w:top w:w="0.0" w:type="dxa"/>
-              <w:left w:w="0.0" w:type="dxa"/>
-              <w:bottom w:w="0.0" w:type="dxa"/>
-              <w:right w:w="0.0" w:type="dxa"/>
-            </w:tcMar>
-            <w:vAlign w:val="top"/>
-          </w:tcPr>
-          <w:p>
-            <w:pPr>
-              <w:widowControl w:val="1"/>
-              <w:pBdr>
-                <w:top w:color="auto" w:space="0" w:sz="0" w:val="none"/>
-                <w:left w:color="auto" w:space="0" w:sz="0" w:val="none"/>
-                <w:bottom w:color="auto" w:space="0" w:sz="0" w:val="none"/>
-                <w:right w:color="auto" w:space="0" w:sz="0" w:val="none"/>
-                <w:between w:color="auto" w:space="0" w:sz="0" w:val="none"/>
-              </w:pBdr>
-              <w:spacing w:line="276" w:lineRule="auto"/>
-              <w:ind w:firstLine="560"/>
-              <w:rPr>
-                <w:rFonts w:ascii="Arial" w:cs="Arial" w:eastAsia="Arial" w:hAnsi="Arial"/>
-                <w:b w:val="1"/>
-              </w:rPr>
-            </w:pPr>
-            <w:r>
-              <w:rPr>
-                <w:rFonts w:ascii="Arial" w:cs="Arial" w:eastAsia="Arial" w:hAnsi="Arial"/>
-                <w:b w:val="1"/>
-                <w:rtl w:val="0"/>
-              </w:rPr>
-              <w:t xml:space="preserve">Entradas e pré-condições: </w:t>
-            </w:r>
-          </w:p>
-        </w:tc>
-        <w:tc>
-          <w:tcPr>
-            <w:gridSpan w:val="3"/>
-            <w:tcBorders>
-              <w:top w:color="000000" w:space="0" w:sz="0" w:val="nil"/>
-              <w:left w:color="000000" w:space="0" w:sz="0" w:val="nil"/>
-              <w:bottom w:color="999999" w:space="0" w:sz="6" w:val="single"/>
-              <w:right w:color="999999" w:space="0" w:sz="6" w:val="single"/>
-            </w:tcBorders>
-            <w:shd w:fill="auto" w:val="clear"/>
-            <w:tcMar>
-              <w:top w:w="0.0" w:type="dxa"/>
-              <w:left w:w="0.0" w:type="dxa"/>
-              <w:bottom w:w="0.0" w:type="dxa"/>
-              <w:right w:w="0.0" w:type="dxa"/>
-            </w:tcMar>
-            <w:vAlign w:val="top"/>
-          </w:tcPr>
-          <w:p>
-            <w:pPr>
-              <w:widowControl w:val="1"/>
-              <w:pBdr>
-                <w:top w:color="auto" w:space="0" w:sz="0" w:val="none"/>
-                <w:left w:color="auto" w:space="0" w:sz="0" w:val="none"/>
-                <w:bottom w:color="auto" w:space="0" w:sz="0" w:val="none"/>
-                <w:right w:color="auto" w:space="0" w:sz="0" w:val="none"/>
-                <w:between w:color="auto" w:space="0" w:sz="0" w:val="none"/>
-              </w:pBdr>
-              <w:spacing w:line="276" w:lineRule="auto"/>
-              <w:rPr>
-                <w:rFonts w:ascii="Arial" w:cs="Arial" w:eastAsia="Arial" w:hAnsi="Arial"/>
-              </w:rPr>
-            </w:pPr>
-            <w:r>
-              <w:rPr>
-                <w:rFonts w:ascii="Arial" w:cs="Arial" w:eastAsia="Arial" w:hAnsi="Arial"/>
-                <w:rtl w:val="0"/>
-              </w:rPr>
-              <w:t xml:space="preserve">Indicador atualizado após uma decisão.</w:t>
-            </w:r>
-          </w:p>
-          <w:p>
-            <w:pPr>
-              <w:widowControl w:val="1"/>
-              <w:pBdr>
-                <w:top w:color="auto" w:space="0" w:sz="0" w:val="none"/>
-                <w:left w:color="auto" w:space="0" w:sz="0" w:val="none"/>
-                <w:bottom w:color="auto" w:space="0" w:sz="0" w:val="none"/>
-                <w:right w:color="auto" w:space="0" w:sz="0" w:val="none"/>
-                <w:between w:color="auto" w:space="0" w:sz="0" w:val="none"/>
-              </w:pBdr>
-              <w:spacing w:line="276" w:lineRule="auto"/>
-              <w:ind w:firstLine="560"/>
-              <w:rPr>
-                <w:rFonts w:ascii="Arial" w:cs="Arial" w:eastAsia="Arial" w:hAnsi="Arial"/>
-              </w:rPr>
-            </w:pPr>
-            <w:r>
-              <w:rPr>
-                <w:rtl w:val="0"/>
-              </w:rPr>
-            </w:r>
-          </w:p>
-        </w:tc>
-      </w:tr>
-      <w:tr>
-        <w:trPr>
-          <w:cantSplit w:val="0"/>
-          <w:trHeight w:val="690" w:hRule="atLeast"/>
-          <w:tblHeader w:val="0"/>
-        </w:trPr>
-        <w:tc>
-          <w:tcPr>
-            <w:gridSpan w:val="3"/>
-            <w:tcBorders>
-              <w:top w:color="000000" w:space="0" w:sz="0" w:val="nil"/>
-              <w:left w:color="999999" w:space="0" w:sz="6" w:val="single"/>
-              <w:bottom w:color="999999" w:space="0" w:sz="6" w:val="single"/>
-              <w:right w:color="999999" w:space="0" w:sz="6" w:val="single"/>
-            </w:tcBorders>
-            <w:shd w:fill="auto" w:val="clear"/>
-            <w:tcMar>
-              <w:top w:w="0.0" w:type="dxa"/>
-              <w:left w:w="0.0" w:type="dxa"/>
-              <w:bottom w:w="0.0" w:type="dxa"/>
-              <w:right w:w="0.0" w:type="dxa"/>
-            </w:tcMar>
-            <w:vAlign w:val="top"/>
-          </w:tcPr>
-          <w:p>
-            <w:pPr>
-              <w:widowControl w:val="1"/>
-              <w:pBdr>
-                <w:top w:color="auto" w:space="0" w:sz="0" w:val="none"/>
-                <w:left w:color="auto" w:space="0" w:sz="0" w:val="none"/>
-                <w:bottom w:color="auto" w:space="0" w:sz="0" w:val="none"/>
-                <w:right w:color="auto" w:space="0" w:sz="0" w:val="none"/>
-                <w:between w:color="auto" w:space="0" w:sz="0" w:val="none"/>
-              </w:pBdr>
-              <w:spacing w:line="276" w:lineRule="auto"/>
-              <w:ind w:firstLine="560"/>
-              <w:rPr>
-                <w:rFonts w:ascii="Arial" w:cs="Arial" w:eastAsia="Arial" w:hAnsi="Arial"/>
-                <w:b w:val="1"/>
-              </w:rPr>
-            </w:pPr>
-            <w:r>
-              <w:rPr>
-                <w:rFonts w:ascii="Arial" w:cs="Arial" w:eastAsia="Arial" w:hAnsi="Arial"/>
-                <w:b w:val="1"/>
-                <w:rtl w:val="0"/>
-              </w:rPr>
-              <w:t xml:space="preserve">Saídas e pós-condições: </w:t>
-            </w:r>
-          </w:p>
-        </w:tc>
-        <w:tc>
-          <w:tcPr>
-            <w:gridSpan w:val="3"/>
-            <w:tcBorders>
-              <w:top w:color="000000" w:space="0" w:sz="0" w:val="nil"/>
-              <w:left w:color="000000" w:space="0" w:sz="0" w:val="nil"/>
-              <w:bottom w:color="999999" w:space="0" w:sz="6" w:val="single"/>
-              <w:right w:color="999999" w:space="0" w:sz="6" w:val="single"/>
-            </w:tcBorders>
-            <w:shd w:fill="auto" w:val="clear"/>
-            <w:tcMar>
-              <w:top w:w="0.0" w:type="dxa"/>
-              <w:left w:w="0.0" w:type="dxa"/>
-              <w:bottom w:w="0.0" w:type="dxa"/>
-              <w:right w:w="0.0" w:type="dxa"/>
-            </w:tcMar>
-            <w:vAlign w:val="top"/>
-          </w:tcPr>
-          <w:p>
-            <w:pPr>
-              <w:widowControl w:val="1"/>
-              <w:pBdr>
-                <w:top w:color="auto" w:space="0" w:sz="0" w:val="none"/>
-                <w:left w:color="auto" w:space="0" w:sz="0" w:val="none"/>
-                <w:bottom w:color="auto" w:space="0" w:sz="0" w:val="none"/>
-                <w:right w:color="auto" w:space="0" w:sz="0" w:val="none"/>
-                <w:between w:color="auto" w:space="0" w:sz="0" w:val="none"/>
-              </w:pBdr>
-              <w:spacing w:line="276" w:lineRule="auto"/>
-              <w:rPr>
-                <w:rFonts w:ascii="Arial" w:cs="Arial" w:eastAsia="Arial" w:hAnsi="Arial"/>
-              </w:rPr>
-            </w:pPr>
-            <w:r>
-              <w:rPr>
-                <w:rFonts w:ascii="Arial" w:cs="Arial" w:eastAsia="Arial" w:hAnsi="Arial"/>
-                <w:rtl w:val="0"/>
-              </w:rPr>
-              <w:t xml:space="preserve">ela de “Fim de Jogo” exibida com resumo dos resultados.</w:t>
-            </w:r>
-          </w:p>
-        </w:tc>
-      </w:tr>
-      <w:tr>
-        <w:trPr>
-          <w:cantSplit w:val="0"/>
-          <w:trHeight w:val="360" w:hRule="atLeast"/>
-          <w:tblHeader w:val="0"/>
-        </w:trPr>
-        <w:tc>
-          <w:tcPr>
             <w:gridSpan w:val="6"/>
             <w:tcBorders>
               <w:top w:color="000000" w:space="0" w:sz="0" w:val="nil"/>
@@ -5401,117 +5377,23 @@
           <w:p>
             <w:pPr>
               <w:widowControl w:val="1"/>
-              <w:numPr>
-                <w:ilvl w:val="0"/>
-                <w:numId w:val="2"/>
-              </w:numPr>
-              <w:pBdr>
-                <w:top w:color="auto" w:space="0" w:sz="0" w:val="none"/>
-                <w:left w:color="auto" w:space="0" w:sz="0" w:val="none"/>
-                <w:bottom w:color="auto" w:space="0" w:sz="0" w:val="none"/>
-                <w:right w:color="auto" w:space="0" w:sz="0" w:val="none"/>
-                <w:between w:color="auto" w:space="0" w:sz="0" w:val="none"/>
-              </w:pBdr>
-              <w:spacing w:after="0" w:afterAutospacing="0" w:before="240" w:line="276" w:lineRule="auto"/>
-              <w:ind w:left="720" w:hanging="360"/>
-              <w:rPr>
-                <w:rFonts w:ascii="Arial" w:cs="Arial" w:eastAsia="Arial" w:hAnsi="Arial"/>
-                <w:u w:val="none"/>
-              </w:rPr>
-            </w:pPr>
-            <w:r>
-              <w:rPr>
-                <w:rFonts w:ascii="Arial" w:cs="Arial" w:eastAsia="Arial" w:hAnsi="Arial"/>
-                <w:rtl w:val="0"/>
-              </w:rPr>
-              <w:t xml:space="preserve">jogador clica em jogar novamente</w:t>
-            </w:r>
-          </w:p>
-          <w:p>
-            <w:pPr>
-              <w:widowControl w:val="1"/>
-              <w:numPr>
-                <w:ilvl w:val="0"/>
-                <w:numId w:val="2"/>
-              </w:numPr>
-              <w:pBdr>
-                <w:top w:color="auto" w:space="0" w:sz="0" w:val="none"/>
-                <w:left w:color="auto" w:space="0" w:sz="0" w:val="none"/>
-                <w:bottom w:color="auto" w:space="0" w:sz="0" w:val="none"/>
-                <w:right w:color="auto" w:space="0" w:sz="0" w:val="none"/>
-                <w:between w:color="auto" w:space="0" w:sz="0" w:val="none"/>
-              </w:pBdr>
-              <w:spacing w:after="0" w:afterAutospacing="0" w:before="0" w:beforeAutospacing="0" w:line="276" w:lineRule="auto"/>
-              <w:ind w:left="720" w:hanging="360"/>
-              <w:rPr>
-                <w:rFonts w:ascii="Arial" w:cs="Arial" w:eastAsia="Arial" w:hAnsi="Arial"/>
-                <w:u w:val="none"/>
-              </w:rPr>
-            </w:pPr>
-            <w:r>
-              <w:rPr>
-                <w:rFonts w:ascii="Arial" w:cs="Arial" w:eastAsia="Arial" w:hAnsi="Arial"/>
-                <w:rtl w:val="0"/>
-              </w:rPr>
-              <w:t xml:space="preserve">o sistema reseta valores de indicadores</w:t>
-            </w:r>
-          </w:p>
-          <w:p>
-            <w:pPr>
-              <w:widowControl w:val="1"/>
-              <w:numPr>
-                <w:ilvl w:val="0"/>
-                <w:numId w:val="2"/>
-              </w:numPr>
-              <w:pBdr>
-                <w:top w:color="auto" w:space="0" w:sz="0" w:val="none"/>
-                <w:left w:color="auto" w:space="0" w:sz="0" w:val="none"/>
-                <w:bottom w:color="auto" w:space="0" w:sz="0" w:val="none"/>
-                <w:right w:color="auto" w:space="0" w:sz="0" w:val="none"/>
-                <w:between w:color="auto" w:space="0" w:sz="0" w:val="none"/>
-              </w:pBdr>
-              <w:spacing w:after="0" w:afterAutospacing="0" w:before="0" w:beforeAutospacing="0" w:line="276" w:lineRule="auto"/>
-              <w:ind w:left="720" w:hanging="360"/>
-              <w:rPr>
-                <w:rFonts w:ascii="Arial" w:cs="Arial" w:eastAsia="Arial" w:hAnsi="Arial"/>
-                <w:u w:val="none"/>
-              </w:rPr>
-            </w:pPr>
-            <w:r>
-              <w:rPr>
-                <w:rFonts w:ascii="Arial" w:cs="Arial" w:eastAsia="Arial" w:hAnsi="Arial"/>
-                <w:rtl w:val="0"/>
-              </w:rPr>
-              <w:t xml:space="preserve">o jogo reinicia a pilha de cartas</w:t>
-            </w:r>
-          </w:p>
-          <w:p>
-            <w:pPr>
-              <w:widowControl w:val="1"/>
-              <w:numPr>
-                <w:ilvl w:val="0"/>
-                <w:numId w:val="2"/>
-              </w:numPr>
-              <w:pBdr>
-                <w:top w:color="auto" w:space="0" w:sz="0" w:val="none"/>
-                <w:left w:color="auto" w:space="0" w:sz="0" w:val="none"/>
-                <w:bottom w:color="auto" w:space="0" w:sz="0" w:val="none"/>
-                <w:right w:color="auto" w:space="0" w:sz="0" w:val="none"/>
-                <w:between w:color="auto" w:space="0" w:sz="0" w:val="none"/>
-              </w:pBdr>
-              <w:spacing w:after="240" w:before="0" w:beforeAutospacing="0" w:line="276" w:lineRule="auto"/>
-              <w:ind w:left="720" w:hanging="360"/>
-              <w:rPr>
-                <w:rFonts w:ascii="Arial" w:cs="Arial" w:eastAsia="Arial" w:hAnsi="Arial"/>
-                <w:u w:val="none"/>
-              </w:rPr>
-            </w:pPr>
-            <w:r>
-              <w:rPr>
-                <w:rFonts w:ascii="Arial" w:cs="Arial" w:eastAsia="Arial" w:hAnsi="Arial"/>
-                <w:rtl w:val="0"/>
-              </w:rPr>
-              <w:t xml:space="preserve">o jogo recomeça da primeira carta</w:t>
+              <w:pBdr>
+                <w:top w:color="auto" w:space="0" w:sz="0" w:val="none"/>
+                <w:left w:color="auto" w:space="0" w:sz="0" w:val="none"/>
+                <w:bottom w:color="auto" w:space="0" w:sz="0" w:val="none"/>
+                <w:right w:color="auto" w:space="0" w:sz="0" w:val="none"/>
+                <w:between w:color="auto" w:space="0" w:sz="0" w:val="none"/>
+              </w:pBdr>
+              <w:spacing w:after="240" w:before="240" w:line="276" w:lineRule="auto"/>
+              <w:ind w:left="0" w:firstLine="0"/>
+              <w:rPr>
+                <w:rFonts w:ascii="Arial" w:cs="Arial" w:eastAsia="Arial" w:hAnsi="Arial"/>
+              </w:rPr>
+            </w:pPr>
+            <w:r>
+              <w:rPr>
+                <w:rtl w:val="0"/>
+              </w:rPr>
             </w:r>
           </w:p>
         </w:tc>
@@ -5616,6 +5498,21 @@
         <w:spacing w:line="276" w:lineRule="auto"/>
         <w:rPr>
           <w:rFonts w:ascii="Arial" w:cs="Arial" w:eastAsia="Arial" w:hAnsi="Arial"/>
+        </w:rPr>
+      </w:pPr>
+      <w:r>
+        <w:rPr>
+          <w:rtl w:val="0"/>
+        </w:rPr>
+      </w:r>
+    </w:p>
+    <w:p>
+      <w:pPr>
+        <w:widowControl w:val="1"/>
+        <w:spacing w:line="276" w:lineRule="auto"/>
+        <w:rPr>
+          <w:rFonts w:ascii="Arial" w:cs="Arial" w:eastAsia="Arial" w:hAnsi="Arial"/>
+          <w:b w:val="1"/>
         </w:rPr>
       </w:pPr>
       <w:r>
@@ -5921,7 +5818,7 @@
                 <w:rFonts w:ascii="Arial" w:cs="Arial" w:eastAsia="Arial" w:hAnsi="Arial"/>
                 <w:rtl w:val="0"/>
               </w:rPr>
-              <w:t xml:space="preserve">O sistema deve se adaptar a qualquer resolução de tela, mantendo boa usabilidade tanto em desktop quanto em mobile.</w:t>
+              <w:t xml:space="preserve">A interface gráfica deve se adaptar corretamente a diferentes resoluções de tela de desktops e notebooks, mantendo boa legibilidade e usabilidade.</w:t>
             </w:r>
           </w:p>
           <w:p>
@@ -6032,10 +5929,8 @@
             </w:pPr>
             <w:r>
               <w:rPr>
-                <w:rFonts w:ascii="Arial" w:cs="Arial" w:eastAsia="Arial" w:hAnsi="Arial"/>
-                <w:rtl w:val="0"/>
-              </w:rPr>
-              <w:t xml:space="preserve">Jogador/Usuário final.</w:t>
+                <w:rtl w:val="0"/>
+              </w:rPr>
             </w:r>
           </w:p>
         </w:tc>
@@ -6220,10 +6115,8 @@
             </w:pPr>
             <w:r>
               <w:rPr>
-                <w:rFonts w:ascii="Arial" w:cs="Arial" w:eastAsia="Arial" w:hAnsi="Arial"/>
-                <w:rtl w:val="0"/>
-              </w:rPr>
-              <w:t xml:space="preserve">Dispositivo com navegador compatível.</w:t>
+                <w:rtl w:val="0"/>
+              </w:rPr>
             </w:r>
           </w:p>
         </w:tc>
@@ -6447,39 +6340,6 @@
           <w:p>
             <w:pPr>
               <w:widowControl w:val="1"/>
-              <w:numPr>
-                <w:ilvl w:val="0"/>
-                <w:numId w:val="1"/>
-              </w:numPr>
-              <w:pBdr>
-                <w:top w:color="auto" w:space="0" w:sz="0" w:val="none"/>
-                <w:left w:color="auto" w:space="0" w:sz="0" w:val="none"/>
-                <w:bottom w:color="auto" w:space="0" w:sz="0" w:val="none"/>
-                <w:right w:color="auto" w:space="0" w:sz="0" w:val="none"/>
-                <w:between w:color="auto" w:space="0" w:sz="0" w:val="none"/>
-              </w:pBdr>
-              <w:spacing w:after="0" w:afterAutospacing="0" w:before="0" w:line="276" w:lineRule="auto"/>
-              <w:ind w:left="720" w:hanging="360"/>
-              <w:rPr>
-                <w:rFonts w:ascii="Arial" w:cs="Arial" w:eastAsia="Arial" w:hAnsi="Arial"/>
-                <w:u w:val="none"/>
-              </w:rPr>
-            </w:pPr>
-            <w:r>
-              <w:rPr>
-                <w:rFonts w:ascii="Arial" w:cs="Arial" w:eastAsia="Arial" w:hAnsi="Arial"/>
-                <w:rtl w:val="0"/>
-              </w:rPr>
-              <w:t xml:space="preserve">O sistema detecta a resolução da tela.</w:t>
-            </w:r>
-          </w:p>
-          <w:p>
-            <w:pPr>
-              <w:widowControl w:val="1"/>
-              <w:numPr>
-                <w:ilvl w:val="0"/>
-                <w:numId w:val="1"/>
-              </w:numPr>
               <w:pBdr>
                 <w:top w:color="auto" w:space="0" w:sz="0" w:val="none"/>
                 <w:left w:color="auto" w:space="0" w:sz="0" w:val="none"/>
@@ -6488,18 +6348,15 @@
                 <w:between w:color="auto" w:space="0" w:sz="0" w:val="none"/>
               </w:pBdr>
               <w:spacing w:after="240" w:before="0" w:line="276" w:lineRule="auto"/>
-              <w:ind w:left="720" w:hanging="360"/>
-              <w:rPr>
-                <w:rFonts w:ascii="Arial" w:cs="Arial" w:eastAsia="Arial" w:hAnsi="Arial"/>
-                <w:u w:val="none"/>
-              </w:rPr>
-            </w:pPr>
-            <w:r>
-              <w:rPr>
-                <w:rFonts w:ascii="Arial" w:cs="Arial" w:eastAsia="Arial" w:hAnsi="Arial"/>
-                <w:rtl w:val="0"/>
-              </w:rPr>
-              <w:t xml:space="preserve">O layout se ajusta utilizando CSS responsivo (media queries e grid/flexbox).</w:t>
+              <w:ind w:left="0" w:firstLine="0"/>
+              <w:rPr>
+                <w:rFonts w:ascii="Arial" w:cs="Arial" w:eastAsia="Arial" w:hAnsi="Arial"/>
+              </w:rPr>
+            </w:pPr>
+            <w:r>
+              <w:rPr>
+                <w:rtl w:val="0"/>
+              </w:rPr>
             </w:r>
           </w:p>
         </w:tc>
@@ -6810,7 +6667,7 @@
                 <w:rFonts w:ascii="Arial" w:cs="Arial" w:eastAsia="Arial" w:hAnsi="Arial"/>
                 <w:rtl w:val="0"/>
               </w:rPr>
-              <w:t xml:space="preserve">Performance leve e execução em navegador</w:t>
+              <w:t xml:space="preserve">Tempo de resposta</w:t>
             </w:r>
           </w:p>
         </w:tc>
@@ -6899,38 +6756,17 @@
                 <w:right w:color="auto" w:space="0" w:sz="0" w:val="none"/>
                 <w:between w:color="auto" w:space="0" w:sz="0" w:val="none"/>
               </w:pBdr>
-              <w:spacing w:after="240" w:before="240" w:line="276" w:lineRule="auto"/>
-              <w:rPr>
-                <w:rFonts w:ascii="Arial" w:cs="Arial" w:eastAsia="Arial" w:hAnsi="Arial"/>
-              </w:rPr>
-            </w:pPr>
-            <w:r>
-              <w:rPr>
-                <w:rFonts w:ascii="Arial" w:cs="Arial" w:eastAsia="Arial" w:hAnsi="Arial"/>
-                <w:rtl w:val="0"/>
-              </w:rPr>
-              <w:t xml:space="preserve">O jogo deve ser desenvolvido com HTML, CSS e JavaScript puro, garantindo carregamento rápido e execução fluida mesmo em dispositivos simples.</w:t>
-            </w:r>
-          </w:p>
-          <w:p>
-            <w:pPr>
-              <w:widowControl w:val="1"/>
-              <w:pBdr>
-                <w:top w:color="auto" w:space="0" w:sz="0" w:val="none"/>
-                <w:left w:color="auto" w:space="0" w:sz="0" w:val="none"/>
-                <w:bottom w:color="auto" w:space="0" w:sz="0" w:val="none"/>
-                <w:right w:color="auto" w:space="0" w:sz="0" w:val="none"/>
-                <w:between w:color="auto" w:space="0" w:sz="0" w:val="none"/>
-              </w:pBdr>
-              <w:spacing w:line="276" w:lineRule="auto"/>
-              <w:rPr>
-                <w:rFonts w:ascii="Arial" w:cs="Arial" w:eastAsia="Arial" w:hAnsi="Arial"/>
-              </w:rPr>
-            </w:pPr>
-            <w:r>
-              <w:rPr>
-                <w:rtl w:val="0"/>
-              </w:rPr>
+              <w:spacing w:line="276" w:lineRule="auto"/>
+              <w:rPr>
+                <w:rFonts w:ascii="Arial" w:cs="Arial" w:eastAsia="Arial" w:hAnsi="Arial"/>
+              </w:rPr>
+            </w:pPr>
+            <w:r>
+              <w:rPr>
+                <w:rFonts w:ascii="Arial" w:cs="Arial" w:eastAsia="Arial" w:hAnsi="Arial"/>
+                <w:rtl w:val="0"/>
+              </w:rPr>
+              <w:t xml:space="preserve">O sistema deve processar decisões do jogador e atualizar os indicadores em até 2 segundos após a escolha.</w:t>
             </w:r>
           </w:p>
         </w:tc>
@@ -7768,7 +7604,7 @@
                 <w:rFonts w:ascii="Arial" w:cs="Arial" w:eastAsia="Arial" w:hAnsi="Arial"/>
                 <w:rtl w:val="0"/>
               </w:rPr>
-              <w:t xml:space="preserve">Experiência de Usuário Simples</w:t>
+              <w:t xml:space="preserve">Desempenho</w:t>
             </w:r>
           </w:p>
         </w:tc>
@@ -7867,28 +7703,37 @@
                 <w:rFonts w:ascii="Arial" w:cs="Arial" w:eastAsia="Arial" w:hAnsi="Arial"/>
                 <w:rtl w:val="0"/>
               </w:rPr>
-              <w:t xml:space="preserve">O jogo deve ser desenvolvido com HTML, CSS e JavaScript puro, garantindo carregamento rápido e execução fluida mesmo em dispositivos simples.</w:t>
-            </w:r>
-          </w:p>
-          <w:p>
-            <w:pPr>
-              <w:widowControl w:val="1"/>
-              <w:pBdr>
-                <w:top w:color="auto" w:space="0" w:sz="0" w:val="none"/>
-                <w:left w:color="auto" w:space="0" w:sz="0" w:val="none"/>
-                <w:bottom w:color="auto" w:space="0" w:sz="0" w:val="none"/>
-                <w:right w:color="auto" w:space="0" w:sz="0" w:val="none"/>
-                <w:between w:color="auto" w:space="0" w:sz="0" w:val="none"/>
-              </w:pBdr>
-              <w:spacing w:line="276" w:lineRule="auto"/>
-              <w:rPr>
-                <w:rFonts w:ascii="Arial" w:cs="Arial" w:eastAsia="Arial" w:hAnsi="Arial"/>
-              </w:rPr>
-            </w:pPr>
-            <w:r>
-              <w:rPr>
-                <w:rtl w:val="0"/>
-              </w:rPr>
+              <w:t xml:space="preserve">A aplicação deve manter desempenho estável em computadores com configuração mínima de </w:t>
+            </w:r>
+            <w:r>
+              <w:rPr>
+                <w:rFonts w:ascii="Arial" w:cs="Arial" w:eastAsia="Arial" w:hAnsi="Arial"/>
+                <w:b w:val="1"/>
+                <w:rtl w:val="0"/>
+              </w:rPr>
+              <w:t xml:space="preserve">4GB RAM</w:t>
+            </w:r>
+            <w:r>
+              <w:rPr>
+                <w:rFonts w:ascii="Arial" w:cs="Arial" w:eastAsia="Arial" w:hAnsi="Arial"/>
+                <w:rtl w:val="0"/>
+              </w:rPr>
+              <w:t xml:space="preserve"> e </w:t>
+            </w:r>
+            <w:r>
+              <w:rPr>
+                <w:rFonts w:ascii="Arial" w:cs="Arial" w:eastAsia="Arial" w:hAnsi="Arial"/>
+                <w:b w:val="1"/>
+                <w:rtl w:val="0"/>
+              </w:rPr>
+              <w:t xml:space="preserve">processador dual-core</w:t>
+            </w:r>
+            <w:r>
+              <w:rPr>
+                <w:rFonts w:ascii="Arial" w:cs="Arial" w:eastAsia="Arial" w:hAnsi="Arial"/>
+                <w:rtl w:val="0"/>
+              </w:rPr>
+              <w:t xml:space="preserve">, sem travamentos durante o uso.</w:t>
             </w:r>
           </w:p>
         </w:tc>
@@ -8072,7 +7917,7 @@
                 <w:rFonts w:ascii="Arial" w:cs="Arial" w:eastAsia="Arial" w:hAnsi="Arial"/>
                 <w:rtl w:val="0"/>
               </w:rPr>
-              <w:t xml:space="preserve">Alta</w:t>
+              <w:t xml:space="preserve">Alta.</w:t>
             </w:r>
           </w:p>
         </w:tc>
@@ -8515,6 +8360,1852 @@
     </w:p>
     <w:p>
       <w:pPr>
+        <w:widowControl w:val="1"/>
+        <w:spacing w:line="276" w:lineRule="auto"/>
+        <w:rPr>
+          <w:rFonts w:ascii="Arial" w:cs="Arial" w:eastAsia="Arial" w:hAnsi="Arial"/>
+          <w:b w:val="1"/>
+        </w:rPr>
+      </w:pPr>
+      <w:r>
+        <w:rPr>
+          <w:rtl w:val="0"/>
+        </w:rPr>
+      </w:r>
+    </w:p>
+    <w:tbl>
+      <w:tblPr>
+        <w:tblStyle w:val="Table9"/>
+        <w:tblW w:w="9360.0" w:type="dxa"/>
+        <w:jc w:val="left"/>
+        <w:tblBorders>
+          <w:top w:color="808080" w:space="0" w:sz="6" w:val="single"/>
+          <w:left w:color="808080" w:space="0" w:sz="6" w:val="single"/>
+          <w:bottom w:color="808080" w:space="0" w:sz="6" w:val="single"/>
+          <w:right w:color="808080" w:space="0" w:sz="6" w:val="single"/>
+          <w:insideH w:color="808080" w:space="0" w:sz="6" w:val="single"/>
+          <w:insideV w:color="808080" w:space="0" w:sz="6" w:val="single"/>
+        </w:tblBorders>
+        <w:tblLayout w:type="fixed"/>
+        <w:tblLook w:val="0600"/>
+      </w:tblPr>
+      <w:tblGrid>
+        <w:gridCol w:w="1800"/>
+        <w:gridCol w:w="990"/>
+        <w:gridCol w:w="600"/>
+        <w:gridCol w:w="1990"/>
+        <w:gridCol w:w="1990"/>
+        <w:gridCol w:w="1990"/>
+        <w:tblGridChange w:id="0">
+          <w:tblGrid>
+            <w:gridCol w:w="1800"/>
+            <w:gridCol w:w="990"/>
+            <w:gridCol w:w="600"/>
+            <w:gridCol w:w="1990"/>
+            <w:gridCol w:w="1990"/>
+            <w:gridCol w:w="1990"/>
+          </w:tblGrid>
+        </w:tblGridChange>
+      </w:tblGrid>
+      <w:tr>
+        <w:trPr>
+          <w:cantSplit w:val="0"/>
+          <w:trHeight w:val="345" w:hRule="atLeast"/>
+          <w:tblHeader w:val="0"/>
+        </w:trPr>
+        <w:tc>
+          <w:tcPr>
+            <w:gridSpan w:val="6"/>
+            <w:tcBorders>
+              <w:top w:color="999999" w:space="0" w:sz="6" w:val="single"/>
+              <w:left w:color="999999" w:space="0" w:sz="6" w:val="single"/>
+              <w:bottom w:color="999999" w:space="0" w:sz="6" w:val="single"/>
+              <w:right w:color="999999" w:space="0" w:sz="6" w:val="single"/>
+            </w:tcBorders>
+            <w:shd w:fill="e6e6e6" w:val="clear"/>
+            <w:tcMar>
+              <w:top w:w="0.0" w:type="dxa"/>
+              <w:left w:w="0.0" w:type="dxa"/>
+              <w:bottom w:w="0.0" w:type="dxa"/>
+              <w:right w:w="0.0" w:type="dxa"/>
+            </w:tcMar>
+            <w:vAlign w:val="top"/>
+          </w:tcPr>
+          <w:p>
+            <w:pPr>
+              <w:widowControl w:val="1"/>
+              <w:pBdr>
+                <w:top w:color="auto" w:space="0" w:sz="0" w:val="none"/>
+                <w:left w:color="auto" w:space="0" w:sz="0" w:val="none"/>
+                <w:bottom w:color="auto" w:space="0" w:sz="0" w:val="none"/>
+                <w:right w:color="auto" w:space="0" w:sz="0" w:val="none"/>
+                <w:between w:color="auto" w:space="0" w:sz="0" w:val="none"/>
+              </w:pBdr>
+              <w:spacing w:line="276" w:lineRule="auto"/>
+              <w:ind w:firstLine="560"/>
+              <w:rPr>
+                <w:rFonts w:ascii="Arial" w:cs="Arial" w:eastAsia="Arial" w:hAnsi="Arial"/>
+                <w:b w:val="1"/>
+              </w:rPr>
+            </w:pPr>
+            <w:r>
+              <w:rPr>
+                <w:rFonts w:ascii="Arial" w:cs="Arial" w:eastAsia="Arial" w:hAnsi="Arial"/>
+                <w:b w:val="1"/>
+                <w:rtl w:val="0"/>
+              </w:rPr>
+              <w:t xml:space="preserve">RNF 04</w:t>
+            </w:r>
+          </w:p>
+        </w:tc>
+      </w:tr>
+      <w:tr>
+        <w:trPr>
+          <w:cantSplit w:val="0"/>
+          <w:trHeight w:val="375" w:hRule="atLeast"/>
+          <w:tblHeader w:val="0"/>
+        </w:trPr>
+        <w:tc>
+          <w:tcPr>
+            <w:tcBorders>
+              <w:top w:color="000000" w:space="0" w:sz="0" w:val="nil"/>
+              <w:left w:color="999999" w:space="0" w:sz="6" w:val="single"/>
+              <w:bottom w:color="999999" w:space="0" w:sz="6" w:val="single"/>
+              <w:right w:color="999999" w:space="0" w:sz="6" w:val="single"/>
+            </w:tcBorders>
+            <w:shd w:fill="auto" w:val="clear"/>
+            <w:tcMar>
+              <w:top w:w="0.0" w:type="dxa"/>
+              <w:left w:w="0.0" w:type="dxa"/>
+              <w:bottom w:w="0.0" w:type="dxa"/>
+              <w:right w:w="0.0" w:type="dxa"/>
+            </w:tcMar>
+            <w:vAlign w:val="top"/>
+          </w:tcPr>
+          <w:p>
+            <w:pPr>
+              <w:widowControl w:val="1"/>
+              <w:pBdr>
+                <w:top w:color="auto" w:space="0" w:sz="0" w:val="none"/>
+                <w:left w:color="auto" w:space="0" w:sz="0" w:val="none"/>
+                <w:bottom w:color="auto" w:space="0" w:sz="0" w:val="none"/>
+                <w:right w:color="auto" w:space="0" w:sz="0" w:val="none"/>
+                <w:between w:color="auto" w:space="0" w:sz="0" w:val="none"/>
+              </w:pBdr>
+              <w:spacing w:line="276" w:lineRule="auto"/>
+              <w:ind w:firstLine="560"/>
+              <w:rPr>
+                <w:rFonts w:ascii="Arial" w:cs="Arial" w:eastAsia="Arial" w:hAnsi="Arial"/>
+                <w:i w:val="1"/>
+              </w:rPr>
+            </w:pPr>
+            <w:r>
+              <w:rPr>
+                <w:rFonts w:ascii="Arial" w:cs="Arial" w:eastAsia="Arial" w:hAnsi="Arial"/>
+                <w:b w:val="1"/>
+                <w:i w:val="1"/>
+                <w:rtl w:val="0"/>
+              </w:rPr>
+              <w:t xml:space="preserve">Nome:</w:t>
+            </w:r>
+            <w:r>
+              <w:rPr>
+                <w:rFonts w:ascii="Arial" w:cs="Arial" w:eastAsia="Arial" w:hAnsi="Arial"/>
+                <w:i w:val="1"/>
+                <w:rtl w:val="0"/>
+              </w:rPr>
+              <w:t xml:space="preserve"> </w:t>
+            </w:r>
+          </w:p>
+        </w:tc>
+        <w:tc>
+          <w:tcPr>
+            <w:gridSpan w:val="5"/>
+            <w:tcBorders>
+              <w:top w:color="000000" w:space="0" w:sz="0" w:val="nil"/>
+              <w:left w:color="000000" w:space="0" w:sz="0" w:val="nil"/>
+              <w:bottom w:color="999999" w:space="0" w:sz="6" w:val="single"/>
+              <w:right w:color="999999" w:space="0" w:sz="6" w:val="single"/>
+            </w:tcBorders>
+            <w:shd w:fill="auto" w:val="clear"/>
+            <w:tcMar>
+              <w:top w:w="0.0" w:type="dxa"/>
+              <w:left w:w="0.0" w:type="dxa"/>
+              <w:bottom w:w="0.0" w:type="dxa"/>
+              <w:right w:w="0.0" w:type="dxa"/>
+            </w:tcMar>
+            <w:vAlign w:val="top"/>
+          </w:tcPr>
+          <w:p>
+            <w:pPr>
+              <w:widowControl w:val="1"/>
+              <w:pBdr>
+                <w:top w:color="auto" w:space="0" w:sz="0" w:val="none"/>
+                <w:left w:color="auto" w:space="0" w:sz="0" w:val="none"/>
+                <w:bottom w:color="auto" w:space="0" w:sz="0" w:val="none"/>
+                <w:right w:color="auto" w:space="0" w:sz="0" w:val="none"/>
+                <w:between w:color="auto" w:space="0" w:sz="0" w:val="none"/>
+              </w:pBdr>
+              <w:spacing w:line="276" w:lineRule="auto"/>
+              <w:rPr>
+                <w:rFonts w:ascii="Arial" w:cs="Arial" w:eastAsia="Arial" w:hAnsi="Arial"/>
+              </w:rPr>
+            </w:pPr>
+            <w:r>
+              <w:rPr>
+                <w:rFonts w:ascii="Arial" w:cs="Arial" w:eastAsia="Arial" w:hAnsi="Arial"/>
+                <w:rtl w:val="0"/>
+              </w:rPr>
+              <w:t xml:space="preserve">Portabilidade</w:t>
+            </w:r>
+          </w:p>
+        </w:tc>
+      </w:tr>
+      <w:tr>
+        <w:trPr>
+          <w:cantSplit w:val="0"/>
+          <w:trHeight w:val="1337.77587890625" w:hRule="atLeast"/>
+          <w:tblHeader w:val="0"/>
+        </w:trPr>
+        <w:tc>
+          <w:tcPr>
+            <w:tcBorders>
+              <w:top w:color="000000" w:space="0" w:sz="0" w:val="nil"/>
+              <w:left w:color="999999" w:space="0" w:sz="6" w:val="single"/>
+              <w:bottom w:color="999999" w:space="0" w:sz="6" w:val="single"/>
+              <w:right w:color="999999" w:space="0" w:sz="6" w:val="single"/>
+            </w:tcBorders>
+            <w:shd w:fill="auto" w:val="clear"/>
+            <w:tcMar>
+              <w:top w:w="0.0" w:type="dxa"/>
+              <w:left w:w="0.0" w:type="dxa"/>
+              <w:bottom w:w="0.0" w:type="dxa"/>
+              <w:right w:w="0.0" w:type="dxa"/>
+            </w:tcMar>
+            <w:vAlign w:val="top"/>
+          </w:tcPr>
+          <w:p>
+            <w:pPr>
+              <w:widowControl w:val="1"/>
+              <w:pBdr>
+                <w:top w:color="auto" w:space="0" w:sz="0" w:val="none"/>
+                <w:left w:color="auto" w:space="0" w:sz="0" w:val="none"/>
+                <w:bottom w:color="auto" w:space="0" w:sz="0" w:val="none"/>
+                <w:right w:color="auto" w:space="0" w:sz="0" w:val="none"/>
+                <w:between w:color="auto" w:space="0" w:sz="0" w:val="none"/>
+              </w:pBdr>
+              <w:spacing w:line="276" w:lineRule="auto"/>
+              <w:ind w:firstLine="560"/>
+              <w:rPr>
+                <w:rFonts w:ascii="Arial" w:cs="Arial" w:eastAsia="Arial" w:hAnsi="Arial"/>
+              </w:rPr>
+            </w:pPr>
+            <w:r>
+              <w:rPr>
+                <w:rFonts w:ascii="Arial" w:cs="Arial" w:eastAsia="Arial" w:hAnsi="Arial"/>
+                <w:b w:val="1"/>
+                <w:rtl w:val="0"/>
+              </w:rPr>
+              <w:t xml:space="preserve">Descrição:</w:t>
+            </w:r>
+            <w:r>
+              <w:rPr>
+                <w:rFonts w:ascii="Arial" w:cs="Arial" w:eastAsia="Arial" w:hAnsi="Arial"/>
+                <w:rtl w:val="0"/>
+              </w:rPr>
+              <w:t xml:space="preserve"> </w:t>
+            </w:r>
+          </w:p>
+        </w:tc>
+        <w:tc>
+          <w:tcPr>
+            <w:gridSpan w:val="5"/>
+            <w:tcBorders>
+              <w:top w:color="000000" w:space="0" w:sz="0" w:val="nil"/>
+              <w:left w:color="000000" w:space="0" w:sz="0" w:val="nil"/>
+              <w:bottom w:color="999999" w:space="0" w:sz="6" w:val="single"/>
+              <w:right w:color="999999" w:space="0" w:sz="6" w:val="single"/>
+            </w:tcBorders>
+            <w:shd w:fill="auto" w:val="clear"/>
+            <w:tcMar>
+              <w:top w:w="0.0" w:type="dxa"/>
+              <w:left w:w="0.0" w:type="dxa"/>
+              <w:bottom w:w="0.0" w:type="dxa"/>
+              <w:right w:w="0.0" w:type="dxa"/>
+            </w:tcMar>
+            <w:vAlign w:val="top"/>
+          </w:tcPr>
+          <w:p>
+            <w:pPr>
+              <w:widowControl w:val="1"/>
+              <w:pBdr>
+                <w:top w:color="auto" w:space="0" w:sz="0" w:val="none"/>
+                <w:left w:color="auto" w:space="0" w:sz="0" w:val="none"/>
+                <w:bottom w:color="auto" w:space="0" w:sz="0" w:val="none"/>
+                <w:right w:color="auto" w:space="0" w:sz="0" w:val="none"/>
+                <w:between w:color="auto" w:space="0" w:sz="0" w:val="none"/>
+              </w:pBdr>
+              <w:spacing w:after="240" w:before="240" w:line="276" w:lineRule="auto"/>
+              <w:rPr>
+                <w:rFonts w:ascii="Arial" w:cs="Arial" w:eastAsia="Arial" w:hAnsi="Arial"/>
+              </w:rPr>
+            </w:pPr>
+            <w:r>
+              <w:rPr>
+                <w:rFonts w:ascii="Arial" w:cs="Arial" w:eastAsia="Arial" w:hAnsi="Arial"/>
+                <w:rtl w:val="0"/>
+              </w:rPr>
+              <w:t xml:space="preserve">O sistema deve ser compatível com os principais sistemas operacionais desktop (Windows, Linux e macOS), desde que possuam Python 3.x instalado.</w:t>
+            </w:r>
+          </w:p>
+        </w:tc>
+      </w:tr>
+      <w:tr>
+        <w:trPr>
+          <w:cantSplit w:val="0"/>
+          <w:trHeight w:val="360" w:hRule="atLeast"/>
+          <w:tblHeader w:val="0"/>
+        </w:trPr>
+        <w:tc>
+          <w:tcPr>
+            <w:tcBorders>
+              <w:top w:color="000000" w:space="0" w:sz="0" w:val="nil"/>
+              <w:left w:color="999999" w:space="0" w:sz="6" w:val="single"/>
+              <w:bottom w:color="999999" w:space="0" w:sz="6" w:val="single"/>
+              <w:right w:color="999999" w:space="0" w:sz="6" w:val="single"/>
+            </w:tcBorders>
+            <w:shd w:fill="auto" w:val="clear"/>
+            <w:tcMar>
+              <w:top w:w="0.0" w:type="dxa"/>
+              <w:left w:w="0.0" w:type="dxa"/>
+              <w:bottom w:w="0.0" w:type="dxa"/>
+              <w:right w:w="0.0" w:type="dxa"/>
+            </w:tcMar>
+            <w:vAlign w:val="top"/>
+          </w:tcPr>
+          <w:p>
+            <w:pPr>
+              <w:widowControl w:val="1"/>
+              <w:pBdr>
+                <w:top w:color="auto" w:space="0" w:sz="0" w:val="none"/>
+                <w:left w:color="auto" w:space="0" w:sz="0" w:val="none"/>
+                <w:bottom w:color="auto" w:space="0" w:sz="0" w:val="none"/>
+                <w:right w:color="auto" w:space="0" w:sz="0" w:val="none"/>
+                <w:between w:color="auto" w:space="0" w:sz="0" w:val="none"/>
+              </w:pBdr>
+              <w:spacing w:line="276" w:lineRule="auto"/>
+              <w:ind w:firstLine="560"/>
+              <w:rPr>
+                <w:rFonts w:ascii="Arial" w:cs="Arial" w:eastAsia="Arial" w:hAnsi="Arial"/>
+                <w:b w:val="1"/>
+              </w:rPr>
+            </w:pPr>
+            <w:r>
+              <w:rPr>
+                <w:rFonts w:ascii="Arial" w:cs="Arial" w:eastAsia="Arial" w:hAnsi="Arial"/>
+                <w:b w:val="1"/>
+                <w:rtl w:val="0"/>
+              </w:rPr>
+              <w:t xml:space="preserve">Atores: </w:t>
+            </w:r>
+          </w:p>
+        </w:tc>
+        <w:tc>
+          <w:tcPr>
+            <w:gridSpan w:val="5"/>
+            <w:tcBorders>
+              <w:top w:color="000000" w:space="0" w:sz="0" w:val="nil"/>
+              <w:left w:color="000000" w:space="0" w:sz="0" w:val="nil"/>
+              <w:bottom w:color="999999" w:space="0" w:sz="6" w:val="single"/>
+              <w:right w:color="999999" w:space="0" w:sz="6" w:val="single"/>
+            </w:tcBorders>
+            <w:shd w:fill="auto" w:val="clear"/>
+            <w:tcMar>
+              <w:top w:w="0.0" w:type="dxa"/>
+              <w:left w:w="0.0" w:type="dxa"/>
+              <w:bottom w:w="0.0" w:type="dxa"/>
+              <w:right w:w="0.0" w:type="dxa"/>
+            </w:tcMar>
+            <w:vAlign w:val="top"/>
+          </w:tcPr>
+          <w:p>
+            <w:pPr>
+              <w:widowControl w:val="1"/>
+              <w:pBdr>
+                <w:top w:color="auto" w:space="0" w:sz="0" w:val="none"/>
+                <w:left w:color="auto" w:space="0" w:sz="0" w:val="none"/>
+                <w:bottom w:color="auto" w:space="0" w:sz="0" w:val="none"/>
+                <w:right w:color="auto" w:space="0" w:sz="0" w:val="none"/>
+                <w:between w:color="auto" w:space="0" w:sz="0" w:val="none"/>
+              </w:pBdr>
+              <w:spacing w:line="276" w:lineRule="auto"/>
+              <w:rPr>
+                <w:rFonts w:ascii="Arial" w:cs="Arial" w:eastAsia="Arial" w:hAnsi="Arial"/>
+              </w:rPr>
+            </w:pPr>
+            <w:r>
+              <w:rPr>
+                <w:rtl w:val="0"/>
+              </w:rPr>
+            </w:r>
+          </w:p>
+        </w:tc>
+      </w:tr>
+      <w:tr>
+        <w:trPr>
+          <w:cantSplit w:val="0"/>
+          <w:trHeight w:val="690" w:hRule="atLeast"/>
+          <w:tblHeader w:val="0"/>
+        </w:trPr>
+        <w:tc>
+          <w:tcPr>
+            <w:tcBorders>
+              <w:top w:color="000000" w:space="0" w:sz="0" w:val="nil"/>
+              <w:left w:color="999999" w:space="0" w:sz="6" w:val="single"/>
+              <w:bottom w:color="999999" w:space="0" w:sz="6" w:val="single"/>
+              <w:right w:color="999999" w:space="0" w:sz="6" w:val="single"/>
+            </w:tcBorders>
+            <w:shd w:fill="auto" w:val="clear"/>
+            <w:tcMar>
+              <w:top w:w="0.0" w:type="dxa"/>
+              <w:left w:w="0.0" w:type="dxa"/>
+              <w:bottom w:w="0.0" w:type="dxa"/>
+              <w:right w:w="0.0" w:type="dxa"/>
+            </w:tcMar>
+            <w:vAlign w:val="top"/>
+          </w:tcPr>
+          <w:p>
+            <w:pPr>
+              <w:widowControl w:val="1"/>
+              <w:pBdr>
+                <w:top w:color="auto" w:space="0" w:sz="0" w:val="none"/>
+                <w:left w:color="auto" w:space="0" w:sz="0" w:val="none"/>
+                <w:bottom w:color="auto" w:space="0" w:sz="0" w:val="none"/>
+                <w:right w:color="auto" w:space="0" w:sz="0" w:val="none"/>
+                <w:between w:color="auto" w:space="0" w:sz="0" w:val="none"/>
+              </w:pBdr>
+              <w:spacing w:line="276" w:lineRule="auto"/>
+              <w:ind w:firstLine="560"/>
+              <w:rPr>
+                <w:rFonts w:ascii="Arial" w:cs="Arial" w:eastAsia="Arial" w:hAnsi="Arial"/>
+                <w:b w:val="1"/>
+              </w:rPr>
+            </w:pPr>
+            <w:r>
+              <w:rPr>
+                <w:rFonts w:ascii="Arial" w:cs="Arial" w:eastAsia="Arial" w:hAnsi="Arial"/>
+                <w:b w:val="1"/>
+                <w:rtl w:val="0"/>
+              </w:rPr>
+              <w:t xml:space="preserve">Prioridade: </w:t>
+            </w:r>
+          </w:p>
+        </w:tc>
+        <w:tc>
+          <w:tcPr>
+            <w:gridSpan w:val="5"/>
+            <w:tcBorders>
+              <w:top w:color="000000" w:space="0" w:sz="0" w:val="nil"/>
+              <w:left w:color="000000" w:space="0" w:sz="0" w:val="nil"/>
+              <w:bottom w:color="999999" w:space="0" w:sz="6" w:val="single"/>
+              <w:right w:color="999999" w:space="0" w:sz="6" w:val="single"/>
+            </w:tcBorders>
+            <w:shd w:fill="auto" w:val="clear"/>
+            <w:tcMar>
+              <w:top w:w="0.0" w:type="dxa"/>
+              <w:left w:w="0.0" w:type="dxa"/>
+              <w:bottom w:w="0.0" w:type="dxa"/>
+              <w:right w:w="0.0" w:type="dxa"/>
+            </w:tcMar>
+            <w:vAlign w:val="top"/>
+          </w:tcPr>
+          <w:p>
+            <w:pPr>
+              <w:widowControl w:val="1"/>
+              <w:pBdr>
+                <w:top w:color="auto" w:space="0" w:sz="0" w:val="none"/>
+                <w:left w:color="auto" w:space="0" w:sz="0" w:val="none"/>
+                <w:bottom w:color="auto" w:space="0" w:sz="0" w:val="none"/>
+                <w:right w:color="auto" w:space="0" w:sz="0" w:val="none"/>
+                <w:between w:color="auto" w:space="0" w:sz="0" w:val="none"/>
+              </w:pBdr>
+              <w:spacing w:line="276" w:lineRule="auto"/>
+              <w:rPr>
+                <w:rFonts w:ascii="Arial" w:cs="Arial" w:eastAsia="Arial" w:hAnsi="Arial"/>
+              </w:rPr>
+            </w:pPr>
+            <w:r>
+              <w:rPr>
+                <w:rFonts w:ascii="Arial" w:cs="Arial" w:eastAsia="Arial" w:hAnsi="Arial"/>
+                <w:rtl w:val="0"/>
+              </w:rPr>
+              <w:t xml:space="preserve">Importante.</w:t>
+            </w:r>
+          </w:p>
+        </w:tc>
+      </w:tr>
+      <w:tr>
+        <w:trPr>
+          <w:cantSplit w:val="0"/>
+          <w:trHeight w:val="360" w:hRule="atLeast"/>
+          <w:tblHeader w:val="0"/>
+        </w:trPr>
+        <w:tc>
+          <w:tcPr>
+            <w:gridSpan w:val="3"/>
+            <w:tcBorders>
+              <w:top w:color="000000" w:space="0" w:sz="0" w:val="nil"/>
+              <w:left w:color="999999" w:space="0" w:sz="6" w:val="single"/>
+              <w:bottom w:color="999999" w:space="0" w:sz="6" w:val="single"/>
+              <w:right w:color="999999" w:space="0" w:sz="6" w:val="single"/>
+            </w:tcBorders>
+            <w:shd w:fill="auto" w:val="clear"/>
+            <w:tcMar>
+              <w:top w:w="0.0" w:type="dxa"/>
+              <w:left w:w="0.0" w:type="dxa"/>
+              <w:bottom w:w="0.0" w:type="dxa"/>
+              <w:right w:w="0.0" w:type="dxa"/>
+            </w:tcMar>
+            <w:vAlign w:val="top"/>
+          </w:tcPr>
+          <w:p>
+            <w:pPr>
+              <w:widowControl w:val="1"/>
+              <w:pBdr>
+                <w:top w:color="auto" w:space="0" w:sz="0" w:val="none"/>
+                <w:left w:color="auto" w:space="0" w:sz="0" w:val="none"/>
+                <w:bottom w:color="auto" w:space="0" w:sz="0" w:val="none"/>
+                <w:right w:color="auto" w:space="0" w:sz="0" w:val="none"/>
+                <w:between w:color="auto" w:space="0" w:sz="0" w:val="none"/>
+              </w:pBdr>
+              <w:spacing w:line="276" w:lineRule="auto"/>
+              <w:ind w:firstLine="560"/>
+              <w:rPr>
+                <w:rFonts w:ascii="Arial" w:cs="Arial" w:eastAsia="Arial" w:hAnsi="Arial"/>
+                <w:b w:val="1"/>
+              </w:rPr>
+            </w:pPr>
+            <w:r>
+              <w:rPr>
+                <w:rFonts w:ascii="Arial" w:cs="Arial" w:eastAsia="Arial" w:hAnsi="Arial"/>
+                <w:b w:val="1"/>
+                <w:rtl w:val="0"/>
+              </w:rPr>
+              <w:t xml:space="preserve">Entradas e pré-condições: </w:t>
+            </w:r>
+          </w:p>
+        </w:tc>
+        <w:tc>
+          <w:tcPr>
+            <w:gridSpan w:val="3"/>
+            <w:tcBorders>
+              <w:top w:color="000000" w:space="0" w:sz="0" w:val="nil"/>
+              <w:left w:color="000000" w:space="0" w:sz="0" w:val="nil"/>
+              <w:bottom w:color="999999" w:space="0" w:sz="6" w:val="single"/>
+              <w:right w:color="999999" w:space="0" w:sz="6" w:val="single"/>
+            </w:tcBorders>
+            <w:shd w:fill="auto" w:val="clear"/>
+            <w:tcMar>
+              <w:top w:w="0.0" w:type="dxa"/>
+              <w:left w:w="0.0" w:type="dxa"/>
+              <w:bottom w:w="0.0" w:type="dxa"/>
+              <w:right w:w="0.0" w:type="dxa"/>
+            </w:tcMar>
+            <w:vAlign w:val="top"/>
+          </w:tcPr>
+          <w:p>
+            <w:pPr>
+              <w:widowControl w:val="1"/>
+              <w:pBdr>
+                <w:top w:color="auto" w:space="0" w:sz="0" w:val="none"/>
+                <w:left w:color="auto" w:space="0" w:sz="0" w:val="none"/>
+                <w:bottom w:color="auto" w:space="0" w:sz="0" w:val="none"/>
+                <w:right w:color="auto" w:space="0" w:sz="0" w:val="none"/>
+                <w:between w:color="auto" w:space="0" w:sz="0" w:val="none"/>
+              </w:pBdr>
+              <w:spacing w:after="240" w:line="276" w:lineRule="auto"/>
+              <w:rPr>
+                <w:rFonts w:ascii="Arial" w:cs="Arial" w:eastAsia="Arial" w:hAnsi="Arial"/>
+              </w:rPr>
+            </w:pPr>
+            <w:r>
+              <w:rPr>
+                <w:rtl w:val="0"/>
+              </w:rPr>
+            </w:r>
+          </w:p>
+        </w:tc>
+      </w:tr>
+      <w:tr>
+        <w:trPr>
+          <w:cantSplit w:val="0"/>
+          <w:trHeight w:val="690" w:hRule="atLeast"/>
+          <w:tblHeader w:val="0"/>
+        </w:trPr>
+        <w:tc>
+          <w:tcPr>
+            <w:gridSpan w:val="3"/>
+            <w:tcBorders>
+              <w:top w:color="000000" w:space="0" w:sz="0" w:val="nil"/>
+              <w:left w:color="999999" w:space="0" w:sz="6" w:val="single"/>
+              <w:bottom w:color="999999" w:space="0" w:sz="6" w:val="single"/>
+              <w:right w:color="999999" w:space="0" w:sz="6" w:val="single"/>
+            </w:tcBorders>
+            <w:shd w:fill="auto" w:val="clear"/>
+            <w:tcMar>
+              <w:top w:w="0.0" w:type="dxa"/>
+              <w:left w:w="0.0" w:type="dxa"/>
+              <w:bottom w:w="0.0" w:type="dxa"/>
+              <w:right w:w="0.0" w:type="dxa"/>
+            </w:tcMar>
+            <w:vAlign w:val="top"/>
+          </w:tcPr>
+          <w:p>
+            <w:pPr>
+              <w:widowControl w:val="1"/>
+              <w:pBdr>
+                <w:top w:color="auto" w:space="0" w:sz="0" w:val="none"/>
+                <w:left w:color="auto" w:space="0" w:sz="0" w:val="none"/>
+                <w:bottom w:color="auto" w:space="0" w:sz="0" w:val="none"/>
+                <w:right w:color="auto" w:space="0" w:sz="0" w:val="none"/>
+                <w:between w:color="auto" w:space="0" w:sz="0" w:val="none"/>
+              </w:pBdr>
+              <w:spacing w:line="276" w:lineRule="auto"/>
+              <w:ind w:firstLine="560"/>
+              <w:rPr>
+                <w:rFonts w:ascii="Arial" w:cs="Arial" w:eastAsia="Arial" w:hAnsi="Arial"/>
+                <w:b w:val="1"/>
+              </w:rPr>
+            </w:pPr>
+            <w:r>
+              <w:rPr>
+                <w:rFonts w:ascii="Arial" w:cs="Arial" w:eastAsia="Arial" w:hAnsi="Arial"/>
+                <w:b w:val="1"/>
+                <w:rtl w:val="0"/>
+              </w:rPr>
+              <w:t xml:space="preserve">Saídas e pós-condições: </w:t>
+            </w:r>
+          </w:p>
+        </w:tc>
+        <w:tc>
+          <w:tcPr>
+            <w:gridSpan w:val="3"/>
+            <w:tcBorders>
+              <w:top w:color="000000" w:space="0" w:sz="0" w:val="nil"/>
+              <w:left w:color="000000" w:space="0" w:sz="0" w:val="nil"/>
+              <w:bottom w:color="999999" w:space="0" w:sz="6" w:val="single"/>
+              <w:right w:color="999999" w:space="0" w:sz="6" w:val="single"/>
+            </w:tcBorders>
+            <w:shd w:fill="auto" w:val="clear"/>
+            <w:tcMar>
+              <w:top w:w="0.0" w:type="dxa"/>
+              <w:left w:w="0.0" w:type="dxa"/>
+              <w:bottom w:w="0.0" w:type="dxa"/>
+              <w:right w:w="0.0" w:type="dxa"/>
+            </w:tcMar>
+            <w:vAlign w:val="top"/>
+          </w:tcPr>
+          <w:p>
+            <w:pPr>
+              <w:widowControl w:val="1"/>
+              <w:pBdr>
+                <w:top w:color="auto" w:space="0" w:sz="0" w:val="none"/>
+                <w:left w:color="auto" w:space="0" w:sz="0" w:val="none"/>
+                <w:bottom w:color="auto" w:space="0" w:sz="0" w:val="none"/>
+                <w:right w:color="auto" w:space="0" w:sz="0" w:val="none"/>
+                <w:between w:color="auto" w:space="0" w:sz="0" w:val="none"/>
+              </w:pBdr>
+              <w:spacing w:after="240" w:line="276" w:lineRule="auto"/>
+              <w:rPr>
+                <w:rFonts w:ascii="Arial" w:cs="Arial" w:eastAsia="Arial" w:hAnsi="Arial"/>
+              </w:rPr>
+            </w:pPr>
+            <w:r>
+              <w:rPr>
+                <w:rtl w:val="0"/>
+              </w:rPr>
+            </w:r>
+          </w:p>
+        </w:tc>
+      </w:tr>
+      <w:tr>
+        <w:trPr>
+          <w:cantSplit w:val="0"/>
+          <w:trHeight w:val="360" w:hRule="atLeast"/>
+          <w:tblHeader w:val="0"/>
+        </w:trPr>
+        <w:tc>
+          <w:tcPr>
+            <w:gridSpan w:val="6"/>
+            <w:tcBorders>
+              <w:top w:color="000000" w:space="0" w:sz="0" w:val="nil"/>
+              <w:left w:color="999999" w:space="0" w:sz="6" w:val="single"/>
+              <w:bottom w:color="999999" w:space="0" w:sz="6" w:val="single"/>
+              <w:right w:color="999999" w:space="0" w:sz="6" w:val="single"/>
+            </w:tcBorders>
+            <w:shd w:fill="e5e5e5" w:val="clear"/>
+            <w:tcMar>
+              <w:top w:w="0.0" w:type="dxa"/>
+              <w:left w:w="0.0" w:type="dxa"/>
+              <w:bottom w:w="0.0" w:type="dxa"/>
+              <w:right w:w="0.0" w:type="dxa"/>
+            </w:tcMar>
+            <w:vAlign w:val="top"/>
+          </w:tcPr>
+          <w:p>
+            <w:pPr>
+              <w:widowControl w:val="1"/>
+              <w:pBdr>
+                <w:top w:color="auto" w:space="0" w:sz="0" w:val="none"/>
+                <w:left w:color="auto" w:space="0" w:sz="0" w:val="none"/>
+                <w:bottom w:color="auto" w:space="0" w:sz="0" w:val="none"/>
+                <w:right w:color="auto" w:space="0" w:sz="0" w:val="none"/>
+                <w:between w:color="auto" w:space="0" w:sz="0" w:val="none"/>
+              </w:pBdr>
+              <w:spacing w:line="276" w:lineRule="auto"/>
+              <w:ind w:firstLine="560"/>
+              <w:rPr>
+                <w:rFonts w:ascii="Arial" w:cs="Arial" w:eastAsia="Arial" w:hAnsi="Arial"/>
+                <w:b w:val="1"/>
+              </w:rPr>
+            </w:pPr>
+            <w:r>
+              <w:rPr>
+                <w:rFonts w:ascii="Arial" w:cs="Arial" w:eastAsia="Arial" w:hAnsi="Arial"/>
+                <w:b w:val="1"/>
+                <w:rtl w:val="0"/>
+              </w:rPr>
+              <w:t xml:space="preserve">Fluxos de eventos </w:t>
+            </w:r>
+          </w:p>
+        </w:tc>
+      </w:tr>
+      <w:tr>
+        <w:trPr>
+          <w:cantSplit w:val="0"/>
+          <w:trHeight w:val="1684.5830485304173" w:hRule="atLeast"/>
+          <w:tblHeader w:val="0"/>
+        </w:trPr>
+        <w:tc>
+          <w:tcPr>
+            <w:gridSpan w:val="2"/>
+            <w:tcBorders>
+              <w:top w:color="000000" w:space="0" w:sz="0" w:val="nil"/>
+              <w:left w:color="999999" w:space="0" w:sz="6" w:val="single"/>
+              <w:bottom w:color="999999" w:space="0" w:sz="6" w:val="single"/>
+              <w:right w:color="999999" w:space="0" w:sz="6" w:val="single"/>
+            </w:tcBorders>
+            <w:shd w:fill="auto" w:val="clear"/>
+            <w:tcMar>
+              <w:top w:w="0.0" w:type="dxa"/>
+              <w:left w:w="0.0" w:type="dxa"/>
+              <w:bottom w:w="0.0" w:type="dxa"/>
+              <w:right w:w="0.0" w:type="dxa"/>
+            </w:tcMar>
+            <w:vAlign w:val="top"/>
+          </w:tcPr>
+          <w:p>
+            <w:pPr>
+              <w:widowControl w:val="1"/>
+              <w:pBdr>
+                <w:top w:color="auto" w:space="0" w:sz="0" w:val="none"/>
+                <w:left w:color="auto" w:space="0" w:sz="0" w:val="none"/>
+                <w:bottom w:color="auto" w:space="0" w:sz="0" w:val="none"/>
+                <w:right w:color="auto" w:space="0" w:sz="0" w:val="none"/>
+                <w:between w:color="auto" w:space="0" w:sz="0" w:val="none"/>
+              </w:pBdr>
+              <w:spacing w:line="276" w:lineRule="auto"/>
+              <w:ind w:firstLine="560"/>
+              <w:rPr>
+                <w:rFonts w:ascii="Arial" w:cs="Arial" w:eastAsia="Arial" w:hAnsi="Arial"/>
+                <w:b w:val="1"/>
+              </w:rPr>
+            </w:pPr>
+            <w:r>
+              <w:rPr>
+                <w:rFonts w:ascii="Arial" w:cs="Arial" w:eastAsia="Arial" w:hAnsi="Arial"/>
+                <w:b w:val="1"/>
+                <w:rtl w:val="0"/>
+              </w:rPr>
+              <w:t xml:space="preserve">Fluxo principal: </w:t>
+            </w:r>
+          </w:p>
+        </w:tc>
+        <w:tc>
+          <w:tcPr>
+            <w:gridSpan w:val="4"/>
+            <w:tcBorders>
+              <w:top w:color="000000" w:space="0" w:sz="0" w:val="nil"/>
+              <w:left w:color="000000" w:space="0" w:sz="0" w:val="nil"/>
+              <w:bottom w:color="999999" w:space="0" w:sz="6" w:val="single"/>
+              <w:right w:color="999999" w:space="0" w:sz="6" w:val="single"/>
+            </w:tcBorders>
+            <w:shd w:fill="auto" w:val="clear"/>
+            <w:tcMar>
+              <w:top w:w="0.0" w:type="dxa"/>
+              <w:left w:w="0.0" w:type="dxa"/>
+              <w:bottom w:w="0.0" w:type="dxa"/>
+              <w:right w:w="0.0" w:type="dxa"/>
+            </w:tcMar>
+            <w:vAlign w:val="top"/>
+          </w:tcPr>
+          <w:p>
+            <w:pPr>
+              <w:widowControl w:val="1"/>
+              <w:pBdr>
+                <w:top w:color="auto" w:space="0" w:sz="0" w:val="none"/>
+                <w:left w:color="auto" w:space="0" w:sz="0" w:val="none"/>
+                <w:bottom w:color="auto" w:space="0" w:sz="0" w:val="none"/>
+                <w:right w:color="auto" w:space="0" w:sz="0" w:val="none"/>
+                <w:between w:color="auto" w:space="0" w:sz="0" w:val="none"/>
+              </w:pBdr>
+              <w:spacing w:after="240" w:line="276" w:lineRule="auto"/>
+              <w:rPr>
+                <w:rFonts w:ascii="Arial" w:cs="Arial" w:eastAsia="Arial" w:hAnsi="Arial"/>
+              </w:rPr>
+            </w:pPr>
+            <w:r>
+              <w:rPr>
+                <w:rtl w:val="0"/>
+              </w:rPr>
+            </w:r>
+          </w:p>
+        </w:tc>
+      </w:tr>
+      <w:tr>
+        <w:trPr>
+          <w:cantSplit w:val="0"/>
+          <w:trHeight w:val="1478.4996582365006" w:hRule="atLeast"/>
+          <w:tblHeader w:val="0"/>
+        </w:trPr>
+        <w:tc>
+          <w:tcPr>
+            <w:gridSpan w:val="2"/>
+            <w:tcBorders>
+              <w:top w:color="000000" w:space="0" w:sz="0" w:val="nil"/>
+              <w:left w:color="999999" w:space="0" w:sz="6" w:val="single"/>
+              <w:bottom w:color="999999" w:space="0" w:sz="6" w:val="single"/>
+              <w:right w:color="999999" w:space="0" w:sz="6" w:val="single"/>
+            </w:tcBorders>
+            <w:shd w:fill="auto" w:val="clear"/>
+            <w:tcMar>
+              <w:top w:w="0.0" w:type="dxa"/>
+              <w:left w:w="0.0" w:type="dxa"/>
+              <w:bottom w:w="0.0" w:type="dxa"/>
+              <w:right w:w="0.0" w:type="dxa"/>
+            </w:tcMar>
+            <w:vAlign w:val="top"/>
+          </w:tcPr>
+          <w:p>
+            <w:pPr>
+              <w:widowControl w:val="1"/>
+              <w:pBdr>
+                <w:top w:color="auto" w:space="0" w:sz="0" w:val="none"/>
+                <w:left w:color="auto" w:space="0" w:sz="0" w:val="none"/>
+                <w:bottom w:color="auto" w:space="0" w:sz="0" w:val="none"/>
+                <w:right w:color="auto" w:space="0" w:sz="0" w:val="none"/>
+                <w:between w:color="auto" w:space="0" w:sz="0" w:val="none"/>
+              </w:pBdr>
+              <w:spacing w:line="276" w:lineRule="auto"/>
+              <w:ind w:firstLine="560"/>
+              <w:rPr>
+                <w:rFonts w:ascii="Arial" w:cs="Arial" w:eastAsia="Arial" w:hAnsi="Arial"/>
+                <w:b w:val="1"/>
+              </w:rPr>
+            </w:pPr>
+            <w:r>
+              <w:rPr>
+                <w:rFonts w:ascii="Arial" w:cs="Arial" w:eastAsia="Arial" w:hAnsi="Arial"/>
+                <w:b w:val="1"/>
+                <w:rtl w:val="0"/>
+              </w:rPr>
+              <w:t xml:space="preserve">Fluxo secundário 1:</w:t>
+            </w:r>
+          </w:p>
+        </w:tc>
+        <w:tc>
+          <w:tcPr>
+            <w:gridSpan w:val="4"/>
+            <w:tcBorders>
+              <w:top w:color="000000" w:space="0" w:sz="0" w:val="nil"/>
+              <w:left w:color="000000" w:space="0" w:sz="0" w:val="nil"/>
+              <w:bottom w:color="999999" w:space="0" w:sz="6" w:val="single"/>
+              <w:right w:color="999999" w:space="0" w:sz="6" w:val="single"/>
+            </w:tcBorders>
+            <w:shd w:fill="auto" w:val="clear"/>
+            <w:tcMar>
+              <w:top w:w="0.0" w:type="dxa"/>
+              <w:left w:w="0.0" w:type="dxa"/>
+              <w:bottom w:w="0.0" w:type="dxa"/>
+              <w:right w:w="0.0" w:type="dxa"/>
+            </w:tcMar>
+            <w:vAlign w:val="top"/>
+          </w:tcPr>
+          <w:p>
+            <w:pPr>
+              <w:widowControl w:val="1"/>
+              <w:pBdr>
+                <w:top w:color="auto" w:space="0" w:sz="0" w:val="none"/>
+                <w:left w:color="auto" w:space="0" w:sz="0" w:val="none"/>
+                <w:bottom w:color="auto" w:space="0" w:sz="0" w:val="none"/>
+                <w:right w:color="auto" w:space="0" w:sz="0" w:val="none"/>
+                <w:between w:color="auto" w:space="0" w:sz="0" w:val="none"/>
+              </w:pBdr>
+              <w:spacing w:line="276" w:lineRule="auto"/>
+              <w:ind w:firstLine="560"/>
+              <w:rPr>
+                <w:rFonts w:ascii="Arial" w:cs="Arial" w:eastAsia="Arial" w:hAnsi="Arial"/>
+              </w:rPr>
+            </w:pPr>
+            <w:r>
+              <w:rPr>
+                <w:rtl w:val="0"/>
+              </w:rPr>
+            </w:r>
+          </w:p>
+        </w:tc>
+      </w:tr>
+    </w:tbl>
+    <w:p>
+      <w:pPr>
+        <w:widowControl w:val="1"/>
+        <w:spacing w:line="276" w:lineRule="auto"/>
+        <w:rPr>
+          <w:rFonts w:ascii="Arial" w:cs="Arial" w:eastAsia="Arial" w:hAnsi="Arial"/>
+        </w:rPr>
+      </w:pPr>
+      <w:r>
+        <w:rPr>
+          <w:rtl w:val="0"/>
+        </w:rPr>
+      </w:r>
+    </w:p>
+    <w:p>
+      <w:pPr>
+        <w:widowControl w:val="1"/>
+        <w:spacing w:line="276" w:lineRule="auto"/>
+        <w:rPr>
+          <w:rFonts w:ascii="Arial" w:cs="Arial" w:eastAsia="Arial" w:hAnsi="Arial"/>
+        </w:rPr>
+      </w:pPr>
+      <w:r>
+        <w:rPr>
+          <w:rtl w:val="0"/>
+        </w:rPr>
+      </w:r>
+    </w:p>
+    <w:p>
+      <w:pPr>
+        <w:widowControl w:val="1"/>
+        <w:spacing w:line="276" w:lineRule="auto"/>
+        <w:rPr>
+          <w:rFonts w:ascii="Arial" w:cs="Arial" w:eastAsia="Arial" w:hAnsi="Arial"/>
+          <w:b w:val="1"/>
+        </w:rPr>
+      </w:pPr>
+      <w:r>
+        <w:rPr>
+          <w:rtl w:val="0"/>
+        </w:rPr>
+      </w:r>
+    </w:p>
+    <w:tbl>
+      <w:tblPr>
+        <w:tblStyle w:val="Table10"/>
+        <w:tblW w:w="9360.0" w:type="dxa"/>
+        <w:jc w:val="left"/>
+        <w:tblBorders>
+          <w:top w:color="808080" w:space="0" w:sz="6" w:val="single"/>
+          <w:left w:color="808080" w:space="0" w:sz="6" w:val="single"/>
+          <w:bottom w:color="808080" w:space="0" w:sz="6" w:val="single"/>
+          <w:right w:color="808080" w:space="0" w:sz="6" w:val="single"/>
+          <w:insideH w:color="808080" w:space="0" w:sz="6" w:val="single"/>
+          <w:insideV w:color="808080" w:space="0" w:sz="6" w:val="single"/>
+        </w:tblBorders>
+        <w:tblLayout w:type="fixed"/>
+        <w:tblLook w:val="0600"/>
+      </w:tblPr>
+      <w:tblGrid>
+        <w:gridCol w:w="1800"/>
+        <w:gridCol w:w="990"/>
+        <w:gridCol w:w="600"/>
+        <w:gridCol w:w="1990"/>
+        <w:gridCol w:w="1990"/>
+        <w:gridCol w:w="1990"/>
+        <w:tblGridChange w:id="0">
+          <w:tblGrid>
+            <w:gridCol w:w="1800"/>
+            <w:gridCol w:w="990"/>
+            <w:gridCol w:w="600"/>
+            <w:gridCol w:w="1990"/>
+            <w:gridCol w:w="1990"/>
+            <w:gridCol w:w="1990"/>
+          </w:tblGrid>
+        </w:tblGridChange>
+      </w:tblGrid>
+      <w:tr>
+        <w:trPr>
+          <w:cantSplit w:val="0"/>
+          <w:trHeight w:val="345" w:hRule="atLeast"/>
+          <w:tblHeader w:val="0"/>
+        </w:trPr>
+        <w:tc>
+          <w:tcPr>
+            <w:gridSpan w:val="6"/>
+            <w:tcBorders>
+              <w:top w:color="999999" w:space="0" w:sz="6" w:val="single"/>
+              <w:left w:color="999999" w:space="0" w:sz="6" w:val="single"/>
+              <w:bottom w:color="999999" w:space="0" w:sz="6" w:val="single"/>
+              <w:right w:color="999999" w:space="0" w:sz="6" w:val="single"/>
+            </w:tcBorders>
+            <w:shd w:fill="e6e6e6" w:val="clear"/>
+            <w:tcMar>
+              <w:top w:w="0.0" w:type="dxa"/>
+              <w:left w:w="0.0" w:type="dxa"/>
+              <w:bottom w:w="0.0" w:type="dxa"/>
+              <w:right w:w="0.0" w:type="dxa"/>
+            </w:tcMar>
+            <w:vAlign w:val="top"/>
+          </w:tcPr>
+          <w:p>
+            <w:pPr>
+              <w:widowControl w:val="1"/>
+              <w:pBdr>
+                <w:top w:color="auto" w:space="0" w:sz="0" w:val="none"/>
+                <w:left w:color="auto" w:space="0" w:sz="0" w:val="none"/>
+                <w:bottom w:color="auto" w:space="0" w:sz="0" w:val="none"/>
+                <w:right w:color="auto" w:space="0" w:sz="0" w:val="none"/>
+                <w:between w:color="auto" w:space="0" w:sz="0" w:val="none"/>
+              </w:pBdr>
+              <w:spacing w:line="276" w:lineRule="auto"/>
+              <w:ind w:firstLine="560"/>
+              <w:rPr>
+                <w:rFonts w:ascii="Arial" w:cs="Arial" w:eastAsia="Arial" w:hAnsi="Arial"/>
+                <w:b w:val="1"/>
+              </w:rPr>
+            </w:pPr>
+            <w:r>
+              <w:rPr>
+                <w:rFonts w:ascii="Arial" w:cs="Arial" w:eastAsia="Arial" w:hAnsi="Arial"/>
+                <w:b w:val="1"/>
+                <w:rtl w:val="0"/>
+              </w:rPr>
+              <w:t xml:space="preserve">RNF 05</w:t>
+            </w:r>
+          </w:p>
+        </w:tc>
+      </w:tr>
+      <w:tr>
+        <w:trPr>
+          <w:cantSplit w:val="0"/>
+          <w:trHeight w:val="375" w:hRule="atLeast"/>
+          <w:tblHeader w:val="0"/>
+        </w:trPr>
+        <w:tc>
+          <w:tcPr>
+            <w:tcBorders>
+              <w:top w:color="000000" w:space="0" w:sz="0" w:val="nil"/>
+              <w:left w:color="999999" w:space="0" w:sz="6" w:val="single"/>
+              <w:bottom w:color="999999" w:space="0" w:sz="6" w:val="single"/>
+              <w:right w:color="999999" w:space="0" w:sz="6" w:val="single"/>
+            </w:tcBorders>
+            <w:shd w:fill="auto" w:val="clear"/>
+            <w:tcMar>
+              <w:top w:w="0.0" w:type="dxa"/>
+              <w:left w:w="0.0" w:type="dxa"/>
+              <w:bottom w:w="0.0" w:type="dxa"/>
+              <w:right w:w="0.0" w:type="dxa"/>
+            </w:tcMar>
+            <w:vAlign w:val="top"/>
+          </w:tcPr>
+          <w:p>
+            <w:pPr>
+              <w:widowControl w:val="1"/>
+              <w:pBdr>
+                <w:top w:color="auto" w:space="0" w:sz="0" w:val="none"/>
+                <w:left w:color="auto" w:space="0" w:sz="0" w:val="none"/>
+                <w:bottom w:color="auto" w:space="0" w:sz="0" w:val="none"/>
+                <w:right w:color="auto" w:space="0" w:sz="0" w:val="none"/>
+                <w:between w:color="auto" w:space="0" w:sz="0" w:val="none"/>
+              </w:pBdr>
+              <w:spacing w:line="276" w:lineRule="auto"/>
+              <w:ind w:firstLine="560"/>
+              <w:rPr>
+                <w:rFonts w:ascii="Arial" w:cs="Arial" w:eastAsia="Arial" w:hAnsi="Arial"/>
+                <w:i w:val="1"/>
+              </w:rPr>
+            </w:pPr>
+            <w:r>
+              <w:rPr>
+                <w:rFonts w:ascii="Arial" w:cs="Arial" w:eastAsia="Arial" w:hAnsi="Arial"/>
+                <w:b w:val="1"/>
+                <w:i w:val="1"/>
+                <w:rtl w:val="0"/>
+              </w:rPr>
+              <w:t xml:space="preserve">Nome:</w:t>
+            </w:r>
+            <w:r>
+              <w:rPr>
+                <w:rFonts w:ascii="Arial" w:cs="Arial" w:eastAsia="Arial" w:hAnsi="Arial"/>
+                <w:i w:val="1"/>
+                <w:rtl w:val="0"/>
+              </w:rPr>
+              <w:t xml:space="preserve"> </w:t>
+            </w:r>
+          </w:p>
+        </w:tc>
+        <w:tc>
+          <w:tcPr>
+            <w:gridSpan w:val="5"/>
+            <w:tcBorders>
+              <w:top w:color="000000" w:space="0" w:sz="0" w:val="nil"/>
+              <w:left w:color="000000" w:space="0" w:sz="0" w:val="nil"/>
+              <w:bottom w:color="999999" w:space="0" w:sz="6" w:val="single"/>
+              <w:right w:color="999999" w:space="0" w:sz="6" w:val="single"/>
+            </w:tcBorders>
+            <w:shd w:fill="auto" w:val="clear"/>
+            <w:tcMar>
+              <w:top w:w="0.0" w:type="dxa"/>
+              <w:left w:w="0.0" w:type="dxa"/>
+              <w:bottom w:w="0.0" w:type="dxa"/>
+              <w:right w:w="0.0" w:type="dxa"/>
+            </w:tcMar>
+            <w:vAlign w:val="top"/>
+          </w:tcPr>
+          <w:p>
+            <w:pPr>
+              <w:widowControl w:val="1"/>
+              <w:pBdr>
+                <w:top w:color="auto" w:space="0" w:sz="0" w:val="none"/>
+                <w:left w:color="auto" w:space="0" w:sz="0" w:val="none"/>
+                <w:bottom w:color="auto" w:space="0" w:sz="0" w:val="none"/>
+                <w:right w:color="auto" w:space="0" w:sz="0" w:val="none"/>
+                <w:between w:color="auto" w:space="0" w:sz="0" w:val="none"/>
+              </w:pBdr>
+              <w:spacing w:line="276" w:lineRule="auto"/>
+              <w:rPr>
+                <w:rFonts w:ascii="Arial" w:cs="Arial" w:eastAsia="Arial" w:hAnsi="Arial"/>
+              </w:rPr>
+            </w:pPr>
+            <w:r>
+              <w:rPr>
+                <w:rFonts w:ascii="Arial" w:cs="Arial" w:eastAsia="Arial" w:hAnsi="Arial"/>
+                <w:rtl w:val="0"/>
+              </w:rPr>
+              <w:t xml:space="preserve">Usabilidade</w:t>
+            </w:r>
+          </w:p>
+        </w:tc>
+      </w:tr>
+      <w:tr>
+        <w:trPr>
+          <w:cantSplit w:val="0"/>
+          <w:trHeight w:val="1095" w:hRule="atLeast"/>
+          <w:tblHeader w:val="0"/>
+        </w:trPr>
+        <w:tc>
+          <w:tcPr>
+            <w:tcBorders>
+              <w:top w:color="000000" w:space="0" w:sz="0" w:val="nil"/>
+              <w:left w:color="999999" w:space="0" w:sz="6" w:val="single"/>
+              <w:bottom w:color="999999" w:space="0" w:sz="6" w:val="single"/>
+              <w:right w:color="999999" w:space="0" w:sz="6" w:val="single"/>
+            </w:tcBorders>
+            <w:shd w:fill="auto" w:val="clear"/>
+            <w:tcMar>
+              <w:top w:w="0.0" w:type="dxa"/>
+              <w:left w:w="0.0" w:type="dxa"/>
+              <w:bottom w:w="0.0" w:type="dxa"/>
+              <w:right w:w="0.0" w:type="dxa"/>
+            </w:tcMar>
+            <w:vAlign w:val="top"/>
+          </w:tcPr>
+          <w:p>
+            <w:pPr>
+              <w:widowControl w:val="1"/>
+              <w:pBdr>
+                <w:top w:color="auto" w:space="0" w:sz="0" w:val="none"/>
+                <w:left w:color="auto" w:space="0" w:sz="0" w:val="none"/>
+                <w:bottom w:color="auto" w:space="0" w:sz="0" w:val="none"/>
+                <w:right w:color="auto" w:space="0" w:sz="0" w:val="none"/>
+                <w:between w:color="auto" w:space="0" w:sz="0" w:val="none"/>
+              </w:pBdr>
+              <w:spacing w:line="276" w:lineRule="auto"/>
+              <w:ind w:firstLine="560"/>
+              <w:rPr>
+                <w:rFonts w:ascii="Arial" w:cs="Arial" w:eastAsia="Arial" w:hAnsi="Arial"/>
+              </w:rPr>
+            </w:pPr>
+            <w:r>
+              <w:rPr>
+                <w:rFonts w:ascii="Arial" w:cs="Arial" w:eastAsia="Arial" w:hAnsi="Arial"/>
+                <w:b w:val="1"/>
+                <w:rtl w:val="0"/>
+              </w:rPr>
+              <w:t xml:space="preserve">Descrição:</w:t>
+            </w:r>
+            <w:r>
+              <w:rPr>
+                <w:rFonts w:ascii="Arial" w:cs="Arial" w:eastAsia="Arial" w:hAnsi="Arial"/>
+                <w:rtl w:val="0"/>
+              </w:rPr>
+              <w:t xml:space="preserve"> </w:t>
+            </w:r>
+          </w:p>
+        </w:tc>
+        <w:tc>
+          <w:tcPr>
+            <w:gridSpan w:val="5"/>
+            <w:tcBorders>
+              <w:top w:color="000000" w:space="0" w:sz="0" w:val="nil"/>
+              <w:left w:color="000000" w:space="0" w:sz="0" w:val="nil"/>
+              <w:bottom w:color="999999" w:space="0" w:sz="6" w:val="single"/>
+              <w:right w:color="999999" w:space="0" w:sz="6" w:val="single"/>
+            </w:tcBorders>
+            <w:shd w:fill="auto" w:val="clear"/>
+            <w:tcMar>
+              <w:top w:w="0.0" w:type="dxa"/>
+              <w:left w:w="0.0" w:type="dxa"/>
+              <w:bottom w:w="0.0" w:type="dxa"/>
+              <w:right w:w="0.0" w:type="dxa"/>
+            </w:tcMar>
+            <w:vAlign w:val="top"/>
+          </w:tcPr>
+          <w:p>
+            <w:pPr>
+              <w:widowControl w:val="1"/>
+              <w:pBdr>
+                <w:top w:color="auto" w:space="0" w:sz="0" w:val="none"/>
+                <w:left w:color="auto" w:space="0" w:sz="0" w:val="none"/>
+                <w:bottom w:color="auto" w:space="0" w:sz="0" w:val="none"/>
+                <w:right w:color="auto" w:space="0" w:sz="0" w:val="none"/>
+                <w:between w:color="auto" w:space="0" w:sz="0" w:val="none"/>
+              </w:pBdr>
+              <w:spacing w:after="240" w:before="240" w:line="276" w:lineRule="auto"/>
+              <w:rPr>
+                <w:rFonts w:ascii="Arial" w:cs="Arial" w:eastAsia="Arial" w:hAnsi="Arial"/>
+              </w:rPr>
+            </w:pPr>
+            <w:r>
+              <w:rPr>
+                <w:rFonts w:ascii="Arial" w:cs="Arial" w:eastAsia="Arial" w:hAnsi="Arial"/>
+                <w:rtl w:val="0"/>
+              </w:rPr>
+              <w:t xml:space="preserve">O sistema deve utilizar interface clara, com botões de tamanho adequado, cores contrastantes e textos legíveis.</w:t>
+            </w:r>
+          </w:p>
+        </w:tc>
+      </w:tr>
+      <w:tr>
+        <w:trPr>
+          <w:cantSplit w:val="0"/>
+          <w:trHeight w:val="360" w:hRule="atLeast"/>
+          <w:tblHeader w:val="0"/>
+        </w:trPr>
+        <w:tc>
+          <w:tcPr>
+            <w:tcBorders>
+              <w:top w:color="000000" w:space="0" w:sz="0" w:val="nil"/>
+              <w:left w:color="999999" w:space="0" w:sz="6" w:val="single"/>
+              <w:bottom w:color="999999" w:space="0" w:sz="6" w:val="single"/>
+              <w:right w:color="999999" w:space="0" w:sz="6" w:val="single"/>
+            </w:tcBorders>
+            <w:shd w:fill="auto" w:val="clear"/>
+            <w:tcMar>
+              <w:top w:w="0.0" w:type="dxa"/>
+              <w:left w:w="0.0" w:type="dxa"/>
+              <w:bottom w:w="0.0" w:type="dxa"/>
+              <w:right w:w="0.0" w:type="dxa"/>
+            </w:tcMar>
+            <w:vAlign w:val="top"/>
+          </w:tcPr>
+          <w:p>
+            <w:pPr>
+              <w:widowControl w:val="1"/>
+              <w:pBdr>
+                <w:top w:color="auto" w:space="0" w:sz="0" w:val="none"/>
+                <w:left w:color="auto" w:space="0" w:sz="0" w:val="none"/>
+                <w:bottom w:color="auto" w:space="0" w:sz="0" w:val="none"/>
+                <w:right w:color="auto" w:space="0" w:sz="0" w:val="none"/>
+                <w:between w:color="auto" w:space="0" w:sz="0" w:val="none"/>
+              </w:pBdr>
+              <w:spacing w:line="276" w:lineRule="auto"/>
+              <w:ind w:firstLine="560"/>
+              <w:rPr>
+                <w:rFonts w:ascii="Arial" w:cs="Arial" w:eastAsia="Arial" w:hAnsi="Arial"/>
+                <w:b w:val="1"/>
+              </w:rPr>
+            </w:pPr>
+            <w:r>
+              <w:rPr>
+                <w:rFonts w:ascii="Arial" w:cs="Arial" w:eastAsia="Arial" w:hAnsi="Arial"/>
+                <w:b w:val="1"/>
+                <w:rtl w:val="0"/>
+              </w:rPr>
+              <w:t xml:space="preserve">Atores: </w:t>
+            </w:r>
+          </w:p>
+        </w:tc>
+        <w:tc>
+          <w:tcPr>
+            <w:gridSpan w:val="5"/>
+            <w:tcBorders>
+              <w:top w:color="000000" w:space="0" w:sz="0" w:val="nil"/>
+              <w:left w:color="000000" w:space="0" w:sz="0" w:val="nil"/>
+              <w:bottom w:color="999999" w:space="0" w:sz="6" w:val="single"/>
+              <w:right w:color="999999" w:space="0" w:sz="6" w:val="single"/>
+            </w:tcBorders>
+            <w:shd w:fill="auto" w:val="clear"/>
+            <w:tcMar>
+              <w:top w:w="0.0" w:type="dxa"/>
+              <w:left w:w="0.0" w:type="dxa"/>
+              <w:bottom w:w="0.0" w:type="dxa"/>
+              <w:right w:w="0.0" w:type="dxa"/>
+            </w:tcMar>
+            <w:vAlign w:val="top"/>
+          </w:tcPr>
+          <w:p>
+            <w:pPr>
+              <w:widowControl w:val="1"/>
+              <w:pBdr>
+                <w:top w:color="auto" w:space="0" w:sz="0" w:val="none"/>
+                <w:left w:color="auto" w:space="0" w:sz="0" w:val="none"/>
+                <w:bottom w:color="auto" w:space="0" w:sz="0" w:val="none"/>
+                <w:right w:color="auto" w:space="0" w:sz="0" w:val="none"/>
+                <w:between w:color="auto" w:space="0" w:sz="0" w:val="none"/>
+              </w:pBdr>
+              <w:spacing w:line="276" w:lineRule="auto"/>
+              <w:rPr>
+                <w:rFonts w:ascii="Arial" w:cs="Arial" w:eastAsia="Arial" w:hAnsi="Arial"/>
+              </w:rPr>
+            </w:pPr>
+            <w:r>
+              <w:rPr>
+                <w:rtl w:val="0"/>
+              </w:rPr>
+            </w:r>
+          </w:p>
+        </w:tc>
+      </w:tr>
+      <w:tr>
+        <w:trPr>
+          <w:cantSplit w:val="0"/>
+          <w:trHeight w:val="690" w:hRule="atLeast"/>
+          <w:tblHeader w:val="0"/>
+        </w:trPr>
+        <w:tc>
+          <w:tcPr>
+            <w:tcBorders>
+              <w:top w:color="000000" w:space="0" w:sz="0" w:val="nil"/>
+              <w:left w:color="999999" w:space="0" w:sz="6" w:val="single"/>
+              <w:bottom w:color="999999" w:space="0" w:sz="6" w:val="single"/>
+              <w:right w:color="999999" w:space="0" w:sz="6" w:val="single"/>
+            </w:tcBorders>
+            <w:shd w:fill="auto" w:val="clear"/>
+            <w:tcMar>
+              <w:top w:w="0.0" w:type="dxa"/>
+              <w:left w:w="0.0" w:type="dxa"/>
+              <w:bottom w:w="0.0" w:type="dxa"/>
+              <w:right w:w="0.0" w:type="dxa"/>
+            </w:tcMar>
+            <w:vAlign w:val="top"/>
+          </w:tcPr>
+          <w:p>
+            <w:pPr>
+              <w:widowControl w:val="1"/>
+              <w:pBdr>
+                <w:top w:color="auto" w:space="0" w:sz="0" w:val="none"/>
+                <w:left w:color="auto" w:space="0" w:sz="0" w:val="none"/>
+                <w:bottom w:color="auto" w:space="0" w:sz="0" w:val="none"/>
+                <w:right w:color="auto" w:space="0" w:sz="0" w:val="none"/>
+                <w:between w:color="auto" w:space="0" w:sz="0" w:val="none"/>
+              </w:pBdr>
+              <w:spacing w:line="276" w:lineRule="auto"/>
+              <w:ind w:firstLine="560"/>
+              <w:rPr>
+                <w:rFonts w:ascii="Arial" w:cs="Arial" w:eastAsia="Arial" w:hAnsi="Arial"/>
+                <w:b w:val="1"/>
+              </w:rPr>
+            </w:pPr>
+            <w:r>
+              <w:rPr>
+                <w:rFonts w:ascii="Arial" w:cs="Arial" w:eastAsia="Arial" w:hAnsi="Arial"/>
+                <w:b w:val="1"/>
+                <w:rtl w:val="0"/>
+              </w:rPr>
+              <w:t xml:space="preserve">Prioridade: </w:t>
+            </w:r>
+          </w:p>
+        </w:tc>
+        <w:tc>
+          <w:tcPr>
+            <w:gridSpan w:val="5"/>
+            <w:tcBorders>
+              <w:top w:color="000000" w:space="0" w:sz="0" w:val="nil"/>
+              <w:left w:color="000000" w:space="0" w:sz="0" w:val="nil"/>
+              <w:bottom w:color="999999" w:space="0" w:sz="6" w:val="single"/>
+              <w:right w:color="999999" w:space="0" w:sz="6" w:val="single"/>
+            </w:tcBorders>
+            <w:shd w:fill="auto" w:val="clear"/>
+            <w:tcMar>
+              <w:top w:w="0.0" w:type="dxa"/>
+              <w:left w:w="0.0" w:type="dxa"/>
+              <w:bottom w:w="0.0" w:type="dxa"/>
+              <w:right w:w="0.0" w:type="dxa"/>
+            </w:tcMar>
+            <w:vAlign w:val="top"/>
+          </w:tcPr>
+          <w:p>
+            <w:pPr>
+              <w:widowControl w:val="1"/>
+              <w:pBdr>
+                <w:top w:color="auto" w:space="0" w:sz="0" w:val="none"/>
+                <w:left w:color="auto" w:space="0" w:sz="0" w:val="none"/>
+                <w:bottom w:color="auto" w:space="0" w:sz="0" w:val="none"/>
+                <w:right w:color="auto" w:space="0" w:sz="0" w:val="none"/>
+                <w:between w:color="auto" w:space="0" w:sz="0" w:val="none"/>
+              </w:pBdr>
+              <w:spacing w:line="276" w:lineRule="auto"/>
+              <w:rPr>
+                <w:rFonts w:ascii="Arial" w:cs="Arial" w:eastAsia="Arial" w:hAnsi="Arial"/>
+              </w:rPr>
+            </w:pPr>
+            <w:r>
+              <w:rPr>
+                <w:rFonts w:ascii="Arial" w:cs="Arial" w:eastAsia="Arial" w:hAnsi="Arial"/>
+                <w:rtl w:val="0"/>
+              </w:rPr>
+              <w:t xml:space="preserve">Alta.</w:t>
+            </w:r>
+          </w:p>
+        </w:tc>
+      </w:tr>
+      <w:tr>
+        <w:trPr>
+          <w:cantSplit w:val="0"/>
+          <w:trHeight w:val="360" w:hRule="atLeast"/>
+          <w:tblHeader w:val="0"/>
+        </w:trPr>
+        <w:tc>
+          <w:tcPr>
+            <w:gridSpan w:val="3"/>
+            <w:tcBorders>
+              <w:top w:color="000000" w:space="0" w:sz="0" w:val="nil"/>
+              <w:left w:color="999999" w:space="0" w:sz="6" w:val="single"/>
+              <w:bottom w:color="999999" w:space="0" w:sz="6" w:val="single"/>
+              <w:right w:color="999999" w:space="0" w:sz="6" w:val="single"/>
+            </w:tcBorders>
+            <w:shd w:fill="auto" w:val="clear"/>
+            <w:tcMar>
+              <w:top w:w="0.0" w:type="dxa"/>
+              <w:left w:w="0.0" w:type="dxa"/>
+              <w:bottom w:w="0.0" w:type="dxa"/>
+              <w:right w:w="0.0" w:type="dxa"/>
+            </w:tcMar>
+            <w:vAlign w:val="top"/>
+          </w:tcPr>
+          <w:p>
+            <w:pPr>
+              <w:widowControl w:val="1"/>
+              <w:pBdr>
+                <w:top w:color="auto" w:space="0" w:sz="0" w:val="none"/>
+                <w:left w:color="auto" w:space="0" w:sz="0" w:val="none"/>
+                <w:bottom w:color="auto" w:space="0" w:sz="0" w:val="none"/>
+                <w:right w:color="auto" w:space="0" w:sz="0" w:val="none"/>
+                <w:between w:color="auto" w:space="0" w:sz="0" w:val="none"/>
+              </w:pBdr>
+              <w:spacing w:line="276" w:lineRule="auto"/>
+              <w:ind w:firstLine="560"/>
+              <w:rPr>
+                <w:rFonts w:ascii="Arial" w:cs="Arial" w:eastAsia="Arial" w:hAnsi="Arial"/>
+                <w:b w:val="1"/>
+              </w:rPr>
+            </w:pPr>
+            <w:r>
+              <w:rPr>
+                <w:rFonts w:ascii="Arial" w:cs="Arial" w:eastAsia="Arial" w:hAnsi="Arial"/>
+                <w:b w:val="1"/>
+                <w:rtl w:val="0"/>
+              </w:rPr>
+              <w:t xml:space="preserve">Entradas e pré-condições: </w:t>
+            </w:r>
+          </w:p>
+        </w:tc>
+        <w:tc>
+          <w:tcPr>
+            <w:gridSpan w:val="3"/>
+            <w:tcBorders>
+              <w:top w:color="000000" w:space="0" w:sz="0" w:val="nil"/>
+              <w:left w:color="000000" w:space="0" w:sz="0" w:val="nil"/>
+              <w:bottom w:color="999999" w:space="0" w:sz="6" w:val="single"/>
+              <w:right w:color="999999" w:space="0" w:sz="6" w:val="single"/>
+            </w:tcBorders>
+            <w:shd w:fill="auto" w:val="clear"/>
+            <w:tcMar>
+              <w:top w:w="0.0" w:type="dxa"/>
+              <w:left w:w="0.0" w:type="dxa"/>
+              <w:bottom w:w="0.0" w:type="dxa"/>
+              <w:right w:w="0.0" w:type="dxa"/>
+            </w:tcMar>
+            <w:vAlign w:val="top"/>
+          </w:tcPr>
+          <w:p>
+            <w:pPr>
+              <w:widowControl w:val="1"/>
+              <w:pBdr>
+                <w:top w:color="auto" w:space="0" w:sz="0" w:val="none"/>
+                <w:left w:color="auto" w:space="0" w:sz="0" w:val="none"/>
+                <w:bottom w:color="auto" w:space="0" w:sz="0" w:val="none"/>
+                <w:right w:color="auto" w:space="0" w:sz="0" w:val="none"/>
+                <w:between w:color="auto" w:space="0" w:sz="0" w:val="none"/>
+              </w:pBdr>
+              <w:spacing w:after="240" w:line="276" w:lineRule="auto"/>
+              <w:rPr>
+                <w:rFonts w:ascii="Arial" w:cs="Arial" w:eastAsia="Arial" w:hAnsi="Arial"/>
+              </w:rPr>
+            </w:pPr>
+            <w:r>
+              <w:rPr>
+                <w:rtl w:val="0"/>
+              </w:rPr>
+            </w:r>
+          </w:p>
+        </w:tc>
+      </w:tr>
+      <w:tr>
+        <w:trPr>
+          <w:cantSplit w:val="0"/>
+          <w:trHeight w:val="690" w:hRule="atLeast"/>
+          <w:tblHeader w:val="0"/>
+        </w:trPr>
+        <w:tc>
+          <w:tcPr>
+            <w:gridSpan w:val="3"/>
+            <w:tcBorders>
+              <w:top w:color="000000" w:space="0" w:sz="0" w:val="nil"/>
+              <w:left w:color="999999" w:space="0" w:sz="6" w:val="single"/>
+              <w:bottom w:color="999999" w:space="0" w:sz="6" w:val="single"/>
+              <w:right w:color="999999" w:space="0" w:sz="6" w:val="single"/>
+            </w:tcBorders>
+            <w:shd w:fill="auto" w:val="clear"/>
+            <w:tcMar>
+              <w:top w:w="0.0" w:type="dxa"/>
+              <w:left w:w="0.0" w:type="dxa"/>
+              <w:bottom w:w="0.0" w:type="dxa"/>
+              <w:right w:w="0.0" w:type="dxa"/>
+            </w:tcMar>
+            <w:vAlign w:val="top"/>
+          </w:tcPr>
+          <w:p>
+            <w:pPr>
+              <w:widowControl w:val="1"/>
+              <w:pBdr>
+                <w:top w:color="auto" w:space="0" w:sz="0" w:val="none"/>
+                <w:left w:color="auto" w:space="0" w:sz="0" w:val="none"/>
+                <w:bottom w:color="auto" w:space="0" w:sz="0" w:val="none"/>
+                <w:right w:color="auto" w:space="0" w:sz="0" w:val="none"/>
+                <w:between w:color="auto" w:space="0" w:sz="0" w:val="none"/>
+              </w:pBdr>
+              <w:spacing w:line="276" w:lineRule="auto"/>
+              <w:ind w:firstLine="560"/>
+              <w:rPr>
+                <w:rFonts w:ascii="Arial" w:cs="Arial" w:eastAsia="Arial" w:hAnsi="Arial"/>
+                <w:b w:val="1"/>
+              </w:rPr>
+            </w:pPr>
+            <w:r>
+              <w:rPr>
+                <w:rFonts w:ascii="Arial" w:cs="Arial" w:eastAsia="Arial" w:hAnsi="Arial"/>
+                <w:b w:val="1"/>
+                <w:rtl w:val="0"/>
+              </w:rPr>
+              <w:t xml:space="preserve">Saídas e pós-condições: </w:t>
+            </w:r>
+          </w:p>
+        </w:tc>
+        <w:tc>
+          <w:tcPr>
+            <w:gridSpan w:val="3"/>
+            <w:tcBorders>
+              <w:top w:color="000000" w:space="0" w:sz="0" w:val="nil"/>
+              <w:left w:color="000000" w:space="0" w:sz="0" w:val="nil"/>
+              <w:bottom w:color="999999" w:space="0" w:sz="6" w:val="single"/>
+              <w:right w:color="999999" w:space="0" w:sz="6" w:val="single"/>
+            </w:tcBorders>
+            <w:shd w:fill="auto" w:val="clear"/>
+            <w:tcMar>
+              <w:top w:w="0.0" w:type="dxa"/>
+              <w:left w:w="0.0" w:type="dxa"/>
+              <w:bottom w:w="0.0" w:type="dxa"/>
+              <w:right w:w="0.0" w:type="dxa"/>
+            </w:tcMar>
+            <w:vAlign w:val="top"/>
+          </w:tcPr>
+          <w:p>
+            <w:pPr>
+              <w:widowControl w:val="1"/>
+              <w:pBdr>
+                <w:top w:color="auto" w:space="0" w:sz="0" w:val="none"/>
+                <w:left w:color="auto" w:space="0" w:sz="0" w:val="none"/>
+                <w:bottom w:color="auto" w:space="0" w:sz="0" w:val="none"/>
+                <w:right w:color="auto" w:space="0" w:sz="0" w:val="none"/>
+                <w:between w:color="auto" w:space="0" w:sz="0" w:val="none"/>
+              </w:pBdr>
+              <w:spacing w:after="240" w:line="276" w:lineRule="auto"/>
+              <w:rPr>
+                <w:rFonts w:ascii="Arial" w:cs="Arial" w:eastAsia="Arial" w:hAnsi="Arial"/>
+              </w:rPr>
+            </w:pPr>
+            <w:r>
+              <w:rPr>
+                <w:rtl w:val="0"/>
+              </w:rPr>
+            </w:r>
+          </w:p>
+        </w:tc>
+      </w:tr>
+      <w:tr>
+        <w:trPr>
+          <w:cantSplit w:val="0"/>
+          <w:trHeight w:val="360" w:hRule="atLeast"/>
+          <w:tblHeader w:val="0"/>
+        </w:trPr>
+        <w:tc>
+          <w:tcPr>
+            <w:gridSpan w:val="6"/>
+            <w:tcBorders>
+              <w:top w:color="000000" w:space="0" w:sz="0" w:val="nil"/>
+              <w:left w:color="999999" w:space="0" w:sz="6" w:val="single"/>
+              <w:bottom w:color="999999" w:space="0" w:sz="6" w:val="single"/>
+              <w:right w:color="999999" w:space="0" w:sz="6" w:val="single"/>
+            </w:tcBorders>
+            <w:shd w:fill="e5e5e5" w:val="clear"/>
+            <w:tcMar>
+              <w:top w:w="0.0" w:type="dxa"/>
+              <w:left w:w="0.0" w:type="dxa"/>
+              <w:bottom w:w="0.0" w:type="dxa"/>
+              <w:right w:w="0.0" w:type="dxa"/>
+            </w:tcMar>
+            <w:vAlign w:val="top"/>
+          </w:tcPr>
+          <w:p>
+            <w:pPr>
+              <w:widowControl w:val="1"/>
+              <w:pBdr>
+                <w:top w:color="auto" w:space="0" w:sz="0" w:val="none"/>
+                <w:left w:color="auto" w:space="0" w:sz="0" w:val="none"/>
+                <w:bottom w:color="auto" w:space="0" w:sz="0" w:val="none"/>
+                <w:right w:color="auto" w:space="0" w:sz="0" w:val="none"/>
+                <w:between w:color="auto" w:space="0" w:sz="0" w:val="none"/>
+              </w:pBdr>
+              <w:spacing w:line="276" w:lineRule="auto"/>
+              <w:ind w:firstLine="560"/>
+              <w:rPr>
+                <w:rFonts w:ascii="Arial" w:cs="Arial" w:eastAsia="Arial" w:hAnsi="Arial"/>
+                <w:b w:val="1"/>
+              </w:rPr>
+            </w:pPr>
+            <w:r>
+              <w:rPr>
+                <w:rFonts w:ascii="Arial" w:cs="Arial" w:eastAsia="Arial" w:hAnsi="Arial"/>
+                <w:b w:val="1"/>
+                <w:rtl w:val="0"/>
+              </w:rPr>
+              <w:t xml:space="preserve">Fluxos de eventos </w:t>
+            </w:r>
+          </w:p>
+        </w:tc>
+      </w:tr>
+      <w:tr>
+        <w:trPr>
+          <w:cantSplit w:val="0"/>
+          <w:trHeight w:val="1684.5830485304173" w:hRule="atLeast"/>
+          <w:tblHeader w:val="0"/>
+        </w:trPr>
+        <w:tc>
+          <w:tcPr>
+            <w:gridSpan w:val="2"/>
+            <w:tcBorders>
+              <w:top w:color="000000" w:space="0" w:sz="0" w:val="nil"/>
+              <w:left w:color="999999" w:space="0" w:sz="6" w:val="single"/>
+              <w:bottom w:color="999999" w:space="0" w:sz="6" w:val="single"/>
+              <w:right w:color="999999" w:space="0" w:sz="6" w:val="single"/>
+            </w:tcBorders>
+            <w:shd w:fill="auto" w:val="clear"/>
+            <w:tcMar>
+              <w:top w:w="0.0" w:type="dxa"/>
+              <w:left w:w="0.0" w:type="dxa"/>
+              <w:bottom w:w="0.0" w:type="dxa"/>
+              <w:right w:w="0.0" w:type="dxa"/>
+            </w:tcMar>
+            <w:vAlign w:val="top"/>
+          </w:tcPr>
+          <w:p>
+            <w:pPr>
+              <w:widowControl w:val="1"/>
+              <w:pBdr>
+                <w:top w:color="auto" w:space="0" w:sz="0" w:val="none"/>
+                <w:left w:color="auto" w:space="0" w:sz="0" w:val="none"/>
+                <w:bottom w:color="auto" w:space="0" w:sz="0" w:val="none"/>
+                <w:right w:color="auto" w:space="0" w:sz="0" w:val="none"/>
+                <w:between w:color="auto" w:space="0" w:sz="0" w:val="none"/>
+              </w:pBdr>
+              <w:spacing w:line="276" w:lineRule="auto"/>
+              <w:ind w:firstLine="560"/>
+              <w:rPr>
+                <w:rFonts w:ascii="Arial" w:cs="Arial" w:eastAsia="Arial" w:hAnsi="Arial"/>
+                <w:b w:val="1"/>
+              </w:rPr>
+            </w:pPr>
+            <w:r>
+              <w:rPr>
+                <w:rFonts w:ascii="Arial" w:cs="Arial" w:eastAsia="Arial" w:hAnsi="Arial"/>
+                <w:b w:val="1"/>
+                <w:rtl w:val="0"/>
+              </w:rPr>
+              <w:t xml:space="preserve">Fluxo principal: </w:t>
+            </w:r>
+          </w:p>
+        </w:tc>
+        <w:tc>
+          <w:tcPr>
+            <w:gridSpan w:val="4"/>
+            <w:tcBorders>
+              <w:top w:color="000000" w:space="0" w:sz="0" w:val="nil"/>
+              <w:left w:color="000000" w:space="0" w:sz="0" w:val="nil"/>
+              <w:bottom w:color="999999" w:space="0" w:sz="6" w:val="single"/>
+              <w:right w:color="999999" w:space="0" w:sz="6" w:val="single"/>
+            </w:tcBorders>
+            <w:shd w:fill="auto" w:val="clear"/>
+            <w:tcMar>
+              <w:top w:w="0.0" w:type="dxa"/>
+              <w:left w:w="0.0" w:type="dxa"/>
+              <w:bottom w:w="0.0" w:type="dxa"/>
+              <w:right w:w="0.0" w:type="dxa"/>
+            </w:tcMar>
+            <w:vAlign w:val="top"/>
+          </w:tcPr>
+          <w:p>
+            <w:pPr>
+              <w:widowControl w:val="1"/>
+              <w:pBdr>
+                <w:top w:color="auto" w:space="0" w:sz="0" w:val="none"/>
+                <w:left w:color="auto" w:space="0" w:sz="0" w:val="none"/>
+                <w:bottom w:color="auto" w:space="0" w:sz="0" w:val="none"/>
+                <w:right w:color="auto" w:space="0" w:sz="0" w:val="none"/>
+                <w:between w:color="auto" w:space="0" w:sz="0" w:val="none"/>
+              </w:pBdr>
+              <w:spacing w:after="240" w:line="276" w:lineRule="auto"/>
+              <w:rPr>
+                <w:rFonts w:ascii="Arial" w:cs="Arial" w:eastAsia="Arial" w:hAnsi="Arial"/>
+              </w:rPr>
+            </w:pPr>
+            <w:r>
+              <w:rPr>
+                <w:rtl w:val="0"/>
+              </w:rPr>
+            </w:r>
+          </w:p>
+        </w:tc>
+      </w:tr>
+      <w:tr>
+        <w:trPr>
+          <w:cantSplit w:val="0"/>
+          <w:trHeight w:val="1478.4996582365006" w:hRule="atLeast"/>
+          <w:tblHeader w:val="0"/>
+        </w:trPr>
+        <w:tc>
+          <w:tcPr>
+            <w:gridSpan w:val="2"/>
+            <w:tcBorders>
+              <w:top w:color="000000" w:space="0" w:sz="0" w:val="nil"/>
+              <w:left w:color="999999" w:space="0" w:sz="6" w:val="single"/>
+              <w:bottom w:color="999999" w:space="0" w:sz="6" w:val="single"/>
+              <w:right w:color="999999" w:space="0" w:sz="6" w:val="single"/>
+            </w:tcBorders>
+            <w:shd w:fill="auto" w:val="clear"/>
+            <w:tcMar>
+              <w:top w:w="0.0" w:type="dxa"/>
+              <w:left w:w="0.0" w:type="dxa"/>
+              <w:bottom w:w="0.0" w:type="dxa"/>
+              <w:right w:w="0.0" w:type="dxa"/>
+            </w:tcMar>
+            <w:vAlign w:val="top"/>
+          </w:tcPr>
+          <w:p>
+            <w:pPr>
+              <w:widowControl w:val="1"/>
+              <w:pBdr>
+                <w:top w:color="auto" w:space="0" w:sz="0" w:val="none"/>
+                <w:left w:color="auto" w:space="0" w:sz="0" w:val="none"/>
+                <w:bottom w:color="auto" w:space="0" w:sz="0" w:val="none"/>
+                <w:right w:color="auto" w:space="0" w:sz="0" w:val="none"/>
+                <w:between w:color="auto" w:space="0" w:sz="0" w:val="none"/>
+              </w:pBdr>
+              <w:spacing w:line="276" w:lineRule="auto"/>
+              <w:ind w:firstLine="560"/>
+              <w:rPr>
+                <w:rFonts w:ascii="Arial" w:cs="Arial" w:eastAsia="Arial" w:hAnsi="Arial"/>
+                <w:b w:val="1"/>
+              </w:rPr>
+            </w:pPr>
+            <w:r>
+              <w:rPr>
+                <w:rFonts w:ascii="Arial" w:cs="Arial" w:eastAsia="Arial" w:hAnsi="Arial"/>
+                <w:b w:val="1"/>
+                <w:rtl w:val="0"/>
+              </w:rPr>
+              <w:t xml:space="preserve">Fluxo secundário 1:</w:t>
+            </w:r>
+          </w:p>
+        </w:tc>
+        <w:tc>
+          <w:tcPr>
+            <w:gridSpan w:val="4"/>
+            <w:tcBorders>
+              <w:top w:color="000000" w:space="0" w:sz="0" w:val="nil"/>
+              <w:left w:color="000000" w:space="0" w:sz="0" w:val="nil"/>
+              <w:bottom w:color="999999" w:space="0" w:sz="6" w:val="single"/>
+              <w:right w:color="999999" w:space="0" w:sz="6" w:val="single"/>
+            </w:tcBorders>
+            <w:shd w:fill="auto" w:val="clear"/>
+            <w:tcMar>
+              <w:top w:w="0.0" w:type="dxa"/>
+              <w:left w:w="0.0" w:type="dxa"/>
+              <w:bottom w:w="0.0" w:type="dxa"/>
+              <w:right w:w="0.0" w:type="dxa"/>
+            </w:tcMar>
+            <w:vAlign w:val="top"/>
+          </w:tcPr>
+          <w:p>
+            <w:pPr>
+              <w:widowControl w:val="1"/>
+              <w:pBdr>
+                <w:top w:color="auto" w:space="0" w:sz="0" w:val="none"/>
+                <w:left w:color="auto" w:space="0" w:sz="0" w:val="none"/>
+                <w:bottom w:color="auto" w:space="0" w:sz="0" w:val="none"/>
+                <w:right w:color="auto" w:space="0" w:sz="0" w:val="none"/>
+                <w:between w:color="auto" w:space="0" w:sz="0" w:val="none"/>
+              </w:pBdr>
+              <w:spacing w:line="276" w:lineRule="auto"/>
+              <w:ind w:firstLine="560"/>
+              <w:rPr>
+                <w:rFonts w:ascii="Arial" w:cs="Arial" w:eastAsia="Arial" w:hAnsi="Arial"/>
+              </w:rPr>
+            </w:pPr>
+            <w:r>
+              <w:rPr>
+                <w:rtl w:val="0"/>
+              </w:rPr>
+            </w:r>
+          </w:p>
+        </w:tc>
+      </w:tr>
+    </w:tbl>
+    <w:p>
+      <w:pPr>
+        <w:widowControl w:val="1"/>
+        <w:spacing w:line="276" w:lineRule="auto"/>
         <w:rPr>
           <w:rFonts w:ascii="Arial" w:cs="Arial" w:eastAsia="Arial" w:hAnsi="Arial"/>
         </w:rPr>
@@ -8539,8 +10230,8 @@
   <w:abstractNum w:abstractNumId="1">
     <w:lvl w:ilvl="0">
       <w:start w:val="1"/>
-      <w:numFmt w:val="decimal"/>
-      <w:lvlText w:val="%1."/>
+      <w:numFmt w:val="bullet"/>
+      <w:lvlText w:val="●"/>
       <w:lvlJc w:val="left"/>
       <w:pPr>
         <w:ind w:left="720" w:hanging="360"/>
@@ -8551,8 +10242,8 @@
     </w:lvl>
     <w:lvl w:ilvl="1">
       <w:start w:val="1"/>
-      <w:numFmt w:val="lowerLetter"/>
-      <w:lvlText w:val="%2."/>
+      <w:numFmt w:val="bullet"/>
+      <w:lvlText w:val="○"/>
       <w:lvlJc w:val="left"/>
       <w:pPr>
         <w:ind w:left="1440" w:hanging="360"/>
@@ -8563,9 +10254,9 @@
     </w:lvl>
     <w:lvl w:ilvl="2">
       <w:start w:val="1"/>
-      <w:numFmt w:val="lowerRoman"/>
-      <w:lvlText w:val="%3."/>
-      <w:lvlJc w:val="right"/>
+      <w:numFmt w:val="bullet"/>
+      <w:lvlText w:val="■"/>
+      <w:lvlJc w:val="left"/>
       <w:pPr>
         <w:ind w:left="2160" w:hanging="360"/>
       </w:pPr>
@@ -8575,8 +10266,8 @@
     </w:lvl>
     <w:lvl w:ilvl="3">
       <w:start w:val="1"/>
-      <w:numFmt w:val="decimal"/>
-      <w:lvlText w:val="%4."/>
+      <w:numFmt w:val="bullet"/>
+      <w:lvlText w:val="●"/>
       <w:lvlJc w:val="left"/>
       <w:pPr>
         <w:ind w:left="2880" w:hanging="360"/>
@@ -8587,8 +10278,8 @@
     </w:lvl>
     <w:lvl w:ilvl="4">
       <w:start w:val="1"/>
-      <w:numFmt w:val="lowerLetter"/>
-      <w:lvlText w:val="%5."/>
+      <w:numFmt w:val="bullet"/>
+      <w:lvlText w:val="○"/>
       <w:lvlJc w:val="left"/>
       <w:pPr>
         <w:ind w:left="3600" w:hanging="360"/>
@@ -8599,9 +10290,9 @@
     </w:lvl>
     <w:lvl w:ilvl="5">
       <w:start w:val="1"/>
-      <w:numFmt w:val="lowerRoman"/>
-      <w:lvlText w:val="%6."/>
-      <w:lvlJc w:val="right"/>
+      <w:numFmt w:val="bullet"/>
+      <w:lvlText w:val="■"/>
+      <w:lvlJc w:val="left"/>
       <w:pPr>
         <w:ind w:left="4320" w:hanging="360"/>
       </w:pPr>
@@ -8611,8 +10302,8 @@
     </w:lvl>
     <w:lvl w:ilvl="6">
       <w:start w:val="1"/>
-      <w:numFmt w:val="decimal"/>
-      <w:lvlText w:val="%7."/>
+      <w:numFmt w:val="bullet"/>
+      <w:lvlText w:val="●"/>
       <w:lvlJc w:val="left"/>
       <w:pPr>
         <w:ind w:left="5040" w:hanging="360"/>
@@ -8623,8 +10314,8 @@
     </w:lvl>
     <w:lvl w:ilvl="7">
       <w:start w:val="1"/>
-      <w:numFmt w:val="lowerLetter"/>
-      <w:lvlText w:val="%8."/>
+      <w:numFmt w:val="bullet"/>
+      <w:lvlText w:val="○"/>
       <w:lvlJc w:val="left"/>
       <w:pPr>
         <w:ind w:left="5760" w:hanging="360"/>
@@ -8635,9 +10326,9 @@
     </w:lvl>
     <w:lvl w:ilvl="8">
       <w:start w:val="1"/>
-      <w:numFmt w:val="lowerRoman"/>
-      <w:lvlText w:val="%9."/>
-      <w:lvlJc w:val="right"/>
+      <w:numFmt w:val="bullet"/>
+      <w:lvlText w:val="■"/>
+      <w:lvlJc w:val="left"/>
       <w:pPr>
         <w:ind w:left="6480" w:hanging="360"/>
       </w:pPr>
@@ -8766,26 +10457,18 @@
         <w:ind w:left="720" w:hanging="360"/>
       </w:pPr>
       <w:rPr>
-        <w:rFonts w:ascii="Roboto" w:cs="Roboto" w:eastAsia="Roboto" w:hAnsi="Roboto"/>
-        <w:color w:val="0f1115"/>
-        <w:sz w:val="24"/>
-        <w:szCs w:val="24"/>
         <w:u w:val="none"/>
       </w:rPr>
     </w:lvl>
     <w:lvl w:ilvl="1">
       <w:start w:val="1"/>
-      <w:numFmt w:val="decimal"/>
-      <w:lvlText w:val="%2."/>
+      <w:numFmt w:val="bullet"/>
+      <w:lvlText w:val="○"/>
       <w:lvlJc w:val="left"/>
       <w:pPr>
         <w:ind w:left="1440" w:hanging="360"/>
       </w:pPr>
       <w:rPr>
-        <w:rFonts w:ascii="Roboto" w:cs="Roboto" w:eastAsia="Roboto" w:hAnsi="Roboto"/>
-        <w:color w:val="0f1115"/>
-        <w:sz w:val="24"/>
-        <w:szCs w:val="24"/>
         <w:u w:val="none"/>
       </w:rPr>
     </w:lvl>
@@ -9207,6 +10890,116 @@
   <w:abstractNum w:abstractNumId="7">
     <w:lvl w:ilvl="0">
       <w:start w:val="1"/>
+      <w:numFmt w:val="bullet"/>
+      <w:lvlText w:val="●"/>
+      <w:lvlJc w:val="left"/>
+      <w:pPr>
+        <w:ind w:left="720" w:hanging="360"/>
+      </w:pPr>
+      <w:rPr>
+        <w:u w:val="none"/>
+      </w:rPr>
+    </w:lvl>
+    <w:lvl w:ilvl="1">
+      <w:start w:val="1"/>
+      <w:numFmt w:val="bullet"/>
+      <w:lvlText w:val="○"/>
+      <w:lvlJc w:val="left"/>
+      <w:pPr>
+        <w:ind w:left="1440" w:hanging="360"/>
+      </w:pPr>
+      <w:rPr>
+        <w:u w:val="none"/>
+      </w:rPr>
+    </w:lvl>
+    <w:lvl w:ilvl="2">
+      <w:start w:val="1"/>
+      <w:numFmt w:val="bullet"/>
+      <w:lvlText w:val="■"/>
+      <w:lvlJc w:val="left"/>
+      <w:pPr>
+        <w:ind w:left="2160" w:hanging="360"/>
+      </w:pPr>
+      <w:rPr>
+        <w:u w:val="none"/>
+      </w:rPr>
+    </w:lvl>
+    <w:lvl w:ilvl="3">
+      <w:start w:val="1"/>
+      <w:numFmt w:val="bullet"/>
+      <w:lvlText w:val="●"/>
+      <w:lvlJc w:val="left"/>
+      <w:pPr>
+        <w:ind w:left="2880" w:hanging="360"/>
+      </w:pPr>
+      <w:rPr>
+        <w:u w:val="none"/>
+      </w:rPr>
+    </w:lvl>
+    <w:lvl w:ilvl="4">
+      <w:start w:val="1"/>
+      <w:numFmt w:val="bullet"/>
+      <w:lvlText w:val="○"/>
+      <w:lvlJc w:val="left"/>
+      <w:pPr>
+        <w:ind w:left="3600" w:hanging="360"/>
+      </w:pPr>
+      <w:rPr>
+        <w:u w:val="none"/>
+      </w:rPr>
+    </w:lvl>
+    <w:lvl w:ilvl="5">
+      <w:start w:val="1"/>
+      <w:numFmt w:val="bullet"/>
+      <w:lvlText w:val="■"/>
+      <w:lvlJc w:val="left"/>
+      <w:pPr>
+        <w:ind w:left="4320" w:hanging="360"/>
+      </w:pPr>
+      <w:rPr>
+        <w:u w:val="none"/>
+      </w:rPr>
+    </w:lvl>
+    <w:lvl w:ilvl="6">
+      <w:start w:val="1"/>
+      <w:numFmt w:val="bullet"/>
+      <w:lvlText w:val="●"/>
+      <w:lvlJc w:val="left"/>
+      <w:pPr>
+        <w:ind w:left="5040" w:hanging="360"/>
+      </w:pPr>
+      <w:rPr>
+        <w:u w:val="none"/>
+      </w:rPr>
+    </w:lvl>
+    <w:lvl w:ilvl="7">
+      <w:start w:val="1"/>
+      <w:numFmt w:val="bullet"/>
+      <w:lvlText w:val="○"/>
+      <w:lvlJc w:val="left"/>
+      <w:pPr>
+        <w:ind w:left="5760" w:hanging="360"/>
+      </w:pPr>
+      <w:rPr>
+        <w:u w:val="none"/>
+      </w:rPr>
+    </w:lvl>
+    <w:lvl w:ilvl="8">
+      <w:start w:val="1"/>
+      <w:numFmt w:val="bullet"/>
+      <w:lvlText w:val="■"/>
+      <w:lvlJc w:val="left"/>
+      <w:pPr>
+        <w:ind w:left="6480" w:hanging="360"/>
+      </w:pPr>
+      <w:rPr>
+        <w:u w:val="none"/>
+      </w:rPr>
+    </w:lvl>
+  </w:abstractNum>
+  <w:abstractNum w:abstractNumId="8">
+    <w:lvl w:ilvl="0">
+      <w:start w:val="1"/>
       <w:numFmt w:val="decimal"/>
       <w:lvlText w:val="%1."/>
       <w:lvlJc w:val="left"/>
@@ -9314,6 +11107,116 @@
       </w:rPr>
     </w:lvl>
   </w:abstractNum>
+  <w:abstractNum w:abstractNumId="9">
+    <w:lvl w:ilvl="0">
+      <w:start w:val="1"/>
+      <w:numFmt w:val="decimal"/>
+      <w:lvlText w:val="%1."/>
+      <w:lvlJc w:val="left"/>
+      <w:pPr>
+        <w:ind w:left="1440" w:hanging="360"/>
+      </w:pPr>
+      <w:rPr>
+        <w:u w:val="none"/>
+      </w:rPr>
+    </w:lvl>
+    <w:lvl w:ilvl="1">
+      <w:start w:val="1"/>
+      <w:numFmt w:val="lowerLetter"/>
+      <w:lvlText w:val="%2."/>
+      <w:lvlJc w:val="left"/>
+      <w:pPr>
+        <w:ind w:left="2160" w:hanging="360"/>
+      </w:pPr>
+      <w:rPr>
+        <w:u w:val="none"/>
+      </w:rPr>
+    </w:lvl>
+    <w:lvl w:ilvl="2">
+      <w:start w:val="1"/>
+      <w:numFmt w:val="lowerRoman"/>
+      <w:lvlText w:val="%3."/>
+      <w:lvlJc w:val="right"/>
+      <w:pPr>
+        <w:ind w:left="2880" w:hanging="360"/>
+      </w:pPr>
+      <w:rPr>
+        <w:u w:val="none"/>
+      </w:rPr>
+    </w:lvl>
+    <w:lvl w:ilvl="3">
+      <w:start w:val="1"/>
+      <w:numFmt w:val="decimal"/>
+      <w:lvlText w:val="%4."/>
+      <w:lvlJc w:val="left"/>
+      <w:pPr>
+        <w:ind w:left="3600" w:hanging="360"/>
+      </w:pPr>
+      <w:rPr>
+        <w:u w:val="none"/>
+      </w:rPr>
+    </w:lvl>
+    <w:lvl w:ilvl="4">
+      <w:start w:val="1"/>
+      <w:numFmt w:val="lowerLetter"/>
+      <w:lvlText w:val="%5."/>
+      <w:lvlJc w:val="left"/>
+      <w:pPr>
+        <w:ind w:left="4320" w:hanging="360"/>
+      </w:pPr>
+      <w:rPr>
+        <w:u w:val="none"/>
+      </w:rPr>
+    </w:lvl>
+    <w:lvl w:ilvl="5">
+      <w:start w:val="1"/>
+      <w:numFmt w:val="lowerRoman"/>
+      <w:lvlText w:val="%6."/>
+      <w:lvlJc w:val="right"/>
+      <w:pPr>
+        <w:ind w:left="5040" w:hanging="360"/>
+      </w:pPr>
+      <w:rPr>
+        <w:u w:val="none"/>
+      </w:rPr>
+    </w:lvl>
+    <w:lvl w:ilvl="6">
+      <w:start w:val="1"/>
+      <w:numFmt w:val="decimal"/>
+      <w:lvlText w:val="%7."/>
+      <w:lvlJc w:val="left"/>
+      <w:pPr>
+        <w:ind w:left="5760" w:hanging="360"/>
+      </w:pPr>
+      <w:rPr>
+        <w:u w:val="none"/>
+      </w:rPr>
+    </w:lvl>
+    <w:lvl w:ilvl="7">
+      <w:start w:val="1"/>
+      <w:numFmt w:val="lowerLetter"/>
+      <w:lvlText w:val="%8."/>
+      <w:lvlJc w:val="left"/>
+      <w:pPr>
+        <w:ind w:left="6480" w:hanging="360"/>
+      </w:pPr>
+      <w:rPr>
+        <w:u w:val="none"/>
+      </w:rPr>
+    </w:lvl>
+    <w:lvl w:ilvl="8">
+      <w:start w:val="1"/>
+      <w:numFmt w:val="lowerRoman"/>
+      <w:lvlText w:val="%9."/>
+      <w:lvlJc w:val="right"/>
+      <w:pPr>
+        <w:ind w:left="7200" w:hanging="360"/>
+      </w:pPr>
+      <w:rPr>
+        <w:u w:val="none"/>
+      </w:rPr>
+    </w:lvl>
+  </w:abstractNum>
   <w:num w:numId="1">
     <w:abstractNumId w:val="1"/>
   </w:num>
@@ -9334,6 +11237,12 @@
   </w:num>
   <w:num w:numId="7">
     <w:abstractNumId w:val="7"/>
+  </w:num>
+  <w:num w:numId="8">
+    <w:abstractNumId w:val="8"/>
+  </w:num>
+  <w:num w:numId="9">
+    <w:abstractNumId w:val="9"/>
   </w:num>
 </w:numbering>
 </file>
@@ -9553,6 +11462,22 @@
     </w:tblPr>
   </w:style>
   <w:style w:type="table" w:styleId="Table8">
+    <w:basedOn w:val="TableNormal"/>
+    <w:tblPr>
+      <w:tblStyleRowBandSize w:val="1"/>
+      <w:tblStyleColBandSize w:val="1"/>
+      <w:tblCellMar/>
+    </w:tblPr>
+  </w:style>
+  <w:style w:type="table" w:styleId="Table9">
+    <w:basedOn w:val="TableNormal"/>
+    <w:tblPr>
+      <w:tblStyleRowBandSize w:val="1"/>
+      <w:tblStyleColBandSize w:val="1"/>
+      <w:tblCellMar/>
+    </w:tblPr>
+  </w:style>
+  <w:style w:type="table" w:styleId="Table10">
     <w:basedOn w:val="TableNormal"/>
     <w:tblPr>
       <w:tblStyleRowBandSize w:val="1"/>

</xml_diff>